<commit_message>
Update paper and supplementary information
</commit_message>
<xml_diff>
--- a/paper/main.docx
+++ b/paper/main.docx
@@ -7,12 +7,6 @@
         <w:pStyle w:val="Title"/>
       </w:pPr>
       <w:r>
-        <w:t xml:space="preserve">Hierarchical</w:t>
-      </w:r>
-      <w:r>
-        <w:t xml:space="preserve"> </w:t>
-      </w:r>
-      <w:r>
         <w:t xml:space="preserve">Bayesian</w:t>
       </w:r>
       <w:r>
@@ -31,7 +25,189 @@
         <w:t xml:space="preserve"> </w:t>
       </w:r>
       <w:r>
-        <w:t xml:space="preserve">predicts</w:t>
+        <w:t xml:space="preserve">facilitates</w:t>
+      </w:r>
+      <w:r>
+        <w:t xml:space="preserve"> </w:t>
+      </w:r>
+      <w:r>
+        <w:t xml:space="preserve">quantitative</w:t>
+      </w:r>
+      <w:r>
+        <w:t xml:space="preserve"> </w:t>
+      </w:r>
+      <w:r>
+        <w:t xml:space="preserve">modelling</w:t>
+      </w:r>
+      <w:r>
+        <w:t xml:space="preserve"> </w:t>
+      </w:r>
+      <w:r>
+        <w:t xml:space="preserve">of</w:t>
+      </w:r>
+      <w:r>
+        <w:t xml:space="preserve"> </w:t>
+      </w:r>
+      <w:r>
+        <w:t xml:space="preserve">cell</w:t>
+      </w:r>
+      <w:r>
+        <w:t xml:space="preserve"> </w:t>
+      </w:r>
+      <w:r>
+        <w:t xml:space="preserve">metabolism</w:t>
+      </w:r>
+    </w:p>
+    <w:p>
+      <w:pPr>
+        <w:pStyle w:val="Author"/>
+      </w:pPr>
+      <w:r>
+        <w:t xml:space="preserve">Teddy</w:t>
+      </w:r>
+      <w:r>
+        <w:t xml:space="preserve"> </w:t>
+      </w:r>
+      <w:r>
+        <w:t xml:space="preserve">Groves</w:t>
+      </w:r>
+    </w:p>
+    <w:p>
+      <w:pPr>
+        <w:pStyle w:val="Author"/>
+      </w:pPr>
+      <w:r>
+        <w:t xml:space="preserve">Nicholas</w:t>
+      </w:r>
+      <w:r>
+        <w:t xml:space="preserve"> </w:t>
+      </w:r>
+      <w:r>
+        <w:t xml:space="preserve">Luke</w:t>
+      </w:r>
+      <w:r>
+        <w:t xml:space="preserve"> </w:t>
+      </w:r>
+      <w:r>
+        <w:t xml:space="preserve">Cowie</w:t>
+      </w:r>
+    </w:p>
+    <w:p>
+      <w:pPr>
+        <w:pStyle w:val="Author"/>
+      </w:pPr>
+      <w:r>
+        <w:t xml:space="preserve">Lars</w:t>
+      </w:r>
+      <w:r>
+        <w:t xml:space="preserve"> </w:t>
+      </w:r>
+      <w:r>
+        <w:t xml:space="preserve">Keld</w:t>
+      </w:r>
+      <w:r>
+        <w:t xml:space="preserve"> </w:t>
+      </w:r>
+      <w:r>
+        <w:t xml:space="preserve">Nielsen</w:t>
+      </w:r>
+    </w:p>
+    <w:p>
+      <w:pPr>
+        <w:pStyle w:val="Abstract"/>
+      </w:pPr>
+      <w:r>
+        <w:t xml:space="preserve">This</w:t>
+      </w:r>
+      <w:r>
+        <w:t xml:space="preserve"> </w:t>
+      </w:r>
+      <w:r>
+        <w:t xml:space="preserve">paper</w:t>
+      </w:r>
+      <w:r>
+        <w:t xml:space="preserve"> </w:t>
+      </w:r>
+      <w:r>
+        <w:t xml:space="preserve">presents</w:t>
+      </w:r>
+      <w:r>
+        <w:t xml:space="preserve"> </w:t>
+      </w:r>
+      <w:r>
+        <w:t xml:space="preserve">Maud,</w:t>
+      </w:r>
+      <w:r>
+        <w:t xml:space="preserve"> </w:t>
+      </w:r>
+      <w:r>
+        <w:t xml:space="preserve">a</w:t>
+      </w:r>
+      <w:r>
+        <w:t xml:space="preserve"> </w:t>
+      </w:r>
+      <w:r>
+        <w:t xml:space="preserve">command-line</w:t>
+      </w:r>
+      <w:r>
+        <w:t xml:space="preserve"> </w:t>
+      </w:r>
+      <w:r>
+        <w:t xml:space="preserve">application</w:t>
+      </w:r>
+      <w:r>
+        <w:t xml:space="preserve"> </w:t>
+      </w:r>
+      <w:r>
+        <w:t xml:space="preserve">that</w:t>
+      </w:r>
+      <w:r>
+        <w:t xml:space="preserve"> </w:t>
+      </w:r>
+      <w:r>
+        <w:t xml:space="preserve">implements</w:t>
+      </w:r>
+      <w:r>
+        <w:t xml:space="preserve"> </w:t>
+      </w:r>
+      <w:r>
+        <w:t xml:space="preserve">Bayesian</w:t>
+      </w:r>
+      <w:r>
+        <w:t xml:space="preserve"> </w:t>
+      </w:r>
+      <w:r>
+        <w:t xml:space="preserve">statistical</w:t>
+      </w:r>
+      <w:r>
+        <w:t xml:space="preserve"> </w:t>
+      </w:r>
+      <w:r>
+        <w:t xml:space="preserve">inference</w:t>
+      </w:r>
+      <w:r>
+        <w:t xml:space="preserve"> </w:t>
+      </w:r>
+      <w:r>
+        <w:t xml:space="preserve">for</w:t>
+      </w:r>
+      <w:r>
+        <w:t xml:space="preserve"> </w:t>
+      </w:r>
+      <w:r>
+        <w:t xml:space="preserve">kinetic</w:t>
+      </w:r>
+      <w:r>
+        <w:t xml:space="preserve"> </w:t>
+      </w:r>
+      <w:r>
+        <w:t xml:space="preserve">models</w:t>
+      </w:r>
+      <w:r>
+        <w:t xml:space="preserve"> </w:t>
+      </w:r>
+      <w:r>
+        <w:t xml:space="preserve">of</w:t>
       </w:r>
       <w:r>
         <w:t xml:space="preserve"> </w:t>
@@ -43,13 +219,73 @@
         <w:t xml:space="preserve"> </w:t>
       </w:r>
       <w:r>
-        <w:t xml:space="preserve">rection</w:t>
-      </w:r>
-      <w:r>
-        <w:t xml:space="preserve"> </w:t>
-      </w:r>
-      <w:r>
-        <w:t xml:space="preserve">energies</w:t>
+        <w:t xml:space="preserve">metabolic</w:t>
+      </w:r>
+      <w:r>
+        <w:t xml:space="preserve"> </w:t>
+      </w:r>
+      <w:r>
+        <w:t xml:space="preserve">reaction</w:t>
+      </w:r>
+      <w:r>
+        <w:t xml:space="preserve"> </w:t>
+      </w:r>
+      <w:r>
+        <w:t xml:space="preserve">networks.</w:t>
+      </w:r>
+      <w:r>
+        <w:t xml:space="preserve"> </w:t>
+      </w:r>
+      <w:r>
+        <w:t xml:space="preserve">Maud</w:t>
+      </w:r>
+      <w:r>
+        <w:t xml:space="preserve"> </w:t>
+      </w:r>
+      <w:r>
+        <w:t xml:space="preserve">takes</w:t>
+      </w:r>
+      <w:r>
+        <w:t xml:space="preserve"> </w:t>
+      </w:r>
+      <w:r>
+        <w:t xml:space="preserve">into</w:t>
+      </w:r>
+      <w:r>
+        <w:t xml:space="preserve"> </w:t>
+      </w:r>
+      <w:r>
+        <w:t xml:space="preserve">account</w:t>
+      </w:r>
+      <w:r>
+        <w:t xml:space="preserve"> </w:t>
+      </w:r>
+      <w:r>
+        <w:t xml:space="preserve">quantitative</w:t>
+      </w:r>
+      <w:r>
+        <w:t xml:space="preserve"> </w:t>
+      </w:r>
+      <w:r>
+        <w:t xml:space="preserve">information</w:t>
+      </w:r>
+      <w:r>
+        <w:t xml:space="preserve"> </w:t>
+      </w:r>
+      <w:r>
+        <w:t xml:space="preserve">from</w:t>
+      </w:r>
+      <w:r>
+        <w:t xml:space="preserve"> </w:t>
+      </w:r>
+      <w:r>
+        <w:t xml:space="preserve">omics</w:t>
+      </w:r>
+      <w:r>
+        <w:t xml:space="preserve"> </w:t>
+      </w:r>
+      <w:r>
+        <w:t xml:space="preserve">experiments</w:t>
       </w:r>
       <w:r>
         <w:t xml:space="preserve"> </w:t>
@@ -61,13 +297,223 @@
         <w:t xml:space="preserve"> </w:t>
       </w:r>
       <w:r>
-        <w:t xml:space="preserve">facilitates</w:t>
-      </w:r>
-      <w:r>
-        <w:t xml:space="preserve"> </w:t>
-      </w:r>
-      <w:r>
-        <w:t xml:space="preserve">quantitative</w:t>
+        <w:t xml:space="preserve">background</w:t>
+      </w:r>
+      <w:r>
+        <w:t xml:space="preserve"> </w:t>
+      </w:r>
+      <w:r>
+        <w:t xml:space="preserve">knowledge,</w:t>
+      </w:r>
+      <w:r>
+        <w:t xml:space="preserve"> </w:t>
+      </w:r>
+      <w:r>
+        <w:t xml:space="preserve">as</w:t>
+      </w:r>
+      <w:r>
+        <w:t xml:space="preserve"> </w:t>
+      </w:r>
+      <w:r>
+        <w:t xml:space="preserve">well</w:t>
+      </w:r>
+      <w:r>
+        <w:t xml:space="preserve"> </w:t>
+      </w:r>
+      <w:r>
+        <w:t xml:space="preserve">as</w:t>
+      </w:r>
+      <w:r>
+        <w:t xml:space="preserve"> </w:t>
+      </w:r>
+      <w:r>
+        <w:t xml:space="preserve">structural</w:t>
+      </w:r>
+      <w:r>
+        <w:t xml:space="preserve"> </w:t>
+      </w:r>
+      <w:r>
+        <w:t xml:space="preserve">information</w:t>
+      </w:r>
+      <w:r>
+        <w:t xml:space="preserve"> </w:t>
+      </w:r>
+      <w:r>
+        <w:t xml:space="preserve">about</w:t>
+      </w:r>
+      <w:r>
+        <w:t xml:space="preserve"> </w:t>
+      </w:r>
+      <w:r>
+        <w:t xml:space="preserve">kinetic</w:t>
+      </w:r>
+      <w:r>
+        <w:t xml:space="preserve"> </w:t>
+      </w:r>
+      <w:r>
+        <w:t xml:space="preserve">mechanisms,</w:t>
+      </w:r>
+      <w:r>
+        <w:t xml:space="preserve"> </w:t>
+      </w:r>
+      <w:r>
+        <w:t xml:space="preserve">regulatory</w:t>
+      </w:r>
+      <w:r>
+        <w:t xml:space="preserve"> </w:t>
+      </w:r>
+      <w:r>
+        <w:t xml:space="preserve">interactions</w:t>
+      </w:r>
+      <w:r>
+        <w:t xml:space="preserve"> </w:t>
+      </w:r>
+      <w:r>
+        <w:t xml:space="preserve">and</w:t>
+      </w:r>
+      <w:r>
+        <w:t xml:space="preserve"> </w:t>
+      </w:r>
+      <w:r>
+        <w:t xml:space="preserve">enzyme</w:t>
+      </w:r>
+      <w:r>
+        <w:t xml:space="preserve"> </w:t>
+      </w:r>
+      <w:r>
+        <w:t xml:space="preserve">knockouts.</w:t>
+      </w:r>
+      <w:r>
+        <w:t xml:space="preserve"> </w:t>
+      </w:r>
+      <w:r>
+        <w:t xml:space="preserve">Below,</w:t>
+      </w:r>
+      <w:r>
+        <w:t xml:space="preserve"> </w:t>
+      </w:r>
+      <w:r>
+        <w:t xml:space="preserve">we</w:t>
+      </w:r>
+      <w:r>
+        <w:t xml:space="preserve"> </w:t>
+      </w:r>
+      <w:r>
+        <w:t xml:space="preserve">review</w:t>
+      </w:r>
+      <w:r>
+        <w:t xml:space="preserve"> </w:t>
+      </w:r>
+      <w:r>
+        <w:t xml:space="preserve">the</w:t>
+      </w:r>
+      <w:r>
+        <w:t xml:space="preserve"> </w:t>
+      </w:r>
+      <w:r>
+        <w:t xml:space="preserve">existing</w:t>
+      </w:r>
+      <w:r>
+        <w:t xml:space="preserve"> </w:t>
+      </w:r>
+      <w:r>
+        <w:t xml:space="preserve">options</w:t>
+      </w:r>
+      <w:r>
+        <w:t xml:space="preserve"> </w:t>
+      </w:r>
+      <w:r>
+        <w:t xml:space="preserve">in</w:t>
+      </w:r>
+      <w:r>
+        <w:t xml:space="preserve"> </w:t>
+      </w:r>
+      <w:r>
+        <w:t xml:space="preserve">this</w:t>
+      </w:r>
+      <w:r>
+        <w:t xml:space="preserve"> </w:t>
+      </w:r>
+      <w:r>
+        <w:t xml:space="preserve">area,</w:t>
+      </w:r>
+      <w:r>
+        <w:t xml:space="preserve"> </w:t>
+      </w:r>
+      <w:r>
+        <w:t xml:space="preserve">explain</w:t>
+      </w:r>
+      <w:r>
+        <w:t xml:space="preserve"> </w:t>
+      </w:r>
+      <w:r>
+        <w:t xml:space="preserve">how</w:t>
+      </w:r>
+      <w:r>
+        <w:t xml:space="preserve"> </w:t>
+      </w:r>
+      <w:r>
+        <w:t xml:space="preserve">Maud</w:t>
+      </w:r>
+      <w:r>
+        <w:t xml:space="preserve"> </w:t>
+      </w:r>
+      <w:r>
+        <w:t xml:space="preserve">improves</w:t>
+      </w:r>
+      <w:r>
+        <w:t xml:space="preserve"> </w:t>
+      </w:r>
+      <w:r>
+        <w:t xml:space="preserve">on</w:t>
+      </w:r>
+      <w:r>
+        <w:t xml:space="preserve"> </w:t>
+      </w:r>
+      <w:r>
+        <w:t xml:space="preserve">the</w:t>
+      </w:r>
+      <w:r>
+        <w:t xml:space="preserve"> </w:t>
+      </w:r>
+      <w:r>
+        <w:t xml:space="preserve">state</w:t>
+      </w:r>
+      <w:r>
+        <w:t xml:space="preserve"> </w:t>
+      </w:r>
+      <w:r>
+        <w:t xml:space="preserve">of</w:t>
+      </w:r>
+      <w:r>
+        <w:t xml:space="preserve"> </w:t>
+      </w:r>
+      <w:r>
+        <w:t xml:space="preserve">the</w:t>
+      </w:r>
+      <w:r>
+        <w:t xml:space="preserve"> </w:t>
+      </w:r>
+      <w:r>
+        <w:t xml:space="preserve">art,</w:t>
+      </w:r>
+      <w:r>
+        <w:t xml:space="preserve"> </w:t>
+      </w:r>
+      <w:r>
+        <w:t xml:space="preserve">describe</w:t>
+      </w:r>
+      <w:r>
+        <w:t xml:space="preserve"> </w:t>
+      </w:r>
+      <w:r>
+        <w:t xml:space="preserve">the</w:t>
+      </w:r>
+      <w:r>
+        <w:t xml:space="preserve"> </w:t>
+      </w:r>
+      <w:r>
+        <w:t xml:space="preserve">intended</w:t>
       </w:r>
       <w:r>
         <w:t xml:space="preserve"> </w:t>
@@ -79,249 +525,7 @@
         <w:t xml:space="preserve"> </w:t>
       </w:r>
       <w:r>
-        <w:t xml:space="preserve">of</w:t>
-      </w:r>
-      <w:r>
-        <w:t xml:space="preserve"> </w:t>
-      </w:r>
-      <w:r>
-        <w:t xml:space="preserve">cell</w:t>
-      </w:r>
-      <w:r>
-        <w:t xml:space="preserve"> </w:t>
-      </w:r>
-      <w:r>
-        <w:t xml:space="preserve">metabolism</w:t>
-      </w:r>
-    </w:p>
-    <w:p>
-      <w:pPr>
-        <w:pStyle w:val="Author"/>
-      </w:pPr>
-      <w:r>
-        <w:t xml:space="preserve">Teddy</w:t>
-      </w:r>
-      <w:r>
-        <w:t xml:space="preserve"> </w:t>
-      </w:r>
-      <w:r>
-        <w:t xml:space="preserve">Groves</w:t>
-      </w:r>
-    </w:p>
-    <w:p>
-      <w:pPr>
-        <w:pStyle w:val="Author"/>
-      </w:pPr>
-      <w:r>
-        <w:t xml:space="preserve">Nicholas</w:t>
-      </w:r>
-      <w:r>
-        <w:t xml:space="preserve"> </w:t>
-      </w:r>
-      <w:r>
-        <w:t xml:space="preserve">Luke</w:t>
-      </w:r>
-      <w:r>
-        <w:t xml:space="preserve"> </w:t>
-      </w:r>
-      <w:r>
-        <w:t xml:space="preserve">Cowie</w:t>
-      </w:r>
-    </w:p>
-    <w:p>
-      <w:pPr>
-        <w:pStyle w:val="Author"/>
-      </w:pPr>
-      <w:r>
-        <w:t xml:space="preserve">Lars</w:t>
-      </w:r>
-      <w:r>
-        <w:t xml:space="preserve"> </w:t>
-      </w:r>
-      <w:r>
-        <w:t xml:space="preserve">Keld</w:t>
-      </w:r>
-      <w:r>
-        <w:t xml:space="preserve"> </w:t>
-      </w:r>
-      <w:r>
-        <w:t xml:space="preserve">Nielsen</w:t>
-      </w:r>
-    </w:p>
-    <w:p>
-      <w:pPr>
-        <w:pStyle w:val="Abstract"/>
-      </w:pPr>
-      <w:r>
-        <w:t xml:space="preserve">This</w:t>
-      </w:r>
-      <w:r>
-        <w:t xml:space="preserve"> </w:t>
-      </w:r>
-      <w:r>
-        <w:t xml:space="preserve">paper</w:t>
-      </w:r>
-      <w:r>
-        <w:t xml:space="preserve"> </w:t>
-      </w:r>
-      <w:r>
-        <w:t xml:space="preserve">presents</w:t>
-      </w:r>
-      <w:r>
-        <w:t xml:space="preserve"> </w:t>
-      </w:r>
-      <w:r>
-        <w:t xml:space="preserve">Maud,</w:t>
-      </w:r>
-      <w:r>
-        <w:t xml:space="preserve"> </w:t>
-      </w:r>
-      <w:r>
-        <w:t xml:space="preserve">a</w:t>
-      </w:r>
-      <w:r>
-        <w:t xml:space="preserve"> </w:t>
-      </w:r>
-      <w:r>
-        <w:t xml:space="preserve">command-line</w:t>
-      </w:r>
-      <w:r>
-        <w:t xml:space="preserve"> </w:t>
-      </w:r>
-      <w:r>
-        <w:t xml:space="preserve">application</w:t>
-      </w:r>
-      <w:r>
-        <w:t xml:space="preserve"> </w:t>
-      </w:r>
-      <w:r>
-        <w:t xml:space="preserve">that</w:t>
-      </w:r>
-      <w:r>
-        <w:t xml:space="preserve"> </w:t>
-      </w:r>
-      <w:r>
-        <w:t xml:space="preserve">implements</w:t>
-      </w:r>
-      <w:r>
-        <w:t xml:space="preserve"> </w:t>
-      </w:r>
-      <w:r>
-        <w:t xml:space="preserve">Bayesian</w:t>
-      </w:r>
-      <w:r>
-        <w:t xml:space="preserve"> </w:t>
-      </w:r>
-      <w:r>
-        <w:t xml:space="preserve">statistical</w:t>
-      </w:r>
-      <w:r>
-        <w:t xml:space="preserve"> </w:t>
-      </w:r>
-      <w:r>
-        <w:t xml:space="preserve">inference</w:t>
-      </w:r>
-      <w:r>
-        <w:t xml:space="preserve"> </w:t>
-      </w:r>
-      <w:r>
-        <w:t xml:space="preserve">for</w:t>
-      </w:r>
-      <w:r>
-        <w:t xml:space="preserve"> </w:t>
-      </w:r>
-      <w:r>
-        <w:t xml:space="preserve">kinetic</w:t>
-      </w:r>
-      <w:r>
-        <w:t xml:space="preserve"> </w:t>
-      </w:r>
-      <w:r>
-        <w:t xml:space="preserve">models</w:t>
-      </w:r>
-      <w:r>
-        <w:t xml:space="preserve"> </w:t>
-      </w:r>
-      <w:r>
-        <w:t xml:space="preserve">of</w:t>
-      </w:r>
-      <w:r>
-        <w:t xml:space="preserve"> </w:t>
-      </w:r>
-      <w:r>
-        <w:t xml:space="preserve">biochemical</w:t>
-      </w:r>
-      <w:r>
-        <w:t xml:space="preserve"> </w:t>
-      </w:r>
-      <w:r>
-        <w:t xml:space="preserve">metabolic</w:t>
-      </w:r>
-      <w:r>
-        <w:t xml:space="preserve"> </w:t>
-      </w:r>
-      <w:r>
-        <w:t xml:space="preserve">reaction</w:t>
-      </w:r>
-      <w:r>
-        <w:t xml:space="preserve"> </w:t>
-      </w:r>
-      <w:r>
-        <w:t xml:space="preserve">networks.</w:t>
-      </w:r>
-      <w:r>
-        <w:t xml:space="preserve"> </w:t>
-      </w:r>
-      <w:r>
-        <w:t xml:space="preserve">Maud</w:t>
-      </w:r>
-      <w:r>
-        <w:t xml:space="preserve"> </w:t>
-      </w:r>
-      <w:r>
-        <w:t xml:space="preserve">takes</w:t>
-      </w:r>
-      <w:r>
-        <w:t xml:space="preserve"> </w:t>
-      </w:r>
-      <w:r>
-        <w:t xml:space="preserve">into</w:t>
-      </w:r>
-      <w:r>
-        <w:t xml:space="preserve"> </w:t>
-      </w:r>
-      <w:r>
-        <w:t xml:space="preserve">account</w:t>
-      </w:r>
-      <w:r>
-        <w:t xml:space="preserve"> </w:t>
-      </w:r>
-      <w:r>
-        <w:t xml:space="preserve">quantitative</w:t>
-      </w:r>
-      <w:r>
-        <w:t xml:space="preserve"> </w:t>
-      </w:r>
-      <w:r>
-        <w:t xml:space="preserve">information</w:t>
-      </w:r>
-      <w:r>
-        <w:t xml:space="preserve"> </w:t>
-      </w:r>
-      <w:r>
-        <w:t xml:space="preserve">from</w:t>
-      </w:r>
-      <w:r>
-        <w:t xml:space="preserve"> </w:t>
-      </w:r>
-      <w:r>
-        <w:t xml:space="preserve">omics</w:t>
-      </w:r>
-      <w:r>
-        <w:t xml:space="preserve"> </w:t>
-      </w:r>
-      <w:r>
-        <w:t xml:space="preserve">experiments</w:t>
+        <w:t xml:space="preserve">workflow</w:t>
       </w:r>
       <w:r>
         <w:t xml:space="preserve"> </w:t>
@@ -333,246 +537,6 @@
         <w:t xml:space="preserve"> </w:t>
       </w:r>
       <w:r>
-        <w:t xml:space="preserve">background</w:t>
-      </w:r>
-      <w:r>
-        <w:t xml:space="preserve"> </w:t>
-      </w:r>
-      <w:r>
-        <w:t xml:space="preserve">knowledge,</w:t>
-      </w:r>
-      <w:r>
-        <w:t xml:space="preserve"> </w:t>
-      </w:r>
-      <w:r>
-        <w:t xml:space="preserve">as</w:t>
-      </w:r>
-      <w:r>
-        <w:t xml:space="preserve"> </w:t>
-      </w:r>
-      <w:r>
-        <w:t xml:space="preserve">well</w:t>
-      </w:r>
-      <w:r>
-        <w:t xml:space="preserve"> </w:t>
-      </w:r>
-      <w:r>
-        <w:t xml:space="preserve">as</w:t>
-      </w:r>
-      <w:r>
-        <w:t xml:space="preserve"> </w:t>
-      </w:r>
-      <w:r>
-        <w:t xml:space="preserve">structural</w:t>
-      </w:r>
-      <w:r>
-        <w:t xml:space="preserve"> </w:t>
-      </w:r>
-      <w:r>
-        <w:t xml:space="preserve">information</w:t>
-      </w:r>
-      <w:r>
-        <w:t xml:space="preserve"> </w:t>
-      </w:r>
-      <w:r>
-        <w:t xml:space="preserve">about</w:t>
-      </w:r>
-      <w:r>
-        <w:t xml:space="preserve"> </w:t>
-      </w:r>
-      <w:r>
-        <w:t xml:space="preserve">kinetic</w:t>
-      </w:r>
-      <w:r>
-        <w:t xml:space="preserve"> </w:t>
-      </w:r>
-      <w:r>
-        <w:t xml:space="preserve">mechanisms,</w:t>
-      </w:r>
-      <w:r>
-        <w:t xml:space="preserve"> </w:t>
-      </w:r>
-      <w:r>
-        <w:t xml:space="preserve">regulatory</w:t>
-      </w:r>
-      <w:r>
-        <w:t xml:space="preserve"> </w:t>
-      </w:r>
-      <w:r>
-        <w:t xml:space="preserve">interactions</w:t>
-      </w:r>
-      <w:r>
-        <w:t xml:space="preserve"> </w:t>
-      </w:r>
-      <w:r>
-        <w:t xml:space="preserve">and</w:t>
-      </w:r>
-      <w:r>
-        <w:t xml:space="preserve"> </w:t>
-      </w:r>
-      <w:r>
-        <w:t xml:space="preserve">enzyme</w:t>
-      </w:r>
-      <w:r>
-        <w:t xml:space="preserve"> </w:t>
-      </w:r>
-      <w:r>
-        <w:t xml:space="preserve">knockouts.</w:t>
-      </w:r>
-      <w:r>
-        <w:t xml:space="preserve"> </w:t>
-      </w:r>
-      <w:r>
-        <w:t xml:space="preserve">Below,</w:t>
-      </w:r>
-      <w:r>
-        <w:t xml:space="preserve"> </w:t>
-      </w:r>
-      <w:r>
-        <w:t xml:space="preserve">we</w:t>
-      </w:r>
-      <w:r>
-        <w:t xml:space="preserve"> </w:t>
-      </w:r>
-      <w:r>
-        <w:t xml:space="preserve">review</w:t>
-      </w:r>
-      <w:r>
-        <w:t xml:space="preserve"> </w:t>
-      </w:r>
-      <w:r>
-        <w:t xml:space="preserve">the</w:t>
-      </w:r>
-      <w:r>
-        <w:t xml:space="preserve"> </w:t>
-      </w:r>
-      <w:r>
-        <w:t xml:space="preserve">existing</w:t>
-      </w:r>
-      <w:r>
-        <w:t xml:space="preserve"> </w:t>
-      </w:r>
-      <w:r>
-        <w:t xml:space="preserve">options</w:t>
-      </w:r>
-      <w:r>
-        <w:t xml:space="preserve"> </w:t>
-      </w:r>
-      <w:r>
-        <w:t xml:space="preserve">in</w:t>
-      </w:r>
-      <w:r>
-        <w:t xml:space="preserve"> </w:t>
-      </w:r>
-      <w:r>
-        <w:t xml:space="preserve">this</w:t>
-      </w:r>
-      <w:r>
-        <w:t xml:space="preserve"> </w:t>
-      </w:r>
-      <w:r>
-        <w:t xml:space="preserve">area,</w:t>
-      </w:r>
-      <w:r>
-        <w:t xml:space="preserve"> </w:t>
-      </w:r>
-      <w:r>
-        <w:t xml:space="preserve">explain</w:t>
-      </w:r>
-      <w:r>
-        <w:t xml:space="preserve"> </w:t>
-      </w:r>
-      <w:r>
-        <w:t xml:space="preserve">how</w:t>
-      </w:r>
-      <w:r>
-        <w:t xml:space="preserve"> </w:t>
-      </w:r>
-      <w:r>
-        <w:t xml:space="preserve">Maud</w:t>
-      </w:r>
-      <w:r>
-        <w:t xml:space="preserve"> </w:t>
-      </w:r>
-      <w:r>
-        <w:t xml:space="preserve">improves</w:t>
-      </w:r>
-      <w:r>
-        <w:t xml:space="preserve"> </w:t>
-      </w:r>
-      <w:r>
-        <w:t xml:space="preserve">on</w:t>
-      </w:r>
-      <w:r>
-        <w:t xml:space="preserve"> </w:t>
-      </w:r>
-      <w:r>
-        <w:t xml:space="preserve">the</w:t>
-      </w:r>
-      <w:r>
-        <w:t xml:space="preserve"> </w:t>
-      </w:r>
-      <w:r>
-        <w:t xml:space="preserve">state</w:t>
-      </w:r>
-      <w:r>
-        <w:t xml:space="preserve"> </w:t>
-      </w:r>
-      <w:r>
-        <w:t xml:space="preserve">of</w:t>
-      </w:r>
-      <w:r>
-        <w:t xml:space="preserve"> </w:t>
-      </w:r>
-      <w:r>
-        <w:t xml:space="preserve">the</w:t>
-      </w:r>
-      <w:r>
-        <w:t xml:space="preserve"> </w:t>
-      </w:r>
-      <w:r>
-        <w:t xml:space="preserve">art,</w:t>
-      </w:r>
-      <w:r>
-        <w:t xml:space="preserve"> </w:t>
-      </w:r>
-      <w:r>
-        <w:t xml:space="preserve">describe</w:t>
-      </w:r>
-      <w:r>
-        <w:t xml:space="preserve"> </w:t>
-      </w:r>
-      <w:r>
-        <w:t xml:space="preserve">the</w:t>
-      </w:r>
-      <w:r>
-        <w:t xml:space="preserve"> </w:t>
-      </w:r>
-      <w:r>
-        <w:t xml:space="preserve">intended</w:t>
-      </w:r>
-      <w:r>
-        <w:t xml:space="preserve"> </w:t>
-      </w:r>
-      <w:r>
-        <w:t xml:space="preserve">modelling</w:t>
-      </w:r>
-      <w:r>
-        <w:t xml:space="preserve"> </w:t>
-      </w:r>
-      <w:r>
-        <w:t xml:space="preserve">workflow</w:t>
-      </w:r>
-      <w:r>
-        <w:t xml:space="preserve"> </w:t>
-      </w:r>
-      <w:r>
-        <w:t xml:space="preserve">and</w:t>
-      </w:r>
-      <w:r>
-        <w:t xml:space="preserve"> </w:t>
-      </w:r>
-      <w:r>
         <w:t xml:space="preserve">illustrate</w:t>
       </w:r>
       <w:r>
@@ -612,44 +576,6 @@
         <w:t xml:space="preserve">application.</w:t>
       </w:r>
     </w:p>
-    <w:sdt>
-      <w:sdtPr>
-        <w:docPartObj>
-          <w:docPartGallery w:val="Table of Contents"/>
-          <w:docPartUnique/>
-        </w:docPartObj>
-      </w:sdtPr>
-      <w:sdtContent>
-        <w:p>
-          <w:pPr>
-            <w:pStyle w:val="TOCHeading"/>
-          </w:pPr>
-          <w:r>
-            <w:t xml:space="preserve">Table</w:t>
-          </w:r>
-          <w:r>
-            <w:t xml:space="preserve"> </w:t>
-          </w:r>
-          <w:r>
-            <w:t xml:space="preserve">of</w:t>
-          </w:r>
-          <w:r>
-            <w:t xml:space="preserve"> </w:t>
-          </w:r>
-          <w:r>
-            <w:t xml:space="preserve">contents</w:t>
-          </w:r>
-        </w:p>
-        <w:p>
-          <w:r>
-            <w:fldChar w:fldCharType="begin" w:dirty="true"/>
-            <w:instrText xml:space="preserve">TOC \o "1-3" \h \z \u</w:instrText>
-            <w:fldChar w:fldCharType="separate"/>
-            <w:fldChar w:fldCharType="end"/>
-          </w:r>
-        </w:p>
-      </w:sdtContent>
-    </w:sdt>
     <w:bookmarkStart w:id="20" w:name="introduction"/>
     <w:p>
       <w:pPr>

</xml_diff>

<commit_message>
Update paper and supplementary, add main .gitignore
</commit_message>
<xml_diff>
--- a/paper/main.docx
+++ b/paper/main.docx
@@ -1586,7 +1586,7 @@
       </w:r>
     </w:p>
     <w:bookmarkEnd w:id="20"/>
-    <w:bookmarkStart w:id="51" w:name="results-and-discussion"/>
+    <w:bookmarkStart w:id="52" w:name="results-and-discussion"/>
     <w:p>
       <w:pPr>
         <w:pStyle w:val="Heading1"/>
@@ -2390,7 +2390,7 @@
     </w:p>
     <w:bookmarkEnd w:id="31"/>
     <w:bookmarkEnd w:id="32"/>
-    <w:bookmarkStart w:id="50" w:name="findings"/>
+    <w:bookmarkStart w:id="51" w:name="findings"/>
     <w:p>
       <w:pPr>
         <w:pStyle w:val="Heading2"/>
@@ -2779,7 +2779,7 @@
       </w:r>
     </w:p>
     <w:bookmarkEnd w:id="33"/>
-    <w:bookmarkStart w:id="39" w:name="sec-laplace"/>
+    <w:bookmarkStart w:id="40" w:name="sec-laplace"/>
     <w:p>
       <w:pPr>
         <w:pStyle w:val="Heading3"/>
@@ -2807,30 +2807,94 @@
         <w:pStyle w:val="BodyText"/>
       </w:pPr>
       <w:r>
-        <w:t xml:space="preserve">The Laplace approximation yielded XXX samples in XXX time. The diagnostics</w:t>
-      </w:r>
-      <w:r>
-        <w:t xml:space="preserve"> </w:t>
-      </w:r>
-      <w:r>
-        <w:t xml:space="preserve">indicated that our algorithm was able to find the maximum a posteriori parameter</w:t>
-      </w:r>
-      <w:r>
-        <w:t xml:space="preserve"> </w:t>
-      </w:r>
-      <w:r>
-        <w:t xml:space="preserve">configuration, approximate the Hessian and use these quantities to generate</w:t>
-      </w:r>
-      <w:r>
-        <w:t xml:space="preserve"> </w:t>
-      </w:r>
-      <w:r>
-        <w:t xml:space="preserve">approximate posterior samples. The results can be found at</w:t>
+        <w:t xml:space="preserve">Our overall strategy was to compare samples generated using MCMC, which we</w:t>
+      </w:r>
+      <w:r>
+        <w:t xml:space="preserve"> </w:t>
+      </w:r>
+      <w:r>
+        <w:t xml:space="preserve">were confident could be treated as draws from the true posterior distribution,</w:t>
+      </w:r>
+      <w:r>
+        <w:t xml:space="preserve"> </w:t>
+      </w:r>
+      <w:r>
+        <w:t xml:space="preserve">with approximate posterior samples generated using the Laplace method. We were</w:t>
+      </w:r>
+      <w:r>
+        <w:t xml:space="preserve"> </w:t>
+      </w:r>
+      <w:r>
+        <w:t xml:space="preserve">unable to generate approximate posterior samples for our main methionine cycle</w:t>
+      </w:r>
+      <w:r>
+        <w:t xml:space="preserve"> </w:t>
+      </w:r>
+      <w:r>
+        <w:t xml:space="preserve">case study using Laplace approximation, as the algorithm could not recover from</w:t>
+      </w:r>
+      <w:r>
+        <w:t xml:space="preserve"> </w:t>
+      </w:r>
+      <w:r>
+        <w:t xml:space="preserve">solver failures caused by unrealistic parameter configurations. We therefore</w:t>
+      </w:r>
+      <w:r>
+        <w:t xml:space="preserve"> </w:t>
+      </w:r>
+      <w:r>
+        <w:t xml:space="preserve">made a comparison for a simpler model. This input can be found at</w:t>
       </w:r>
       <w:r>
         <w:t xml:space="preserve"> </w:t>
       </w:r>
       <w:hyperlink r:id="rId34">
+        <w:r>
+          <w:rPr>
+            <w:rStyle w:val="Hyperlink"/>
+          </w:rPr>
+          <w:t xml:space="preserve">https://github.com/biosustain/Methionine_model/tree/main/data/example_ode</w:t>
+        </w:r>
+      </w:hyperlink>
+      <w:r>
+        <w:t xml:space="preserve">.</w:t>
+      </w:r>
+    </w:p>
+    <w:p>
+      <w:pPr>
+        <w:pStyle w:val="BodyText"/>
+      </w:pPr>
+      <w:r>
+        <w:t xml:space="preserve">MCMC sampling for our comparison input yielded XXX samples in XXX time; Laplace</w:t>
+      </w:r>
+      <w:r>
+        <w:t xml:space="preserve"> </w:t>
+      </w:r>
+      <w:r>
+        <w:t xml:space="preserve">sampling yielded XXX samples in XXX time. The diagnostics indicated that our</w:t>
+      </w:r>
+      <w:r>
+        <w:t xml:space="preserve"> </w:t>
+      </w:r>
+      <w:r>
+        <w:t xml:space="preserve">algorithm was able to find the maximum a posteriori parameter configuration,</w:t>
+      </w:r>
+      <w:r>
+        <w:t xml:space="preserve"> </w:t>
+      </w:r>
+      <w:r>
+        <w:t xml:space="preserve">approximate the Hessian and use these quantities to generate approximate</w:t>
+      </w:r>
+      <w:r>
+        <w:t xml:space="preserve"> </w:t>
+      </w:r>
+      <w:r>
+        <w:t xml:space="preserve">posterior samples. The results can be found at</w:t>
+      </w:r>
+      <w:r>
+        <w:t xml:space="preserve"> </w:t>
+      </w:r>
+      <w:hyperlink r:id="rId35">
         <w:r>
           <w:rPr>
             <w:rStyle w:val="Hyperlink"/>
@@ -2858,49 +2922,49 @@
         <w:t xml:space="preserve"> </w:t>
       </w:r>
       <w:r>
-        <w:t xml:space="preserve">summarises the results of comparing the Laplace approximation of our</w:t>
-      </w:r>
-      <w:r>
-        <w:t xml:space="preserve"> </w:t>
-      </w:r>
-      <w:r>
-        <w:t xml:space="preserve">case study’s posterior distribution with the true posterior. As can be seen</w:t>
-      </w:r>
-      <w:r>
-        <w:t xml:space="preserve"> </w:t>
-      </w:r>
-      <w:r>
-        <w:t xml:space="preserve">from the top left plot, the Laplace method does not provide a good approximation</w:t>
-      </w:r>
-      <w:r>
-        <w:t xml:space="preserve"> </w:t>
-      </w:r>
-      <w:r>
-        <w:t xml:space="preserve">to the true posterior distribution, as the marginal distribution of the</w:t>
-      </w:r>
-      <w:r>
-        <w:t xml:space="preserve"> </w:t>
-      </w:r>
-      <w:r>
-        <w:t xml:space="preserve">total log probability density is clearly different. This was confirmed using</w:t>
-      </w:r>
-      <w:r>
-        <w:t xml:space="preserve"> </w:t>
-      </w:r>
-      <w:r>
-        <w:t xml:space="preserve">the Kolmogorov-Smirnov test, which is a test to differentiate two empirical</w:t>
-      </w:r>
-      <w:r>
-        <w:t xml:space="preserve"> </w:t>
-      </w:r>
-      <w:r>
-        <w:t xml:space="preserve">univariate distributions. The two distributions were significantly different</w:t>
-      </w:r>
-      <w:r>
-        <w:t xml:space="preserve"> </w:t>
-      </w:r>
-      <w:r>
-        <w:t xml:space="preserve">with a p-value indistinguishable from zero.</w:t>
+        <w:t xml:space="preserve">summarises the results of comparing the samples generated using</w:t>
+      </w:r>
+      <w:r>
+        <w:t xml:space="preserve"> </w:t>
+      </w:r>
+      <w:r>
+        <w:t xml:space="preserve">each method. As can be seen from the top left plot, the Laplace method does not</w:t>
+      </w:r>
+      <w:r>
+        <w:t xml:space="preserve"> </w:t>
+      </w:r>
+      <w:r>
+        <w:t xml:space="preserve">provide a good approximation to the true posterior distribution in this case,</w:t>
+      </w:r>
+      <w:r>
+        <w:t xml:space="preserve"> </w:t>
+      </w:r>
+      <w:r>
+        <w:t xml:space="preserve">as the marginal distribution of the total log probability density is clearly</w:t>
+      </w:r>
+      <w:r>
+        <w:t xml:space="preserve"> </w:t>
+      </w:r>
+      <w:r>
+        <w:t xml:space="preserve">different. This impression was confirmed using the Kolmogorov-Smirnov test,</w:t>
+      </w:r>
+      <w:r>
+        <w:t xml:space="preserve"> </w:t>
+      </w:r>
+      <w:r>
+        <w:t xml:space="preserve">which is a test to differentiate two empirical univariate distributions. The</w:t>
+      </w:r>
+      <w:r>
+        <w:t xml:space="preserve"> </w:t>
+      </w:r>
+      <w:r>
+        <w:t xml:space="preserve">two distributions were significantly different with a p-value indistinguishable</w:t>
+      </w:r>
+      <w:r>
+        <w:t xml:space="preserve"> </w:t>
+      </w:r>
+      <w:r>
+        <w:t xml:space="preserve">from zero.</w:t>
       </w:r>
     </w:p>
     <w:p>
@@ -2914,19 +2978,36 @@
         <w:t xml:space="preserve"> </w:t>
       </w:r>
       <w:r>
-        <w:t xml:space="preserve">distribution manifests itself not only in the parameter space, but also in</w:t>
-      </w:r>
-      <w:r>
-        <w:t xml:space="preserve"> </w:t>
-      </w:r>
-      <w:r>
-        <w:t xml:space="preserve">the measurement space. Figure 5 frame B compares the 5%-95% interval for</w:t>
-      </w:r>
-      <w:r>
-        <w:t xml:space="preserve"> </w:t>
-      </w:r>
-      <w:r>
-        <w:t xml:space="preserve">flux measurement log likelihoods in the true posterior with the Laplace</w:t>
+        <w:t xml:space="preserve">distribution manifests not only in the parameter space, but also in the</w:t>
+      </w:r>
+      <w:r>
+        <w:t xml:space="preserve"> </w:t>
+      </w:r>
+      <w:r>
+        <w:t xml:space="preserve">measurement space. Figure</w:t>
+      </w:r>
+      <w:r>
+        <w:t xml:space="preserve"> </w:t>
+      </w:r>
+      <w:hyperlink w:anchor="fig-laplace">
+        <w:r>
+          <w:rPr>
+            <w:rStyle w:val="Hyperlink"/>
+          </w:rPr>
+          <w:t xml:space="preserve">Figure 2</w:t>
+        </w:r>
+      </w:hyperlink>
+      <w:r>
+        <w:t xml:space="preserve"> </w:t>
+      </w:r>
+      <w:r>
+        <w:t xml:space="preserve">frame B compares the 5%-95% interval</w:t>
+      </w:r>
+      <w:r>
+        <w:t xml:space="preserve"> </w:t>
+      </w:r>
+      <w:r>
+        <w:t xml:space="preserve">for flux measurement log likelihoods in the true posterior with the Laplace</w:t>
       </w:r>
       <w:r>
         <w:t xml:space="preserve"> </w:t>
@@ -2970,25 +3051,33 @@
         <w:t xml:space="preserve"> </w:t>
       </w:r>
       <w:r>
-        <w:t xml:space="preserve">of two Michaelis-Menten constants [LATEX CONSTANT]- and [LATEX CONSTANT]: see</w:t>
-      </w:r>
-      <w:r>
-        <w:t xml:space="preserve"> </w:t>
-      </w:r>
-      <w:r>
-        <w:t xml:space="preserve">the bottom right cell of figure 5. This comparison demonstrates that the Laplace</w:t>
-      </w:r>
-      <w:r>
-        <w:t xml:space="preserve"> </w:t>
-      </w:r>
-      <w:r>
-        <w:t xml:space="preserve">method is not able to capture the correct relationships between parameters’</w:t>
-      </w:r>
-      <w:r>
-        <w:t xml:space="preserve"> </w:t>
-      </w:r>
-      <w:r>
-        <w:t xml:space="preserve">distributions.</w:t>
+        <w:t xml:space="preserve">of two Michaelis-Menten constants [XXX]- and [XXX]: see the bottom right cell of</w:t>
+      </w:r>
+      <w:r>
+        <w:t xml:space="preserve"> </w:t>
+      </w:r>
+      <w:r>
+        <w:t xml:space="preserve">figure</w:t>
+      </w:r>
+      <w:r>
+        <w:t xml:space="preserve"> </w:t>
+      </w:r>
+      <w:hyperlink w:anchor="fig-laplace">
+        <w:r>
+          <w:rPr>
+            <w:rStyle w:val="Hyperlink"/>
+          </w:rPr>
+          <w:t xml:space="preserve">Figure 2</w:t>
+        </w:r>
+      </w:hyperlink>
+      <w:r>
+        <w:t xml:space="preserve">. This comparison demonstrates that the Laplace method is not</w:t>
+      </w:r>
+      <w:r>
+        <w:t xml:space="preserve"> </w:t>
+      </w:r>
+      <w:r>
+        <w:t xml:space="preserve">able to capture the correct relationships between parameters’ distributions.</w:t>
       </w:r>
     </w:p>
     <w:p>
@@ -3008,13 +3097,25 @@
         <w:t xml:space="preserve"> </w:t>
       </w:r>
       <w:r>
-        <w:t xml:space="preserve">this is typical of kinetic models of realistic metabolic networks in general, so</w:t>
-      </w:r>
-      <w:r>
-        <w:t xml:space="preserve"> </w:t>
-      </w:r>
-      <w:r>
-        <w:t xml:space="preserve">we recommend that Maud users use MCMC sampling if possible.</w:t>
+        <w:t xml:space="preserve">the Laplace method will produce worse approximations the more complex the target</w:t>
+      </w:r>
+      <w:r>
+        <w:t xml:space="preserve"> </w:t>
+      </w:r>
+      <w:r>
+        <w:t xml:space="preserve">model. Since the approximation is already unacceptable for our simple test</w:t>
+      </w:r>
+      <w:r>
+        <w:t xml:space="preserve"> </w:t>
+      </w:r>
+      <w:r>
+        <w:t xml:space="preserve">model, we recommend that Maud users use MCMC sampling in preference to Laplace</w:t>
+      </w:r>
+      <w:r>
+        <w:t xml:space="preserve"> </w:t>
+      </w:r>
+      <w:r>
+        <w:t xml:space="preserve">approximation if possible when fitting realistic Bayesian kinetic models.</w:t>
       </w:r>
     </w:p>
     <w:p>
@@ -3092,7 +3193,7 @@
       <w:tr>
         <w:tc>
           <w:tcPr/>
-          <w:bookmarkStart w:id="38" w:name="fig-laplace"/>
+          <w:bookmarkStart w:id="39" w:name="fig-laplace"/>
           <w:tbl>
             <w:tblPr>
               <w:tblStyle w:val="Table"/>
@@ -3116,18 +3217,18 @@
                       <wp:inline>
                         <wp:extent cx="5334000" cy="5473980"/>
                         <wp:effectExtent b="0" l="0" r="0" t="0"/>
-                        <wp:docPr descr="" title="" id="36" name="Picture"/>
+                        <wp:docPr descr="" title="" id="37" name="Picture"/>
                         <a:graphic>
                           <a:graphicData uri="http://schemas.openxmlformats.org/drawingml/2006/picture">
                             <pic:pic>
                               <pic:nvPicPr>
-                                <pic:cNvPr descr="./figures/laplace.png" id="37" name="Picture"/>
+                                <pic:cNvPr descr="./figures/laplace.png" id="38" name="Picture"/>
                                 <pic:cNvPicPr>
                                   <a:picLocks noChangeArrowheads="1" noChangeAspect="1"/>
                                 </pic:cNvPicPr>
                               </pic:nvPicPr>
                               <pic:blipFill>
-                                <a:blip r:embed="rId35"/>
+                                <a:blip r:embed="rId36"/>
                                 <a:stretch>
                                   <a:fillRect/>
                                 </a:stretch>
@@ -3174,12 +3275,12 @@
               <w:t xml:space="preserve">Figure 2: CAPTION: FILL THIS IN!</w:t>
             </w:r>
           </w:p>
-          <w:bookmarkEnd w:id="38"/>
+          <w:bookmarkEnd w:id="39"/>
         </w:tc>
       </w:tr>
     </w:tbl>
-    <w:bookmarkEnd w:id="39"/>
-    <w:bookmarkStart w:id="44" w:name="X9aab18619bffaaee7010f39077c602781b7715d"/>
+    <w:bookmarkEnd w:id="40"/>
+    <w:bookmarkStart w:id="45" w:name="X9aab18619bffaaee7010f39077c602781b7715d"/>
     <w:p>
       <w:pPr>
         <w:pStyle w:val="Heading3"/>
@@ -3363,7 +3464,7 @@
       <w:tr>
         <w:tc>
           <w:tcPr/>
-          <w:bookmarkStart w:id="43" w:name="fig-missing"/>
+          <w:bookmarkStart w:id="44" w:name="fig-missing"/>
           <w:tbl>
             <w:tblPr>
               <w:tblStyle w:val="Table"/>
@@ -3387,18 +3488,18 @@
                       <wp:inline>
                         <wp:extent cx="5334000" cy="5360867"/>
                         <wp:effectExtent b="0" l="0" r="0" t="0"/>
-                        <wp:docPr descr="" title="" id="41" name="Picture"/>
+                        <wp:docPr descr="" title="" id="42" name="Picture"/>
                         <a:graphic>
                           <a:graphicData uri="http://schemas.openxmlformats.org/drawingml/2006/picture">
                             <pic:pic>
                               <pic:nvPicPr>
-                                <pic:cNvPr descr="./figures/missing.png" id="42" name="Picture"/>
+                                <pic:cNvPr descr="./figures/missing.png" id="43" name="Picture"/>
                                 <pic:cNvPicPr>
                                   <a:picLocks noChangeArrowheads="1" noChangeAspect="1"/>
                                 </pic:cNvPicPr>
                               </pic:nvPicPr>
                               <pic:blipFill>
-                                <a:blip r:embed="rId40"/>
+                                <a:blip r:embed="rId41"/>
                                 <a:stretch>
                                   <a:fillRect/>
                                 </a:stretch>
@@ -3709,12 +3810,12 @@
               <w:t xml:space="preserve">overall the complete-data model tended to make better predictions.</w:t>
             </w:r>
           </w:p>
-          <w:bookmarkEnd w:id="43"/>
+          <w:bookmarkEnd w:id="44"/>
         </w:tc>
       </w:tr>
     </w:tbl>
-    <w:bookmarkEnd w:id="44"/>
-    <w:bookmarkStart w:id="49" w:name="application-to-regulatory-understanding"/>
+    <w:bookmarkEnd w:id="45"/>
+    <w:bookmarkStart w:id="50" w:name="application-to-regulatory-understanding"/>
     <w:p>
       <w:pPr>
         <w:pStyle w:val="Heading3"/>
@@ -3910,7 +4011,7 @@
       <w:tr>
         <w:tc>
           <w:tcPr/>
-          <w:bookmarkStart w:id="48" w:name="fig-decomposition"/>
+          <w:bookmarkStart w:id="49" w:name="fig-decomposition"/>
           <w:tbl>
             <w:tblPr>
               <w:tblStyle w:val="Table"/>
@@ -3934,18 +4035,18 @@
                       <wp:inline>
                         <wp:extent cx="5334000" cy="2597746"/>
                         <wp:effectExtent b="0" l="0" r="0" t="0"/>
-                        <wp:docPr descr="" title="" id="46" name="Picture"/>
+                        <wp:docPr descr="" title="" id="47" name="Picture"/>
                         <a:graphic>
                           <a:graphicData uri="http://schemas.openxmlformats.org/drawingml/2006/picture">
                             <pic:pic>
                               <pic:nvPicPr>
-                                <pic:cNvPr descr="./figures/decomposition.png" id="47" name="Picture"/>
+                                <pic:cNvPr descr="./figures/decomposition.png" id="48" name="Picture"/>
                                 <pic:cNvPicPr>
                                   <a:picLocks noChangeArrowheads="1" noChangeAspect="1"/>
                                 </pic:cNvPicPr>
                               </pic:nvPicPr>
                               <pic:blipFill>
-                                <a:blip r:embed="rId45"/>
+                                <a:blip r:embed="rId46"/>
                                 <a:stretch>
                                   <a:fillRect/>
                                 </a:stretch>
@@ -4256,14 +4357,14 @@
               <w:t xml:space="preserve">concentration changes.</w:t>
             </w:r>
           </w:p>
-          <w:bookmarkEnd w:id="48"/>
+          <w:bookmarkEnd w:id="49"/>
         </w:tc>
       </w:tr>
     </w:tbl>
-    <w:bookmarkEnd w:id="49"/>
     <w:bookmarkEnd w:id="50"/>
     <w:bookmarkEnd w:id="51"/>
-    <w:bookmarkStart w:id="63" w:name="methods"/>
+    <w:bookmarkEnd w:id="52"/>
+    <w:bookmarkStart w:id="64" w:name="methods"/>
     <w:p>
       <w:pPr>
         <w:pStyle w:val="Heading1"/>
@@ -4321,7 +4422,7 @@
       <w:r>
         <w:t xml:space="preserve"> </w:t>
       </w:r>
-      <w:hyperlink r:id="rId52">
+      <w:hyperlink r:id="rId53">
         <w:r>
           <w:rPr>
             <w:rStyle w:val="Hyperlink"/>
@@ -4344,7 +4445,7 @@
       <w:r>
         <w:t xml:space="preserve"> </w:t>
       </w:r>
-      <w:hyperlink r:id="rId53">
+      <w:hyperlink r:id="rId54">
         <w:r>
           <w:rPr>
             <w:rStyle w:val="Hyperlink"/>
@@ -4388,7 +4489,7 @@
         <w:t xml:space="preserve">interoperable format.</w:t>
       </w:r>
     </w:p>
-    <w:bookmarkStart w:id="55" w:name="input-format"/>
+    <w:bookmarkStart w:id="56" w:name="input-format"/>
     <w:p>
       <w:pPr>
         <w:pStyle w:val="Heading2"/>
@@ -4503,7 +4604,7 @@
       <w:r>
         <w:t xml:space="preserve"> </w:t>
       </w:r>
-      <w:hyperlink r:id="rId54">
+      <w:hyperlink r:id="rId55">
         <w:r>
           <w:rPr>
             <w:rStyle w:val="Hyperlink"/>
@@ -4610,8 +4711,8 @@
         <w:t xml:space="preserve">differential equations are available and does not know about Maud’s structure.</w:t>
       </w:r>
     </w:p>
-    <w:bookmarkEnd w:id="55"/>
-    <w:bookmarkStart w:id="56" w:name="kinetic-model"/>
+    <w:bookmarkEnd w:id="56"/>
+    <w:bookmarkStart w:id="57" w:name="kinetic-model"/>
     <w:p>
       <w:pPr>
         <w:pStyle w:val="Heading2"/>
@@ -4984,8 +5085,8 @@
         <w:t xml:space="preserve">be found in supplementary material section (REFERENCE).</w:t>
       </w:r>
     </w:p>
-    <w:bookmarkEnd w:id="56"/>
-    <w:bookmarkStart w:id="59" w:name="statistical-model"/>
+    <w:bookmarkEnd w:id="57"/>
+    <w:bookmarkStart w:id="60" w:name="statistical-model"/>
     <w:p>
       <w:pPr>
         <w:pStyle w:val="Heading2"/>
@@ -5064,7 +5165,7 @@
         <w:t xml:space="preserve">already been discussed above.</w:t>
       </w:r>
     </w:p>
-    <w:bookmarkStart w:id="57" w:name="prior-model"/>
+    <w:bookmarkStart w:id="58" w:name="prior-model"/>
     <w:p>
       <w:pPr>
         <w:pStyle w:val="Heading3"/>
@@ -5191,8 +5292,8 @@
         <w:t xml:space="preserve">by the user.</w:t>
       </w:r>
     </w:p>
-    <w:bookmarkEnd w:id="57"/>
-    <w:bookmarkStart w:id="58" w:name="measurement-model"/>
+    <w:bookmarkEnd w:id="58"/>
+    <w:bookmarkStart w:id="59" w:name="measurement-model"/>
     <w:p>
       <w:pPr>
         <w:pStyle w:val="Heading3"/>
@@ -5796,9 +5897,9 @@
         <w:t xml:space="preserve">for the sake of simplicity.</w:t>
       </w:r>
     </w:p>
-    <w:bookmarkEnd w:id="58"/>
     <w:bookmarkEnd w:id="59"/>
-    <w:bookmarkStart w:id="62" w:name="implementation"/>
+    <w:bookmarkEnd w:id="60"/>
+    <w:bookmarkStart w:id="63" w:name="implementation"/>
     <w:p>
       <w:pPr>
         <w:pStyle w:val="Heading2"/>
@@ -6009,7 +6110,7 @@
         <w:t xml:space="preserve">.</w:t>
       </w:r>
     </w:p>
-    <w:bookmarkStart w:id="60" w:name="posterior-sampling"/>
+    <w:bookmarkStart w:id="61" w:name="posterior-sampling"/>
     <w:p>
       <w:pPr>
         <w:pStyle w:val="Heading3"/>
@@ -6113,8 +6214,8 @@
         <w:t xml:space="preserve">.</w:t>
       </w:r>
     </w:p>
-    <w:bookmarkEnd w:id="60"/>
-    <w:bookmarkStart w:id="61" w:name="solving-the-steady-state-problem"/>
+    <w:bookmarkEnd w:id="61"/>
+    <w:bookmarkStart w:id="62" w:name="solving-the-steady-state-problem"/>
     <w:p>
       <w:pPr>
         <w:pStyle w:val="Heading3"/>
@@ -6206,10 +6307,10 @@
         <w:t xml:space="preserve">solver.</w:t>
       </w:r>
     </w:p>
-    <w:bookmarkEnd w:id="61"/>
     <w:bookmarkEnd w:id="62"/>
     <w:bookmarkEnd w:id="63"/>
-    <w:bookmarkStart w:id="64" w:name="acknowledgements"/>
+    <w:bookmarkEnd w:id="64"/>
+    <w:bookmarkStart w:id="65" w:name="acknowledgements"/>
     <w:p>
       <w:pPr>
         <w:pStyle w:val="Heading1"/>
@@ -6218,8 +6319,8 @@
         <w:t xml:space="preserve">Acknowledgements</w:t>
       </w:r>
     </w:p>
-    <w:bookmarkEnd w:id="64"/>
-    <w:bookmarkStart w:id="146" w:name="references"/>
+    <w:bookmarkEnd w:id="65"/>
+    <w:bookmarkStart w:id="147" w:name="references"/>
     <w:p>
       <w:pPr>
         <w:pStyle w:val="Heading1"/>
@@ -6228,8 +6329,8 @@
         <w:t xml:space="preserve">References</w:t>
       </w:r>
     </w:p>
-    <w:bookmarkStart w:id="145" w:name="refs"/>
-    <w:bookmarkStart w:id="66" w:name="Xd5adaec9c66633dc31ea31fdd5fcf25aef87367"/>
+    <w:bookmarkStart w:id="146" w:name="refs"/>
+    <w:bookmarkStart w:id="67" w:name="Xd5adaec9c66633dc31ea31fdd5fcf25aef87367"/>
     <w:p>
       <w:pPr>
         <w:pStyle w:val="Bibliography"/>
@@ -6271,7 +6372,7 @@
       <w:r>
         <w:t xml:space="preserve"> </w:t>
       </w:r>
-      <w:hyperlink r:id="rId65">
+      <w:hyperlink r:id="rId66">
         <w:r>
           <w:rPr>
             <w:rStyle w:val="Hyperlink"/>
@@ -6283,8 +6384,8 @@
         <w:t xml:space="preserve">.</w:t>
       </w:r>
     </w:p>
-    <w:bookmarkEnd w:id="66"/>
-    <w:bookmarkStart w:id="68" w:name="ref-changeux_2013"/>
+    <w:bookmarkEnd w:id="67"/>
+    <w:bookmarkStart w:id="69" w:name="ref-changeux_2013"/>
     <w:p>
       <w:pPr>
         <w:pStyle w:val="Bibliography"/>
@@ -6317,7 +6418,7 @@
       <w:r>
         <w:t xml:space="preserve"> </w:t>
       </w:r>
-      <w:hyperlink r:id="rId67">
+      <w:hyperlink r:id="rId68">
         <w:r>
           <w:rPr>
             <w:rStyle w:val="Hyperlink"/>
@@ -6329,8 +6430,8 @@
         <w:t xml:space="preserve">.</w:t>
       </w:r>
     </w:p>
-    <w:bookmarkEnd w:id="68"/>
-    <w:bookmarkStart w:id="70" w:name="ref-christodoulou_reserve_2018"/>
+    <w:bookmarkEnd w:id="69"/>
+    <w:bookmarkStart w:id="71" w:name="ref-christodoulou_reserve_2018"/>
     <w:p>
       <w:pPr>
         <w:pStyle w:val="Bibliography"/>
@@ -6450,7 +6551,7 @@
       <w:r>
         <w:t xml:space="preserve"> </w:t>
       </w:r>
-      <w:hyperlink r:id="rId69">
+      <w:hyperlink r:id="rId70">
         <w:r>
           <w:rPr>
             <w:rStyle w:val="Hyperlink"/>
@@ -6462,8 +6563,8 @@
         <w:t xml:space="preserve">.</w:t>
       </w:r>
     </w:p>
-    <w:bookmarkEnd w:id="70"/>
-    <w:bookmarkStart w:id="72" w:name="X464f818b0539222111ff51e00082a413bbf094a"/>
+    <w:bookmarkEnd w:id="71"/>
+    <w:bookmarkStart w:id="73" w:name="X464f818b0539222111ff51e00082a413bbf094a"/>
     <w:p>
       <w:pPr>
         <w:pStyle w:val="Bibliography"/>
@@ -6498,7 +6599,7 @@
       <w:r>
         <w:t xml:space="preserve"> </w:t>
       </w:r>
-      <w:hyperlink r:id="rId71">
+      <w:hyperlink r:id="rId72">
         <w:r>
           <w:rPr>
             <w:rStyle w:val="Hyperlink"/>
@@ -6510,8 +6611,8 @@
         <w:t xml:space="preserve">.</w:t>
       </w:r>
     </w:p>
-    <w:bookmarkEnd w:id="72"/>
-    <w:bookmarkStart w:id="74" w:name="ref-daiUnderstandingMetabolismFlux2017"/>
+    <w:bookmarkEnd w:id="73"/>
+    <w:bookmarkStart w:id="75" w:name="ref-daiUnderstandingMetabolismFlux2017"/>
     <w:p>
       <w:pPr>
         <w:pStyle w:val="Bibliography"/>
@@ -6556,7 +6657,7 @@
       <w:r>
         <w:t xml:space="preserve"> </w:t>
       </w:r>
-      <w:hyperlink r:id="rId73">
+      <w:hyperlink r:id="rId74">
         <w:r>
           <w:rPr>
             <w:rStyle w:val="Hyperlink"/>
@@ -6568,8 +6669,8 @@
         <w:t xml:space="preserve">.</w:t>
       </w:r>
     </w:p>
-    <w:bookmarkEnd w:id="74"/>
-    <w:bookmarkStart w:id="76" w:name="ref-deberardinis_fundamentals_2016"/>
+    <w:bookmarkEnd w:id="75"/>
+    <w:bookmarkStart w:id="77" w:name="ref-deberardinis_fundamentals_2016"/>
     <w:p>
       <w:pPr>
         <w:pStyle w:val="Bibliography"/>
@@ -6602,7 +6703,7 @@
       <w:r>
         <w:t xml:space="preserve"> </w:t>
       </w:r>
-      <w:hyperlink r:id="rId75">
+      <w:hyperlink r:id="rId76">
         <w:r>
           <w:rPr>
             <w:rStyle w:val="Hyperlink"/>
@@ -6614,8 +6715,8 @@
         <w:t xml:space="preserve">.</w:t>
       </w:r>
     </w:p>
-    <w:bookmarkEnd w:id="76"/>
-    <w:bookmarkStart w:id="77" w:name="ref-gelmanBayesianDataAnalysis2020a"/>
+    <w:bookmarkEnd w:id="77"/>
+    <w:bookmarkStart w:id="78" w:name="ref-gelmanBayesianDataAnalysis2020a"/>
     <w:p>
       <w:pPr>
         <w:pStyle w:val="Bibliography"/>
@@ -6654,8 +6755,8 @@
         <w:t xml:space="preserve">656.</w:t>
       </w:r>
     </w:p>
-    <w:bookmarkEnd w:id="77"/>
-    <w:bookmarkStart w:id="79" w:name="ref-gelmanBayesianWorkflow2020"/>
+    <w:bookmarkEnd w:id="78"/>
+    <w:bookmarkStart w:id="80" w:name="ref-gelmanBayesianWorkflow2020"/>
     <w:p>
       <w:pPr>
         <w:pStyle w:val="Bibliography"/>
@@ -6694,7 +6795,7 @@
       <w:r>
         <w:t xml:space="preserve"> </w:t>
       </w:r>
-      <w:hyperlink r:id="rId78">
+      <w:hyperlink r:id="rId79">
         <w:r>
           <w:rPr>
             <w:rStyle w:val="Hyperlink"/>
@@ -6706,8 +6807,8 @@
         <w:t xml:space="preserve">.</w:t>
       </w:r>
     </w:p>
-    <w:bookmarkEnd w:id="79"/>
-    <w:bookmarkStart w:id="81" w:name="ref-gopalakrishnan_k-fit_2020"/>
+    <w:bookmarkEnd w:id="80"/>
+    <w:bookmarkStart w:id="82" w:name="ref-gopalakrishnan_k-fit_2020"/>
     <w:p>
       <w:pPr>
         <w:pStyle w:val="Bibliography"/>
@@ -6755,7 +6856,7 @@
       <w:r>
         <w:t xml:space="preserve"> </w:t>
       </w:r>
-      <w:hyperlink r:id="rId80">
+      <w:hyperlink r:id="rId81">
         <w:r>
           <w:rPr>
             <w:rStyle w:val="Hyperlink"/>
@@ -6767,8 +6868,8 @@
         <w:t xml:space="preserve">.</w:t>
       </w:r>
     </w:p>
-    <w:bookmarkEnd w:id="81"/>
-    <w:bookmarkStart w:id="83" w:name="ref-gutenkunst_2007"/>
+    <w:bookmarkEnd w:id="82"/>
+    <w:bookmarkStart w:id="84" w:name="ref-gutenkunst_2007"/>
     <w:p>
       <w:pPr>
         <w:pStyle w:val="Bibliography"/>
@@ -6801,7 +6902,7 @@
       <w:r>
         <w:t xml:space="preserve"> </w:t>
       </w:r>
-      <w:hyperlink r:id="rId82">
+      <w:hyperlink r:id="rId83">
         <w:r>
           <w:rPr>
             <w:rStyle w:val="Hyperlink"/>
@@ -6813,8 +6914,8 @@
         <w:t xml:space="preserve">.</w:t>
       </w:r>
     </w:p>
-    <w:bookmarkEnd w:id="83"/>
-    <w:bookmarkStart w:id="85" w:name="ref-keatingSBMLLevelExtensible2020"/>
+    <w:bookmarkEnd w:id="84"/>
+    <w:bookmarkStart w:id="86" w:name="ref-keatingSBMLLevelExtensible2020"/>
     <w:p>
       <w:pPr>
         <w:pStyle w:val="Bibliography"/>
@@ -6865,7 +6966,7 @@
       <w:r>
         <w:t xml:space="preserve"> </w:t>
       </w:r>
-      <w:hyperlink r:id="rId84">
+      <w:hyperlink r:id="rId85">
         <w:r>
           <w:rPr>
             <w:rStyle w:val="Hyperlink"/>
@@ -6877,8 +6978,8 @@
         <w:t xml:space="preserve">.</w:t>
       </w:r>
     </w:p>
-    <w:bookmarkEnd w:id="85"/>
-    <w:bookmarkStart w:id="87" w:name="ref-korendyaseva_allosteric_2008"/>
+    <w:bookmarkEnd w:id="86"/>
+    <w:bookmarkStart w:id="88" w:name="ref-korendyaseva_allosteric_2008"/>
     <w:p>
       <w:pPr>
         <w:pStyle w:val="Bibliography"/>
@@ -6986,7 +7087,7 @@
       <w:r>
         <w:t xml:space="preserve"> </w:t>
       </w:r>
-      <w:hyperlink r:id="rId86">
+      <w:hyperlink r:id="rId87">
         <w:r>
           <w:rPr>
             <w:rStyle w:val="Hyperlink"/>
@@ -6998,8 +7099,8 @@
         <w:t xml:space="preserve">.</w:t>
       </w:r>
     </w:p>
-    <w:bookmarkEnd w:id="87"/>
-    <w:bookmarkStart w:id="89" w:name="ref-kumarArviZUnifiedLibrary2019"/>
+    <w:bookmarkEnd w:id="88"/>
+    <w:bookmarkStart w:id="90" w:name="ref-kumarArviZUnifiedLibrary2019"/>
     <w:p>
       <w:pPr>
         <w:pStyle w:val="Bibliography"/>
@@ -7062,7 +7163,7 @@
       <w:r>
         <w:t xml:space="preserve"> </w:t>
       </w:r>
-      <w:hyperlink r:id="rId88">
+      <w:hyperlink r:id="rId89">
         <w:r>
           <w:rPr>
             <w:rStyle w:val="Hyperlink"/>
@@ -7074,8 +7175,8 @@
         <w:t xml:space="preserve">.</w:t>
       </w:r>
     </w:p>
-    <w:bookmarkEnd w:id="89"/>
-    <w:bookmarkStart w:id="91" w:name="ref-Liberti2017"/>
+    <w:bookmarkEnd w:id="90"/>
+    <w:bookmarkStart w:id="92" w:name="ref-Liberti2017"/>
     <w:p>
       <w:pPr>
         <w:pStyle w:val="Bibliography"/>
@@ -7195,7 +7296,7 @@
       <w:r>
         <w:t xml:space="preserve"> </w:t>
       </w:r>
-      <w:hyperlink r:id="rId90">
+      <w:hyperlink r:id="rId91">
         <w:r>
           <w:rPr>
             <w:rStyle w:val="Hyperlink"/>
@@ -7207,8 +7308,8 @@
         <w:t xml:space="preserve">.</w:t>
       </w:r>
     </w:p>
-    <w:bookmarkEnd w:id="91"/>
-    <w:bookmarkStart w:id="93" w:name="ref-liebermeister_model_2021"/>
+    <w:bookmarkEnd w:id="92"/>
+    <w:bookmarkStart w:id="94" w:name="ref-liebermeister_model_2021"/>
     <w:p>
       <w:pPr>
         <w:pStyle w:val="Bibliography"/>
@@ -7319,7 +7420,7 @@
       <w:r>
         <w:t xml:space="preserve"> </w:t>
       </w:r>
-      <w:hyperlink r:id="rId92">
+      <w:hyperlink r:id="rId93">
         <w:r>
           <w:rPr>
             <w:rStyle w:val="Hyperlink"/>
@@ -7331,8 +7432,8 @@
         <w:t xml:space="preserve">.</w:t>
       </w:r>
     </w:p>
-    <w:bookmarkEnd w:id="93"/>
-    <w:bookmarkStart w:id="95" w:name="ref-liebermeister_modular_2010"/>
+    <w:bookmarkEnd w:id="94"/>
+    <w:bookmarkStart w:id="96" w:name="ref-liebermeister_modular_2010"/>
     <w:p>
       <w:pPr>
         <w:pStyle w:val="Bibliography"/>
@@ -7365,7 +7466,7 @@
       <w:r>
         <w:t xml:space="preserve"> </w:t>
       </w:r>
-      <w:hyperlink r:id="rId94">
+      <w:hyperlink r:id="rId95">
         <w:r>
           <w:rPr>
             <w:rStyle w:val="Hyperlink"/>
@@ -7377,8 +7478,8 @@
         <w:t xml:space="preserve">.</w:t>
       </w:r>
     </w:p>
-    <w:bookmarkEnd w:id="95"/>
-    <w:bookmarkStart w:id="97" w:name="ref-margossianComputingSteadyStates2018"/>
+    <w:bookmarkEnd w:id="96"/>
+    <w:bookmarkStart w:id="98" w:name="ref-margossianComputingSteadyStates2018"/>
     <w:p>
       <w:pPr>
         <w:pStyle w:val="Bibliography"/>
@@ -7451,7 +7552,7 @@
       <w:r>
         <w:t xml:space="preserve"> </w:t>
       </w:r>
-      <w:hyperlink r:id="rId96">
+      <w:hyperlink r:id="rId97">
         <w:r>
           <w:rPr>
             <w:rStyle w:val="Hyperlink"/>
@@ -7463,8 +7564,8 @@
         <w:t xml:space="preserve">.</w:t>
       </w:r>
     </w:p>
-    <w:bookmarkEnd w:id="97"/>
-    <w:bookmarkStart w:id="99" w:name="ref-matosGRASPComputationalPlatform2022"/>
+    <w:bookmarkEnd w:id="98"/>
+    <w:bookmarkStart w:id="100" w:name="ref-matosGRASPComputationalPlatform2022"/>
     <w:p>
       <w:pPr>
         <w:pStyle w:val="Bibliography"/>
@@ -7503,7 +7604,7 @@
       <w:r>
         <w:t xml:space="preserve"> </w:t>
       </w:r>
-      <w:hyperlink r:id="rId98">
+      <w:hyperlink r:id="rId99">
         <w:r>
           <w:rPr>
             <w:rStyle w:val="Hyperlink"/>
@@ -7515,8 +7616,8 @@
         <w:t xml:space="preserve">.</w:t>
       </w:r>
     </w:p>
-    <w:bookmarkEnd w:id="99"/>
-    <w:bookmarkStart w:id="101" w:name="ref-monod_nature_1965"/>
+    <w:bookmarkEnd w:id="100"/>
+    <w:bookmarkStart w:id="102" w:name="ref-monod_nature_1965"/>
     <w:p>
       <w:pPr>
         <w:pStyle w:val="Bibliography"/>
@@ -7549,7 +7650,7 @@
       <w:r>
         <w:t xml:space="preserve"> </w:t>
       </w:r>
-      <w:hyperlink r:id="rId100">
+      <w:hyperlink r:id="rId101">
         <w:r>
           <w:rPr>
             <w:rStyle w:val="Hyperlink"/>
@@ -7561,8 +7662,8 @@
         <w:t xml:space="preserve">.</w:t>
       </w:r>
     </w:p>
-    <w:bookmarkEnd w:id="101"/>
-    <w:bookmarkStart w:id="103" w:name="ref-noor_note_2013"/>
+    <w:bookmarkEnd w:id="102"/>
+    <w:bookmarkStart w:id="104" w:name="ref-noor_note_2013"/>
     <w:p>
       <w:pPr>
         <w:pStyle w:val="Bibliography"/>
@@ -7628,7 +7729,7 @@
       <w:r>
         <w:t xml:space="preserve"> </w:t>
       </w:r>
-      <w:hyperlink r:id="rId102">
+      <w:hyperlink r:id="rId103">
         <w:r>
           <w:rPr>
             <w:rStyle w:val="Hyperlink"/>
@@ -7640,8 +7741,8 @@
         <w:t xml:space="preserve">.</w:t>
       </w:r>
     </w:p>
-    <w:bookmarkEnd w:id="103"/>
-    <w:bookmarkStart w:id="105" w:name="ref-pearsonTomlPythonLibrary2020"/>
+    <w:bookmarkEnd w:id="104"/>
+    <w:bookmarkStart w:id="106" w:name="ref-pearsonTomlPythonLibrary2020"/>
     <w:p>
       <w:pPr>
         <w:pStyle w:val="Bibliography"/>
@@ -7697,7 +7798,7 @@
       <w:r>
         <w:t xml:space="preserve"> </w:t>
       </w:r>
-      <w:hyperlink r:id="rId104">
+      <w:hyperlink r:id="rId105">
         <w:r>
           <w:rPr>
             <w:rStyle w:val="Hyperlink"/>
@@ -7709,8 +7810,8 @@
         <w:t xml:space="preserve">.</w:t>
       </w:r>
     </w:p>
-    <w:bookmarkEnd w:id="105"/>
-    <w:bookmarkStart w:id="107" w:name="ref-poirier_revising_1998"/>
+    <w:bookmarkEnd w:id="106"/>
+    <w:bookmarkStart w:id="108" w:name="ref-poirier_revising_1998"/>
     <w:p>
       <w:pPr>
         <w:pStyle w:val="Bibliography"/>
@@ -7773,7 +7874,7 @@
       <w:r>
         <w:t xml:space="preserve"> </w:t>
       </w:r>
-      <w:hyperlink r:id="rId106">
+      <w:hyperlink r:id="rId107">
         <w:r>
           <w:rPr>
             <w:rStyle w:val="Hyperlink"/>
@@ -7785,8 +7886,8 @@
         <w:t xml:space="preserve">.</w:t>
       </w:r>
     </w:p>
-    <w:bookmarkEnd w:id="107"/>
-    <w:bookmarkStart w:id="109" w:name="ref-popova_generalization_1975"/>
+    <w:bookmarkEnd w:id="108"/>
+    <w:bookmarkStart w:id="110" w:name="ref-popova_generalization_1975"/>
     <w:p>
       <w:pPr>
         <w:pStyle w:val="Bibliography"/>
@@ -7867,7 +7968,7 @@
       <w:r>
         <w:t xml:space="preserve"> </w:t>
       </w:r>
-      <w:hyperlink r:id="rId108">
+      <w:hyperlink r:id="rId109">
         <w:r>
           <w:rPr>
             <w:rStyle w:val="Hyperlink"/>
@@ -7879,8 +7980,8 @@
         <w:t xml:space="preserve">.</w:t>
       </w:r>
     </w:p>
-    <w:bookmarkEnd w:id="109"/>
-    <w:bookmarkStart w:id="111" w:name="ref-popova_description_1979"/>
+    <w:bookmarkEnd w:id="110"/>
+    <w:bookmarkStart w:id="112" w:name="ref-popova_description_1979"/>
     <w:p>
       <w:pPr>
         <w:pStyle w:val="Bibliography"/>
@@ -7988,7 +8089,7 @@
       <w:r>
         <w:t xml:space="preserve"> </w:t>
       </w:r>
-      <w:hyperlink r:id="rId110">
+      <w:hyperlink r:id="rId111">
         <w:r>
           <w:rPr>
             <w:rStyle w:val="Hyperlink"/>
@@ -8000,8 +8101,8 @@
         <w:t xml:space="preserve">.</w:t>
       </w:r>
     </w:p>
-    <w:bookmarkEnd w:id="111"/>
-    <w:bookmarkStart w:id="113" w:name="Xf389a29d81ea17a7b457a7a71960917a5048cd3"/>
+    <w:bookmarkEnd w:id="112"/>
+    <w:bookmarkStart w:id="114" w:name="Xf389a29d81ea17a7b457a7a71960917a5048cd3"/>
     <w:p>
       <w:pPr>
         <w:pStyle w:val="Bibliography"/>
@@ -8027,7 +8128,7 @@
       <w:r>
         <w:t xml:space="preserve"> </w:t>
       </w:r>
-      <w:hyperlink r:id="rId112">
+      <w:hyperlink r:id="rId113">
         <w:r>
           <w:rPr>
             <w:rStyle w:val="Hyperlink"/>
@@ -8039,8 +8140,8 @@
         <w:t xml:space="preserve">.</w:t>
       </w:r>
     </w:p>
-    <w:bookmarkEnd w:id="113"/>
-    <w:bookmarkStart w:id="115" w:name="ref-pydanticdevelopersPydantic2022"/>
+    <w:bookmarkEnd w:id="114"/>
+    <w:bookmarkStart w:id="116" w:name="ref-pydanticdevelopersPydantic2022"/>
     <w:p>
       <w:pPr>
         <w:pStyle w:val="Bibliography"/>
@@ -8057,7 +8158,7 @@
       <w:r>
         <w:t xml:space="preserve"> </w:t>
       </w:r>
-      <w:hyperlink r:id="rId114">
+      <w:hyperlink r:id="rId115">
         <w:r>
           <w:rPr>
             <w:rStyle w:val="Hyperlink"/>
@@ -8069,8 +8170,8 @@
         <w:t xml:space="preserve">.</w:t>
       </w:r>
     </w:p>
-    <w:bookmarkEnd w:id="115"/>
-    <w:bookmarkStart w:id="117" w:name="ref-raue_identifiability_2010"/>
+    <w:bookmarkEnd w:id="116"/>
+    <w:bookmarkStart w:id="118" w:name="ref-raue_identifiability_2010"/>
     <w:p>
       <w:pPr>
         <w:pStyle w:val="Bibliography"/>
@@ -8103,7 +8204,7 @@
       <w:r>
         <w:t xml:space="preserve"> </w:t>
       </w:r>
-      <w:hyperlink r:id="rId116">
+      <w:hyperlink r:id="rId117">
         <w:r>
           <w:rPr>
             <w:rStyle w:val="Hyperlink"/>
@@ -8115,8 +8216,8 @@
         <w:t xml:space="preserve">.</w:t>
       </w:r>
     </w:p>
-    <w:bookmarkEnd w:id="117"/>
-    <w:bookmarkStart w:id="119" w:name="ref-raue_joining_2013"/>
+    <w:bookmarkEnd w:id="118"/>
+    <w:bookmarkStart w:id="120" w:name="ref-raue_joining_2013"/>
     <w:p>
       <w:pPr>
         <w:pStyle w:val="Bibliography"/>
@@ -8161,7 +8262,7 @@
       <w:r>
         <w:t xml:space="preserve"> </w:t>
       </w:r>
-      <w:hyperlink r:id="rId118">
+      <w:hyperlink r:id="rId119">
         <w:r>
           <w:rPr>
             <w:rStyle w:val="Hyperlink"/>
@@ -8173,8 +8274,8 @@
         <w:t xml:space="preserve">.</w:t>
       </w:r>
     </w:p>
-    <w:bookmarkEnd w:id="119"/>
-    <w:bookmarkStart w:id="121" w:name="ref-saa_construction_2016"/>
+    <w:bookmarkEnd w:id="120"/>
+    <w:bookmarkStart w:id="122" w:name="ref-saa_construction_2016"/>
     <w:p>
       <w:pPr>
         <w:pStyle w:val="Bibliography"/>
@@ -8225,7 +8326,7 @@
       <w:r>
         <w:t xml:space="preserve"> </w:t>
       </w:r>
-      <w:hyperlink r:id="rId120">
+      <w:hyperlink r:id="rId121">
         <w:r>
           <w:rPr>
             <w:rStyle w:val="Hyperlink"/>
@@ -8237,8 +8338,8 @@
         <w:t xml:space="preserve">.</w:t>
       </w:r>
     </w:p>
-    <w:bookmarkEnd w:id="121"/>
-    <w:bookmarkStart w:id="123" w:name="ref-saa_general_2015"/>
+    <w:bookmarkEnd w:id="122"/>
+    <w:bookmarkStart w:id="124" w:name="ref-saa_general_2015"/>
     <w:p>
       <w:pPr>
         <w:pStyle w:val="Bibliography"/>
@@ -8271,7 +8372,7 @@
       <w:r>
         <w:t xml:space="preserve"> </w:t>
       </w:r>
-      <w:hyperlink r:id="rId122">
+      <w:hyperlink r:id="rId123">
         <w:r>
           <w:rPr>
             <w:rStyle w:val="Hyperlink"/>
@@ -8283,8 +8384,8 @@
         <w:t xml:space="preserve">.</w:t>
       </w:r>
     </w:p>
-    <w:bookmarkEnd w:id="123"/>
-    <w:bookmarkStart w:id="125" w:name="ref-SchmiesterSch2021"/>
+    <w:bookmarkEnd w:id="124"/>
+    <w:bookmarkStart w:id="126" w:name="ref-SchmiesterSch2021"/>
     <w:p>
       <w:pPr>
         <w:pStyle w:val="Bibliography"/>
@@ -8326,7 +8427,7 @@
       <w:r>
         <w:t xml:space="preserve"> </w:t>
       </w:r>
-      <w:hyperlink r:id="rId124">
+      <w:hyperlink r:id="rId125">
         <w:r>
           <w:rPr>
             <w:rStyle w:val="Hyperlink"/>
@@ -8338,8 +8439,8 @@
         <w:t xml:space="preserve">.</w:t>
       </w:r>
     </w:p>
-    <w:bookmarkEnd w:id="125"/>
-    <w:bookmarkStart w:id="127" w:name="X2bb025c670c2b0335ee4e3ff8c5acf3af8ec903"/>
+    <w:bookmarkEnd w:id="126"/>
+    <w:bookmarkStart w:id="128" w:name="X2bb025c670c2b0335ee4e3ff8c5acf3af8ec903"/>
     <w:p>
       <w:pPr>
         <w:pStyle w:val="Bibliography"/>
@@ -8567,7 +8668,7 @@
       <w:r>
         <w:t xml:space="preserve"> </w:t>
       </w:r>
-      <w:hyperlink r:id="rId126">
+      <w:hyperlink r:id="rId127">
         <w:r>
           <w:rPr>
             <w:rStyle w:val="Hyperlink"/>
@@ -8579,8 +8680,8 @@
         <w:t xml:space="preserve">.</w:t>
       </w:r>
     </w:p>
-    <w:bookmarkEnd w:id="127"/>
-    <w:bookmarkStart w:id="129" w:name="X26e18e9ff28c51352afd19298ffee6a438bd7fe"/>
+    <w:bookmarkEnd w:id="128"/>
+    <w:bookmarkStart w:id="130" w:name="X26e18e9ff28c51352afd19298ffee6a438bd7fe"/>
     <w:p>
       <w:pPr>
         <w:pStyle w:val="Bibliography"/>
@@ -8610,7 +8711,7 @@
       <w:r>
         <w:t xml:space="preserve"> </w:t>
       </w:r>
-      <w:hyperlink r:id="rId128">
+      <w:hyperlink r:id="rId129">
         <w:r>
           <w:rPr>
             <w:rStyle w:val="Hyperlink"/>
@@ -8622,8 +8723,8 @@
         <w:t xml:space="preserve">.</w:t>
       </w:r>
     </w:p>
-    <w:bookmarkEnd w:id="129"/>
-    <w:bookmarkStart w:id="131" w:name="ref-standevelopmentteamCmdStanPy2022"/>
+    <w:bookmarkEnd w:id="130"/>
+    <w:bookmarkStart w:id="132" w:name="ref-standevelopmentteamCmdStanPy2022"/>
     <w:p>
       <w:pPr>
         <w:pStyle w:val="Bibliography"/>
@@ -8646,7 +8747,7 @@
       <w:r>
         <w:t xml:space="preserve"> </w:t>
       </w:r>
-      <w:hyperlink r:id="rId130">
+      <w:hyperlink r:id="rId131">
         <w:r>
           <w:rPr>
             <w:rStyle w:val="Hyperlink"/>
@@ -8658,8 +8759,8 @@
         <w:t xml:space="preserve">.</w:t>
       </w:r>
     </w:p>
-    <w:bookmarkEnd w:id="131"/>
-    <w:bookmarkStart w:id="133" w:name="ref-stapor_pesto_2018"/>
+    <w:bookmarkEnd w:id="132"/>
+    <w:bookmarkStart w:id="134" w:name="ref-stapor_pesto_2018"/>
     <w:p>
       <w:pPr>
         <w:pStyle w:val="Bibliography"/>
@@ -8698,7 +8799,7 @@
       <w:r>
         <w:t xml:space="preserve"> </w:t>
       </w:r>
-      <w:hyperlink r:id="rId132">
+      <w:hyperlink r:id="rId133">
         <w:r>
           <w:rPr>
             <w:rStyle w:val="Hyperlink"/>
@@ -8710,8 +8811,8 @@
         <w:t xml:space="preserve">.</w:t>
       </w:r>
     </w:p>
-    <w:bookmarkEnd w:id="133"/>
-    <w:bookmarkStart w:id="135" w:name="ref-taltsValidatingBayesianInference2018"/>
+    <w:bookmarkEnd w:id="134"/>
+    <w:bookmarkStart w:id="136" w:name="ref-taltsValidatingBayesianInference2018"/>
     <w:p>
       <w:pPr>
         <w:pStyle w:val="Bibliography"/>
@@ -8762,7 +8863,7 @@
       <w:r>
         <w:t xml:space="preserve"> </w:t>
       </w:r>
-      <w:hyperlink r:id="rId134">
+      <w:hyperlink r:id="rId135">
         <w:r>
           <w:rPr>
             <w:rStyle w:val="Hyperlink"/>
@@ -8774,8 +8875,8 @@
         <w:t xml:space="preserve">.</w:t>
       </w:r>
     </w:p>
-    <w:bookmarkEnd w:id="135"/>
-    <w:bookmarkStart w:id="136" w:name="ref-vanrossumPythonReferenceManual2009"/>
+    <w:bookmarkEnd w:id="136"/>
+    <w:bookmarkStart w:id="137" w:name="ref-vanrossumPythonReferenceManual2009"/>
     <w:p>
       <w:pPr>
         <w:pStyle w:val="Bibliography"/>
@@ -8829,8 +8930,8 @@
         <w:t xml:space="preserve">.</w:t>
       </w:r>
     </w:p>
-    <w:bookmarkEnd w:id="136"/>
-    <w:bookmarkStart w:id="138" w:name="Xb381b5d8d6d3401bbb0133a1c086c6f6782b533"/>
+    <w:bookmarkEnd w:id="137"/>
+    <w:bookmarkStart w:id="139" w:name="Xb381b5d8d6d3401bbb0133a1c086c6f6782b533"/>
     <w:p>
       <w:pPr>
         <w:pStyle w:val="Bibliography"/>
@@ -8932,7 +9033,7 @@
       <w:r>
         <w:t xml:space="preserve"> </w:t>
       </w:r>
-      <w:hyperlink r:id="rId137">
+      <w:hyperlink r:id="rId138">
         <w:r>
           <w:rPr>
             <w:rStyle w:val="Hyperlink"/>
@@ -8944,8 +9045,8 @@
         <w:t xml:space="preserve">.</w:t>
       </w:r>
     </w:p>
-    <w:bookmarkEnd w:id="138"/>
-    <w:bookmarkStart w:id="140" w:name="ref-visser_dynamic_2003"/>
+    <w:bookmarkEnd w:id="139"/>
+    <w:bookmarkStart w:id="141" w:name="ref-visser_dynamic_2003"/>
     <w:p>
       <w:pPr>
         <w:pStyle w:val="Bibliography"/>
@@ -8978,7 +9079,7 @@
       <w:r>
         <w:t xml:space="preserve"> </w:t>
       </w:r>
-      <w:hyperlink r:id="rId139">
+      <w:hyperlink r:id="rId140">
         <w:r>
           <w:rPr>
             <w:rStyle w:val="Hyperlink"/>
@@ -8990,8 +9091,8 @@
         <w:t xml:space="preserve">.</w:t>
       </w:r>
     </w:p>
-    <w:bookmarkEnd w:id="140"/>
-    <w:bookmarkStart w:id="142" w:name="ref-white_2016"/>
+    <w:bookmarkEnd w:id="141"/>
+    <w:bookmarkStart w:id="143" w:name="ref-white_2016"/>
     <w:p>
       <w:pPr>
         <w:pStyle w:val="Bibliography"/>
@@ -9024,7 +9125,7 @@
       <w:r>
         <w:t xml:space="preserve"> </w:t>
       </w:r>
-      <w:hyperlink r:id="rId141">
+      <w:hyperlink r:id="rId142">
         <w:r>
           <w:rPr>
             <w:rStyle w:val="Hyperlink"/>
@@ -9036,8 +9137,8 @@
         <w:t xml:space="preserve">.</w:t>
       </w:r>
     </w:p>
-    <w:bookmarkEnd w:id="142"/>
-    <w:bookmarkStart w:id="144" w:name="ref-xingModelingKineticsLargescale2010"/>
+    <w:bookmarkEnd w:id="143"/>
+    <w:bookmarkStart w:id="145" w:name="ref-xingModelingKineticsLargescale2010"/>
     <w:p>
       <w:pPr>
         <w:pStyle w:val="Bibliography"/>
@@ -9106,7 +9207,7 @@
       <w:r>
         <w:t xml:space="preserve"> </w:t>
       </w:r>
-      <w:hyperlink r:id="rId143">
+      <w:hyperlink r:id="rId144">
         <w:r>
           <w:rPr>
             <w:rStyle w:val="Hyperlink"/>
@@ -9118,9 +9219,9 @@
         <w:t xml:space="preserve">.</w:t>
       </w:r>
     </w:p>
-    <w:bookmarkEnd w:id="144"/>
     <w:bookmarkEnd w:id="145"/>
     <w:bookmarkEnd w:id="146"/>
+    <w:bookmarkEnd w:id="147"/>
     <w:sectPr/>
   </w:body>
 </w:document>

</xml_diff>

<commit_message>
Add acknowledgements, edit supplementary
</commit_message>
<xml_diff>
--- a/paper/main.docx
+++ b/paper/main.docx
@@ -713,7 +713,7 @@
         <w:t xml:space="preserve"> </w:t>
       </w:r>
       <w:r>
-        <w:t xml:space="preserve">(P. A. Saa and Nielsen 2016; Gopalakrishnan, Dash, and Maranas 2020)</w:t>
+        <w:t xml:space="preserve">(Saa and Nielsen 2016; Gopalakrishnan, Dash, and Maranas 2020)</w:t>
       </w:r>
       <w:r>
         <w:t xml:space="preserve">. However,</w:t>
@@ -1365,7 +1365,7 @@
         <w:t xml:space="preserve"> </w:t>
       </w:r>
       <w:r>
-        <w:t xml:space="preserve">(Andreas Raue et al. 2013; P. A. Saa and Nielsen 2016)</w:t>
+        <w:t xml:space="preserve">(Andreas Raue et al. 2013; Saa and Nielsen 2016)</w:t>
       </w:r>
       <w:r>
         <w:t xml:space="preserve">. We are only aware of two recent attempts to implement</w:t>
@@ -1490,7 +1490,7 @@
         <w:t xml:space="preserve"> </w:t>
       </w:r>
       <w:r>
-        <w:t xml:space="preserve">P. A. Saa and Nielsen (2016)</w:t>
+        <w:t xml:space="preserve">Saa and Nielsen (2016)</w:t>
       </w:r>
       <w:r>
         <w:t xml:space="preserve"> </w:t>
@@ -1972,7 +1972,7 @@
         <w:t xml:space="preserve"> </w:t>
       </w:r>
       <w:r>
-        <w:t xml:space="preserve">P. Saa and Nielsen (2015)</w:t>
+        <w:t xml:space="preserve">Saa and Nielsen (2016)</w:t>
       </w:r>
       <w:r>
         <w:t xml:space="preserve"> </w:t>
@@ -2004,7 +2004,7 @@
         <w:t xml:space="preserve"> </w:t>
       </w:r>
       <w:r>
-        <w:t xml:space="preserve">P. Saa and Nielsen (2015)</w:t>
+        <w:t xml:space="preserve">Saa and Nielsen (2016)</w:t>
       </w:r>
       <w:r>
         <w:t xml:space="preserve"> </w:t>
@@ -2486,49 +2486,49 @@
         <w:t xml:space="preserve"> </w:t>
       </w:r>
       <w:r>
-        <w:t xml:space="preserve">for every sampled variable</w:t>
-      </w:r>
-      <w:r>
-        <w:t xml:space="preserve"> </w:t>
-      </w:r>
-      <w:r>
-        <w:t xml:space="preserve">was within 1% of 1, indicating appropriate mixing within and between Markov</w:t>
-      </w:r>
-      <w:r>
-        <w:t xml:space="preserve"> </w:t>
-      </w:r>
-      <w:r>
-        <w:t xml:space="preserve">chains. Additionally, the number of effective samples was high, indicating</w:t>
-      </w:r>
-      <w:r>
-        <w:t xml:space="preserve"> </w:t>
-      </w:r>
-      <w:r>
-        <w:t xml:space="preserve">that we generated enough posterior samples to support inferences about the</w:t>
-      </w:r>
-      <w:r>
-        <w:t xml:space="preserve"> </w:t>
-      </w:r>
-      <w:r>
-        <w:t xml:space="preserve">bulks of the distributions of the sampled parameters. Furthermore, we observed</w:t>
-      </w:r>
-      <w:r>
-        <w:t xml:space="preserve"> </w:t>
-      </w:r>
-      <w:r>
-        <w:t xml:space="preserve">no post warm-up divergent transitions, indicating that the sampler was able to</w:t>
-      </w:r>
-      <w:r>
-        <w:t xml:space="preserve"> </w:t>
-      </w:r>
-      <w:r>
-        <w:t xml:space="preserve">transform the log-posterior distribution, avoiding any regions with excessive</w:t>
-      </w:r>
-      <w:r>
-        <w:t xml:space="preserve"> </w:t>
-      </w:r>
-      <w:r>
-        <w:t xml:space="preserve">curvature that might inhibit exploration via HMC.</w:t>
+        <w:t xml:space="preserve">for every variable of</w:t>
+      </w:r>
+      <w:r>
+        <w:t xml:space="preserve"> </w:t>
+      </w:r>
+      <w:r>
+        <w:t xml:space="preserve">interest was within 2% of 1, indicating appropriate mixing within and between</w:t>
+      </w:r>
+      <w:r>
+        <w:t xml:space="preserve"> </w:t>
+      </w:r>
+      <w:r>
+        <w:t xml:space="preserve">Markov chains. Additionally, the number of effective samples was high,</w:t>
+      </w:r>
+      <w:r>
+        <w:t xml:space="preserve"> </w:t>
+      </w:r>
+      <w:r>
+        <w:t xml:space="preserve">indicating that we generated enough posterior samples to support inferences</w:t>
+      </w:r>
+      <w:r>
+        <w:t xml:space="preserve"> </w:t>
+      </w:r>
+      <w:r>
+        <w:t xml:space="preserve">about the bulks of the distributions of the sampled parameters. Furthermore,</w:t>
+      </w:r>
+      <w:r>
+        <w:t xml:space="preserve"> </w:t>
+      </w:r>
+      <w:r>
+        <w:t xml:space="preserve">we observed no post warm-up divergent transitions, indicating that the sampler</w:t>
+      </w:r>
+      <w:r>
+        <w:t xml:space="preserve"> </w:t>
+      </w:r>
+      <w:r>
+        <w:t xml:space="preserve">was able to transform the log-posterior distribution, avoiding any regions with</w:t>
+      </w:r>
+      <w:r>
+        <w:t xml:space="preserve"> </w:t>
+      </w:r>
+      <w:r>
+        <w:t xml:space="preserve">excessive curvature that might inhibit exploration via HMC.</w:t>
       </w:r>
     </w:p>
     <w:p>
@@ -6350,17 +6350,112 @@
     <w:bookmarkEnd w:id="62"/>
     <w:bookmarkEnd w:id="63"/>
     <w:bookmarkEnd w:id="64"/>
-    <w:bookmarkStart w:id="65" w:name="acknowledgements"/>
+    <w:bookmarkStart w:id="65" w:name="supporting-information"/>
     <w:p>
       <w:pPr>
         <w:pStyle w:val="Heading1"/>
       </w:pPr>
       <w:r>
+        <w:t xml:space="preserve">Supporting information</w:t>
+      </w:r>
+    </w:p>
+    <w:p>
+      <w:pPr>
+        <w:pStyle w:val="FirstParagraph"/>
+      </w:pPr>
+      <w:r>
+        <w:t xml:space="preserve">The document</w:t>
+      </w:r>
+      <w:r>
+        <w:t xml:space="preserve"> </w:t>
+      </w:r>
+      <w:r>
+        <w:rPr>
+          <w:rStyle w:val="VerbatimChar"/>
+        </w:rPr>
+        <w:t xml:space="preserve">supplementary.pdf</w:t>
+      </w:r>
+      <w:r>
+        <w:t xml:space="preserve"> </w:t>
+      </w:r>
+      <w:r>
+        <w:t xml:space="preserve">contains the following information:</w:t>
+      </w:r>
+    </w:p>
+    <w:p>
+      <w:pPr>
+        <w:numPr>
+          <w:ilvl w:val="0"/>
+          <w:numId w:val="1001"/>
+        </w:numPr>
+        <w:pStyle w:val="Compact"/>
+      </w:pPr>
+      <w:r>
+        <w:t xml:space="preserve">Description of Maud’s kinetic model including parameter dimensions and rate</w:t>
+      </w:r>
+      <w:r>
+        <w:t xml:space="preserve"> </w:t>
+      </w:r>
+      <w:r>
+        <w:t xml:space="preserve">equations.</w:t>
+      </w:r>
+    </w:p>
+    <w:p>
+      <w:pPr>
+        <w:numPr>
+          <w:ilvl w:val="0"/>
+          <w:numId w:val="1001"/>
+        </w:numPr>
+        <w:pStyle w:val="Compact"/>
+      </w:pPr>
+      <w:r>
+        <w:t xml:space="preserve">Description of the procedure used to generate the artificial case study</w:t>
+      </w:r>
+      <w:r>
+        <w:t xml:space="preserve"> </w:t>
+      </w:r>
+      <w:r>
+        <w:t xml:space="preserve">datasets.</w:t>
+      </w:r>
+    </w:p>
+    <w:p>
+      <w:pPr>
+        <w:numPr>
+          <w:ilvl w:val="0"/>
+          <w:numId w:val="1001"/>
+        </w:numPr>
+        <w:pStyle w:val="Compact"/>
+      </w:pPr>
+      <w:r>
+        <w:t xml:space="preserve">Specification of the prior distribution used for the case studies</w:t>
+      </w:r>
+    </w:p>
+    <w:bookmarkEnd w:id="65"/>
+    <w:bookmarkStart w:id="66" w:name="acknowledgements"/>
+    <w:p>
+      <w:pPr>
+        <w:pStyle w:val="Heading1"/>
+      </w:pPr>
+      <w:r>
         <w:t xml:space="preserve">Acknowledgements</w:t>
       </w:r>
     </w:p>
-    <w:bookmarkEnd w:id="65"/>
-    <w:bookmarkStart w:id="147" w:name="references"/>
+    <w:p>
+      <w:pPr>
+        <w:pStyle w:val="FirstParagraph"/>
+      </w:pPr>
+      <w:r>
+        <w:t xml:space="preserve">This research was funded by the Novo Nordisk foundation using grant number</w:t>
+      </w:r>
+      <w:r>
+        <w:t xml:space="preserve"> </w:t>
+      </w:r>
+      <w:r>
+        <w:t xml:space="preserve">NNF14OC0009473.</w:t>
+      </w:r>
+    </w:p>
+    <w:bookmarkEnd w:id="66"/>
+    <w:bookmarkStart w:id="146" w:name="references"/>
     <w:p>
       <w:pPr>
         <w:pStyle w:val="Heading1"/>
@@ -6369,8 +6464,8 @@
         <w:t xml:space="preserve">References</w:t>
       </w:r>
     </w:p>
-    <w:bookmarkStart w:id="146" w:name="refs"/>
-    <w:bookmarkStart w:id="67" w:name="Xd5adaec9c66633dc31ea31fdd5fcf25aef87367"/>
+    <w:bookmarkStart w:id="145" w:name="refs"/>
+    <w:bookmarkStart w:id="68" w:name="Xd5adaec9c66633dc31ea31fdd5fcf25aef87367"/>
     <w:p>
       <w:pPr>
         <w:pStyle w:val="Bibliography"/>
@@ -6412,7 +6507,7 @@
       <w:r>
         <w:t xml:space="preserve"> </w:t>
       </w:r>
-      <w:hyperlink r:id="rId66">
+      <w:hyperlink r:id="rId67">
         <w:r>
           <w:rPr>
             <w:rStyle w:val="Hyperlink"/>
@@ -6424,8 +6519,8 @@
         <w:t xml:space="preserve">.</w:t>
       </w:r>
     </w:p>
-    <w:bookmarkEnd w:id="67"/>
-    <w:bookmarkStart w:id="69" w:name="ref-changeux_2013"/>
+    <w:bookmarkEnd w:id="68"/>
+    <w:bookmarkStart w:id="70" w:name="ref-changeux_2013"/>
     <w:p>
       <w:pPr>
         <w:pStyle w:val="Bibliography"/>
@@ -6458,7 +6553,7 @@
       <w:r>
         <w:t xml:space="preserve"> </w:t>
       </w:r>
-      <w:hyperlink r:id="rId68">
+      <w:hyperlink r:id="rId69">
         <w:r>
           <w:rPr>
             <w:rStyle w:val="Hyperlink"/>
@@ -6470,8 +6565,8 @@
         <w:t xml:space="preserve">.</w:t>
       </w:r>
     </w:p>
-    <w:bookmarkEnd w:id="69"/>
-    <w:bookmarkStart w:id="71" w:name="ref-christodoulou_reserve_2018"/>
+    <w:bookmarkEnd w:id="70"/>
+    <w:bookmarkStart w:id="72" w:name="ref-christodoulou_reserve_2018"/>
     <w:p>
       <w:pPr>
         <w:pStyle w:val="Bibliography"/>
@@ -6591,7 +6686,7 @@
       <w:r>
         <w:t xml:space="preserve"> </w:t>
       </w:r>
-      <w:hyperlink r:id="rId70">
+      <w:hyperlink r:id="rId71">
         <w:r>
           <w:rPr>
             <w:rStyle w:val="Hyperlink"/>
@@ -6603,8 +6698,8 @@
         <w:t xml:space="preserve">.</w:t>
       </w:r>
     </w:p>
-    <w:bookmarkEnd w:id="71"/>
-    <w:bookmarkStart w:id="73" w:name="X464f818b0539222111ff51e00082a413bbf094a"/>
+    <w:bookmarkEnd w:id="72"/>
+    <w:bookmarkStart w:id="74" w:name="X464f818b0539222111ff51e00082a413bbf094a"/>
     <w:p>
       <w:pPr>
         <w:pStyle w:val="Bibliography"/>
@@ -6639,7 +6734,7 @@
       <w:r>
         <w:t xml:space="preserve"> </w:t>
       </w:r>
-      <w:hyperlink r:id="rId72">
+      <w:hyperlink r:id="rId73">
         <w:r>
           <w:rPr>
             <w:rStyle w:val="Hyperlink"/>
@@ -6651,8 +6746,8 @@
         <w:t xml:space="preserve">.</w:t>
       </w:r>
     </w:p>
-    <w:bookmarkEnd w:id="73"/>
-    <w:bookmarkStart w:id="75" w:name="ref-daiUnderstandingMetabolismFlux2017"/>
+    <w:bookmarkEnd w:id="74"/>
+    <w:bookmarkStart w:id="76" w:name="ref-daiUnderstandingMetabolismFlux2017"/>
     <w:p>
       <w:pPr>
         <w:pStyle w:val="Bibliography"/>
@@ -6697,7 +6792,7 @@
       <w:r>
         <w:t xml:space="preserve"> </w:t>
       </w:r>
-      <w:hyperlink r:id="rId74">
+      <w:hyperlink r:id="rId75">
         <w:r>
           <w:rPr>
             <w:rStyle w:val="Hyperlink"/>
@@ -6709,8 +6804,8 @@
         <w:t xml:space="preserve">.</w:t>
       </w:r>
     </w:p>
-    <w:bookmarkEnd w:id="75"/>
-    <w:bookmarkStart w:id="77" w:name="ref-deberardinis_fundamentals_2016"/>
+    <w:bookmarkEnd w:id="76"/>
+    <w:bookmarkStart w:id="78" w:name="ref-deberardinis_fundamentals_2016"/>
     <w:p>
       <w:pPr>
         <w:pStyle w:val="Bibliography"/>
@@ -6743,7 +6838,7 @@
       <w:r>
         <w:t xml:space="preserve"> </w:t>
       </w:r>
-      <w:hyperlink r:id="rId76">
+      <w:hyperlink r:id="rId77">
         <w:r>
           <w:rPr>
             <w:rStyle w:val="Hyperlink"/>
@@ -6755,8 +6850,8 @@
         <w:t xml:space="preserve">.</w:t>
       </w:r>
     </w:p>
-    <w:bookmarkEnd w:id="77"/>
-    <w:bookmarkStart w:id="78" w:name="ref-gelmanBayesianDataAnalysis2020a"/>
+    <w:bookmarkEnd w:id="78"/>
+    <w:bookmarkStart w:id="79" w:name="ref-gelmanBayesianDataAnalysis2020a"/>
     <w:p>
       <w:pPr>
         <w:pStyle w:val="Bibliography"/>
@@ -6795,8 +6890,8 @@
         <w:t xml:space="preserve">656.</w:t>
       </w:r>
     </w:p>
-    <w:bookmarkEnd w:id="78"/>
-    <w:bookmarkStart w:id="80" w:name="ref-gelmanBayesianWorkflow2020"/>
+    <w:bookmarkEnd w:id="79"/>
+    <w:bookmarkStart w:id="81" w:name="ref-gelmanBayesianWorkflow2020"/>
     <w:p>
       <w:pPr>
         <w:pStyle w:val="Bibliography"/>
@@ -6835,7 +6930,7 @@
       <w:r>
         <w:t xml:space="preserve"> </w:t>
       </w:r>
-      <w:hyperlink r:id="rId79">
+      <w:hyperlink r:id="rId80">
         <w:r>
           <w:rPr>
             <w:rStyle w:val="Hyperlink"/>
@@ -6847,8 +6942,8 @@
         <w:t xml:space="preserve">.</w:t>
       </w:r>
     </w:p>
-    <w:bookmarkEnd w:id="80"/>
-    <w:bookmarkStart w:id="82" w:name="ref-gopalakrishnan_k-fit_2020"/>
+    <w:bookmarkEnd w:id="81"/>
+    <w:bookmarkStart w:id="83" w:name="ref-gopalakrishnan_k-fit_2020"/>
     <w:p>
       <w:pPr>
         <w:pStyle w:val="Bibliography"/>
@@ -6896,7 +6991,7 @@
       <w:r>
         <w:t xml:space="preserve"> </w:t>
       </w:r>
-      <w:hyperlink r:id="rId81">
+      <w:hyperlink r:id="rId82">
         <w:r>
           <w:rPr>
             <w:rStyle w:val="Hyperlink"/>
@@ -6908,8 +7003,8 @@
         <w:t xml:space="preserve">.</w:t>
       </w:r>
     </w:p>
-    <w:bookmarkEnd w:id="82"/>
-    <w:bookmarkStart w:id="84" w:name="ref-gutenkunst_2007"/>
+    <w:bookmarkEnd w:id="83"/>
+    <w:bookmarkStart w:id="85" w:name="ref-gutenkunst_2007"/>
     <w:p>
       <w:pPr>
         <w:pStyle w:val="Bibliography"/>
@@ -6942,7 +7037,7 @@
       <w:r>
         <w:t xml:space="preserve"> </w:t>
       </w:r>
-      <w:hyperlink r:id="rId83">
+      <w:hyperlink r:id="rId84">
         <w:r>
           <w:rPr>
             <w:rStyle w:val="Hyperlink"/>
@@ -6954,8 +7049,8 @@
         <w:t xml:space="preserve">.</w:t>
       </w:r>
     </w:p>
-    <w:bookmarkEnd w:id="84"/>
-    <w:bookmarkStart w:id="86" w:name="ref-keatingSBMLLevelExtensible2020"/>
+    <w:bookmarkEnd w:id="85"/>
+    <w:bookmarkStart w:id="87" w:name="ref-keatingSBMLLevelExtensible2020"/>
     <w:p>
       <w:pPr>
         <w:pStyle w:val="Bibliography"/>
@@ -7006,7 +7101,7 @@
       <w:r>
         <w:t xml:space="preserve"> </w:t>
       </w:r>
-      <w:hyperlink r:id="rId85">
+      <w:hyperlink r:id="rId86">
         <w:r>
           <w:rPr>
             <w:rStyle w:val="Hyperlink"/>
@@ -7018,8 +7113,8 @@
         <w:t xml:space="preserve">.</w:t>
       </w:r>
     </w:p>
-    <w:bookmarkEnd w:id="86"/>
-    <w:bookmarkStart w:id="88" w:name="ref-korendyaseva_allosteric_2008"/>
+    <w:bookmarkEnd w:id="87"/>
+    <w:bookmarkStart w:id="89" w:name="ref-korendyaseva_allosteric_2008"/>
     <w:p>
       <w:pPr>
         <w:pStyle w:val="Bibliography"/>
@@ -7127,7 +7222,7 @@
       <w:r>
         <w:t xml:space="preserve"> </w:t>
       </w:r>
-      <w:hyperlink r:id="rId87">
+      <w:hyperlink r:id="rId88">
         <w:r>
           <w:rPr>
             <w:rStyle w:val="Hyperlink"/>
@@ -7139,8 +7234,8 @@
         <w:t xml:space="preserve">.</w:t>
       </w:r>
     </w:p>
-    <w:bookmarkEnd w:id="88"/>
-    <w:bookmarkStart w:id="90" w:name="ref-kumarArviZUnifiedLibrary2019"/>
+    <w:bookmarkEnd w:id="89"/>
+    <w:bookmarkStart w:id="91" w:name="ref-kumarArviZUnifiedLibrary2019"/>
     <w:p>
       <w:pPr>
         <w:pStyle w:val="Bibliography"/>
@@ -7203,7 +7298,7 @@
       <w:r>
         <w:t xml:space="preserve"> </w:t>
       </w:r>
-      <w:hyperlink r:id="rId89">
+      <w:hyperlink r:id="rId90">
         <w:r>
           <w:rPr>
             <w:rStyle w:val="Hyperlink"/>
@@ -7215,8 +7310,8 @@
         <w:t xml:space="preserve">.</w:t>
       </w:r>
     </w:p>
-    <w:bookmarkEnd w:id="90"/>
-    <w:bookmarkStart w:id="92" w:name="ref-Liberti2017"/>
+    <w:bookmarkEnd w:id="91"/>
+    <w:bookmarkStart w:id="93" w:name="ref-Liberti2017"/>
     <w:p>
       <w:pPr>
         <w:pStyle w:val="Bibliography"/>
@@ -7336,7 +7431,7 @@
       <w:r>
         <w:t xml:space="preserve"> </w:t>
       </w:r>
-      <w:hyperlink r:id="rId91">
+      <w:hyperlink r:id="rId92">
         <w:r>
           <w:rPr>
             <w:rStyle w:val="Hyperlink"/>
@@ -7348,8 +7443,8 @@
         <w:t xml:space="preserve">.</w:t>
       </w:r>
     </w:p>
-    <w:bookmarkEnd w:id="92"/>
-    <w:bookmarkStart w:id="94" w:name="ref-liebermeister_model_2021"/>
+    <w:bookmarkEnd w:id="93"/>
+    <w:bookmarkStart w:id="95" w:name="ref-liebermeister_model_2021"/>
     <w:p>
       <w:pPr>
         <w:pStyle w:val="Bibliography"/>
@@ -7460,7 +7555,7 @@
       <w:r>
         <w:t xml:space="preserve"> </w:t>
       </w:r>
-      <w:hyperlink r:id="rId93">
+      <w:hyperlink r:id="rId94">
         <w:r>
           <w:rPr>
             <w:rStyle w:val="Hyperlink"/>
@@ -7472,8 +7567,8 @@
         <w:t xml:space="preserve">.</w:t>
       </w:r>
     </w:p>
-    <w:bookmarkEnd w:id="94"/>
-    <w:bookmarkStart w:id="96" w:name="ref-liebermeister_modular_2010"/>
+    <w:bookmarkEnd w:id="95"/>
+    <w:bookmarkStart w:id="97" w:name="ref-liebermeister_modular_2010"/>
     <w:p>
       <w:pPr>
         <w:pStyle w:val="Bibliography"/>
@@ -7506,7 +7601,7 @@
       <w:r>
         <w:t xml:space="preserve"> </w:t>
       </w:r>
-      <w:hyperlink r:id="rId95">
+      <w:hyperlink r:id="rId96">
         <w:r>
           <w:rPr>
             <w:rStyle w:val="Hyperlink"/>
@@ -7518,8 +7613,8 @@
         <w:t xml:space="preserve">.</w:t>
       </w:r>
     </w:p>
-    <w:bookmarkEnd w:id="96"/>
-    <w:bookmarkStart w:id="98" w:name="ref-margossianComputingSteadyStates2018"/>
+    <w:bookmarkEnd w:id="97"/>
+    <w:bookmarkStart w:id="99" w:name="ref-margossianComputingSteadyStates2018"/>
     <w:p>
       <w:pPr>
         <w:pStyle w:val="Bibliography"/>
@@ -7592,7 +7687,7 @@
       <w:r>
         <w:t xml:space="preserve"> </w:t>
       </w:r>
-      <w:hyperlink r:id="rId97">
+      <w:hyperlink r:id="rId98">
         <w:r>
           <w:rPr>
             <w:rStyle w:val="Hyperlink"/>
@@ -7604,8 +7699,8 @@
         <w:t xml:space="preserve">.</w:t>
       </w:r>
     </w:p>
-    <w:bookmarkEnd w:id="98"/>
-    <w:bookmarkStart w:id="100" w:name="ref-matosGRASPComputationalPlatform2022"/>
+    <w:bookmarkEnd w:id="99"/>
+    <w:bookmarkStart w:id="101" w:name="ref-matosGRASPComputationalPlatform2022"/>
     <w:p>
       <w:pPr>
         <w:pStyle w:val="Bibliography"/>
@@ -7644,7 +7739,7 @@
       <w:r>
         <w:t xml:space="preserve"> </w:t>
       </w:r>
-      <w:hyperlink r:id="rId99">
+      <w:hyperlink r:id="rId100">
         <w:r>
           <w:rPr>
             <w:rStyle w:val="Hyperlink"/>
@@ -7656,8 +7751,8 @@
         <w:t xml:space="preserve">.</w:t>
       </w:r>
     </w:p>
-    <w:bookmarkEnd w:id="100"/>
-    <w:bookmarkStart w:id="102" w:name="ref-monod_nature_1965"/>
+    <w:bookmarkEnd w:id="101"/>
+    <w:bookmarkStart w:id="103" w:name="ref-monod_nature_1965"/>
     <w:p>
       <w:pPr>
         <w:pStyle w:val="Bibliography"/>
@@ -7690,7 +7785,7 @@
       <w:r>
         <w:t xml:space="preserve"> </w:t>
       </w:r>
-      <w:hyperlink r:id="rId101">
+      <w:hyperlink r:id="rId102">
         <w:r>
           <w:rPr>
             <w:rStyle w:val="Hyperlink"/>
@@ -7702,8 +7797,8 @@
         <w:t xml:space="preserve">.</w:t>
       </w:r>
     </w:p>
-    <w:bookmarkEnd w:id="102"/>
-    <w:bookmarkStart w:id="104" w:name="ref-noor_note_2013"/>
+    <w:bookmarkEnd w:id="103"/>
+    <w:bookmarkStart w:id="105" w:name="ref-noor_note_2013"/>
     <w:p>
       <w:pPr>
         <w:pStyle w:val="Bibliography"/>
@@ -7769,7 +7864,7 @@
       <w:r>
         <w:t xml:space="preserve"> </w:t>
       </w:r>
-      <w:hyperlink r:id="rId103">
+      <w:hyperlink r:id="rId104">
         <w:r>
           <w:rPr>
             <w:rStyle w:val="Hyperlink"/>
@@ -7781,8 +7876,8 @@
         <w:t xml:space="preserve">.</w:t>
       </w:r>
     </w:p>
-    <w:bookmarkEnd w:id="104"/>
-    <w:bookmarkStart w:id="106" w:name="ref-pearsonTomlPythonLibrary2020"/>
+    <w:bookmarkEnd w:id="105"/>
+    <w:bookmarkStart w:id="107" w:name="ref-pearsonTomlPythonLibrary2020"/>
     <w:p>
       <w:pPr>
         <w:pStyle w:val="Bibliography"/>
@@ -7838,7 +7933,7 @@
       <w:r>
         <w:t xml:space="preserve"> </w:t>
       </w:r>
-      <w:hyperlink r:id="rId105">
+      <w:hyperlink r:id="rId106">
         <w:r>
           <w:rPr>
             <w:rStyle w:val="Hyperlink"/>
@@ -7850,8 +7945,8 @@
         <w:t xml:space="preserve">.</w:t>
       </w:r>
     </w:p>
-    <w:bookmarkEnd w:id="106"/>
-    <w:bookmarkStart w:id="108" w:name="ref-poirier_revising_1998"/>
+    <w:bookmarkEnd w:id="107"/>
+    <w:bookmarkStart w:id="109" w:name="ref-poirier_revising_1998"/>
     <w:p>
       <w:pPr>
         <w:pStyle w:val="Bibliography"/>
@@ -7914,7 +8009,7 @@
       <w:r>
         <w:t xml:space="preserve"> </w:t>
       </w:r>
-      <w:hyperlink r:id="rId107">
+      <w:hyperlink r:id="rId108">
         <w:r>
           <w:rPr>
             <w:rStyle w:val="Hyperlink"/>
@@ -7926,8 +8021,8 @@
         <w:t xml:space="preserve">.</w:t>
       </w:r>
     </w:p>
-    <w:bookmarkEnd w:id="108"/>
-    <w:bookmarkStart w:id="110" w:name="ref-popova_generalization_1975"/>
+    <w:bookmarkEnd w:id="109"/>
+    <w:bookmarkStart w:id="111" w:name="ref-popova_generalization_1975"/>
     <w:p>
       <w:pPr>
         <w:pStyle w:val="Bibliography"/>
@@ -8008,7 +8103,7 @@
       <w:r>
         <w:t xml:space="preserve"> </w:t>
       </w:r>
-      <w:hyperlink r:id="rId109">
+      <w:hyperlink r:id="rId110">
         <w:r>
           <w:rPr>
             <w:rStyle w:val="Hyperlink"/>
@@ -8020,8 +8115,8 @@
         <w:t xml:space="preserve">.</w:t>
       </w:r>
     </w:p>
-    <w:bookmarkEnd w:id="110"/>
-    <w:bookmarkStart w:id="112" w:name="ref-popova_description_1979"/>
+    <w:bookmarkEnd w:id="111"/>
+    <w:bookmarkStart w:id="113" w:name="ref-popova_description_1979"/>
     <w:p>
       <w:pPr>
         <w:pStyle w:val="Bibliography"/>
@@ -8129,7 +8224,7 @@
       <w:r>
         <w:t xml:space="preserve"> </w:t>
       </w:r>
-      <w:hyperlink r:id="rId111">
+      <w:hyperlink r:id="rId112">
         <w:r>
           <w:rPr>
             <w:rStyle w:val="Hyperlink"/>
@@ -8141,8 +8236,8 @@
         <w:t xml:space="preserve">.</w:t>
       </w:r>
     </w:p>
-    <w:bookmarkEnd w:id="112"/>
-    <w:bookmarkStart w:id="114" w:name="Xf389a29d81ea17a7b457a7a71960917a5048cd3"/>
+    <w:bookmarkEnd w:id="113"/>
+    <w:bookmarkStart w:id="115" w:name="Xf389a29d81ea17a7b457a7a71960917a5048cd3"/>
     <w:p>
       <w:pPr>
         <w:pStyle w:val="Bibliography"/>
@@ -8168,7 +8263,7 @@
       <w:r>
         <w:t xml:space="preserve"> </w:t>
       </w:r>
-      <w:hyperlink r:id="rId113">
+      <w:hyperlink r:id="rId114">
         <w:r>
           <w:rPr>
             <w:rStyle w:val="Hyperlink"/>
@@ -8180,8 +8275,8 @@
         <w:t xml:space="preserve">.</w:t>
       </w:r>
     </w:p>
-    <w:bookmarkEnd w:id="114"/>
-    <w:bookmarkStart w:id="116" w:name="ref-pydanticdevelopersPydantic2022"/>
+    <w:bookmarkEnd w:id="115"/>
+    <w:bookmarkStart w:id="117" w:name="ref-pydanticdevelopersPydantic2022"/>
     <w:p>
       <w:pPr>
         <w:pStyle w:val="Bibliography"/>
@@ -8198,7 +8293,7 @@
       <w:r>
         <w:t xml:space="preserve"> </w:t>
       </w:r>
-      <w:hyperlink r:id="rId115">
+      <w:hyperlink r:id="rId116">
         <w:r>
           <w:rPr>
             <w:rStyle w:val="Hyperlink"/>
@@ -8210,8 +8305,8 @@
         <w:t xml:space="preserve">.</w:t>
       </w:r>
     </w:p>
-    <w:bookmarkEnd w:id="116"/>
-    <w:bookmarkStart w:id="118" w:name="ref-raue_identifiability_2010"/>
+    <w:bookmarkEnd w:id="117"/>
+    <w:bookmarkStart w:id="119" w:name="ref-raue_identifiability_2010"/>
     <w:p>
       <w:pPr>
         <w:pStyle w:val="Bibliography"/>
@@ -8244,7 +8339,7 @@
       <w:r>
         <w:t xml:space="preserve"> </w:t>
       </w:r>
-      <w:hyperlink r:id="rId117">
+      <w:hyperlink r:id="rId118">
         <w:r>
           <w:rPr>
             <w:rStyle w:val="Hyperlink"/>
@@ -8256,8 +8351,8 @@
         <w:t xml:space="preserve">.</w:t>
       </w:r>
     </w:p>
-    <w:bookmarkEnd w:id="118"/>
-    <w:bookmarkStart w:id="120" w:name="ref-raue_joining_2013"/>
+    <w:bookmarkEnd w:id="119"/>
+    <w:bookmarkStart w:id="121" w:name="ref-raue_joining_2013"/>
     <w:p>
       <w:pPr>
         <w:pStyle w:val="Bibliography"/>
@@ -8302,7 +8397,7 @@
       <w:r>
         <w:t xml:space="preserve"> </w:t>
       </w:r>
-      <w:hyperlink r:id="rId119">
+      <w:hyperlink r:id="rId120">
         <w:r>
           <w:rPr>
             <w:rStyle w:val="Hyperlink"/>
@@ -8314,8 +8409,8 @@
         <w:t xml:space="preserve">.</w:t>
       </w:r>
     </w:p>
-    <w:bookmarkEnd w:id="120"/>
-    <w:bookmarkStart w:id="122" w:name="ref-saa_construction_2016"/>
+    <w:bookmarkEnd w:id="121"/>
+    <w:bookmarkStart w:id="123" w:name="ref-saa_construction_2016"/>
     <w:p>
       <w:pPr>
         <w:pStyle w:val="Bibliography"/>
@@ -8366,7 +8461,7 @@
       <w:r>
         <w:t xml:space="preserve"> </w:t>
       </w:r>
-      <w:hyperlink r:id="rId121">
+      <w:hyperlink r:id="rId122">
         <w:r>
           <w:rPr>
             <w:rStyle w:val="Hyperlink"/>
@@ -8378,54 +8473,8 @@
         <w:t xml:space="preserve">.</w:t>
       </w:r>
     </w:p>
-    <w:bookmarkEnd w:id="122"/>
-    <w:bookmarkStart w:id="124" w:name="ref-saa_general_2015"/>
-    <w:p>
-      <w:pPr>
-        <w:pStyle w:val="Bibliography"/>
-      </w:pPr>
-      <w:r>
-        <w:t xml:space="preserve">Saa, Pedro, and Lars K Nielsen. 2015.</w:t>
-      </w:r>
-      <w:r>
-        <w:t xml:space="preserve"> </w:t>
-      </w:r>
-      <w:r>
-        <w:t xml:space="preserve">“A General Framework for Thermodynamically Consistent Parameterization and Efficient Sampling of Enzymatic Reactions.”</w:t>
-      </w:r>
-      <w:r>
-        <w:t xml:space="preserve"> </w:t>
-      </w:r>
-      <w:r>
-        <w:rPr>
-          <w:iCs/>
-          <w:i/>
-        </w:rPr>
-        <w:t xml:space="preserve">PLoS Computational Biology</w:t>
-      </w:r>
-      <w:r>
-        <w:t xml:space="preserve"> </w:t>
-      </w:r>
-      <w:r>
-        <w:t xml:space="preserve">11 (4): e1004195.</w:t>
-      </w:r>
-      <w:r>
-        <w:t xml:space="preserve"> </w:t>
-      </w:r>
-      <w:hyperlink r:id="rId123">
-        <w:r>
-          <w:rPr>
-            <w:rStyle w:val="Hyperlink"/>
-          </w:rPr>
-          <w:t xml:space="preserve">https://doi.org/10.1371/journal.pcbi.1004195</w:t>
-        </w:r>
-      </w:hyperlink>
-      <w:r>
-        <w:t xml:space="preserve">.</w:t>
-      </w:r>
-    </w:p>
-    <w:bookmarkEnd w:id="124"/>
-    <w:bookmarkStart w:id="126" w:name="ref-SchmiesterSch2021"/>
+    <w:bookmarkEnd w:id="123"/>
+    <w:bookmarkStart w:id="125" w:name="ref-SchmiesterSch2021"/>
     <w:p>
       <w:pPr>
         <w:pStyle w:val="Bibliography"/>
@@ -8467,7 +8516,7 @@
       <w:r>
         <w:t xml:space="preserve"> </w:t>
       </w:r>
-      <w:hyperlink r:id="rId125">
+      <w:hyperlink r:id="rId124">
         <w:r>
           <w:rPr>
             <w:rStyle w:val="Hyperlink"/>
@@ -8479,8 +8528,8 @@
         <w:t xml:space="preserve">.</w:t>
       </w:r>
     </w:p>
-    <w:bookmarkEnd w:id="126"/>
-    <w:bookmarkStart w:id="128" w:name="X2bb025c670c2b0335ee4e3ff8c5acf3af8ec903"/>
+    <w:bookmarkEnd w:id="125"/>
+    <w:bookmarkStart w:id="127" w:name="X2bb025c670c2b0335ee4e3ff8c5acf3af8ec903"/>
     <w:p>
       <w:pPr>
         <w:pStyle w:val="Bibliography"/>
@@ -8708,7 +8757,7 @@
       <w:r>
         <w:t xml:space="preserve"> </w:t>
       </w:r>
-      <w:hyperlink r:id="rId127">
+      <w:hyperlink r:id="rId126">
         <w:r>
           <w:rPr>
             <w:rStyle w:val="Hyperlink"/>
@@ -8720,8 +8769,8 @@
         <w:t xml:space="preserve">.</w:t>
       </w:r>
     </w:p>
-    <w:bookmarkEnd w:id="128"/>
-    <w:bookmarkStart w:id="130" w:name="X26e18e9ff28c51352afd19298ffee6a438bd7fe"/>
+    <w:bookmarkEnd w:id="127"/>
+    <w:bookmarkStart w:id="129" w:name="X26e18e9ff28c51352afd19298ffee6a438bd7fe"/>
     <w:p>
       <w:pPr>
         <w:pStyle w:val="Bibliography"/>
@@ -8751,7 +8800,7 @@
       <w:r>
         <w:t xml:space="preserve"> </w:t>
       </w:r>
-      <w:hyperlink r:id="rId129">
+      <w:hyperlink r:id="rId128">
         <w:r>
           <w:rPr>
             <w:rStyle w:val="Hyperlink"/>
@@ -8763,8 +8812,8 @@
         <w:t xml:space="preserve">.</w:t>
       </w:r>
     </w:p>
-    <w:bookmarkEnd w:id="130"/>
-    <w:bookmarkStart w:id="132" w:name="ref-standevelopmentteamCmdStanPy2022"/>
+    <w:bookmarkEnd w:id="129"/>
+    <w:bookmarkStart w:id="131" w:name="ref-standevelopmentteamCmdStanPy2022"/>
     <w:p>
       <w:pPr>
         <w:pStyle w:val="Bibliography"/>
@@ -8787,7 +8836,7 @@
       <w:r>
         <w:t xml:space="preserve"> </w:t>
       </w:r>
-      <w:hyperlink r:id="rId131">
+      <w:hyperlink r:id="rId130">
         <w:r>
           <w:rPr>
             <w:rStyle w:val="Hyperlink"/>
@@ -8799,8 +8848,8 @@
         <w:t xml:space="preserve">.</w:t>
       </w:r>
     </w:p>
-    <w:bookmarkEnd w:id="132"/>
-    <w:bookmarkStart w:id="134" w:name="ref-stapor_pesto_2018"/>
+    <w:bookmarkEnd w:id="131"/>
+    <w:bookmarkStart w:id="133" w:name="ref-stapor_pesto_2018"/>
     <w:p>
       <w:pPr>
         <w:pStyle w:val="Bibliography"/>
@@ -8839,7 +8888,7 @@
       <w:r>
         <w:t xml:space="preserve"> </w:t>
       </w:r>
-      <w:hyperlink r:id="rId133">
+      <w:hyperlink r:id="rId132">
         <w:r>
           <w:rPr>
             <w:rStyle w:val="Hyperlink"/>
@@ -8851,8 +8900,8 @@
         <w:t xml:space="preserve">.</w:t>
       </w:r>
     </w:p>
-    <w:bookmarkEnd w:id="134"/>
-    <w:bookmarkStart w:id="136" w:name="ref-taltsValidatingBayesianInference2018"/>
+    <w:bookmarkEnd w:id="133"/>
+    <w:bookmarkStart w:id="135" w:name="ref-taltsValidatingBayesianInference2018"/>
     <w:p>
       <w:pPr>
         <w:pStyle w:val="Bibliography"/>
@@ -8903,7 +8952,7 @@
       <w:r>
         <w:t xml:space="preserve"> </w:t>
       </w:r>
-      <w:hyperlink r:id="rId135">
+      <w:hyperlink r:id="rId134">
         <w:r>
           <w:rPr>
             <w:rStyle w:val="Hyperlink"/>
@@ -8915,8 +8964,8 @@
         <w:t xml:space="preserve">.</w:t>
       </w:r>
     </w:p>
-    <w:bookmarkEnd w:id="136"/>
-    <w:bookmarkStart w:id="137" w:name="ref-vanrossumPythonReferenceManual2009"/>
+    <w:bookmarkEnd w:id="135"/>
+    <w:bookmarkStart w:id="136" w:name="ref-vanrossumPythonReferenceManual2009"/>
     <w:p>
       <w:pPr>
         <w:pStyle w:val="Bibliography"/>
@@ -8970,8 +9019,8 @@
         <w:t xml:space="preserve">.</w:t>
       </w:r>
     </w:p>
-    <w:bookmarkEnd w:id="137"/>
-    <w:bookmarkStart w:id="139" w:name="Xb381b5d8d6d3401bbb0133a1c086c6f6782b533"/>
+    <w:bookmarkEnd w:id="136"/>
+    <w:bookmarkStart w:id="138" w:name="Xb381b5d8d6d3401bbb0133a1c086c6f6782b533"/>
     <w:p>
       <w:pPr>
         <w:pStyle w:val="Bibliography"/>
@@ -9073,7 +9122,7 @@
       <w:r>
         <w:t xml:space="preserve"> </w:t>
       </w:r>
-      <w:hyperlink r:id="rId138">
+      <w:hyperlink r:id="rId137">
         <w:r>
           <w:rPr>
             <w:rStyle w:val="Hyperlink"/>
@@ -9085,8 +9134,8 @@
         <w:t xml:space="preserve">.</w:t>
       </w:r>
     </w:p>
-    <w:bookmarkEnd w:id="139"/>
-    <w:bookmarkStart w:id="141" w:name="ref-visser_dynamic_2003"/>
+    <w:bookmarkEnd w:id="138"/>
+    <w:bookmarkStart w:id="140" w:name="ref-visser_dynamic_2003"/>
     <w:p>
       <w:pPr>
         <w:pStyle w:val="Bibliography"/>
@@ -9119,7 +9168,7 @@
       <w:r>
         <w:t xml:space="preserve"> </w:t>
       </w:r>
-      <w:hyperlink r:id="rId140">
+      <w:hyperlink r:id="rId139">
         <w:r>
           <w:rPr>
             <w:rStyle w:val="Hyperlink"/>
@@ -9131,8 +9180,8 @@
         <w:t xml:space="preserve">.</w:t>
       </w:r>
     </w:p>
-    <w:bookmarkEnd w:id="141"/>
-    <w:bookmarkStart w:id="143" w:name="ref-white_2016"/>
+    <w:bookmarkEnd w:id="140"/>
+    <w:bookmarkStart w:id="142" w:name="ref-white_2016"/>
     <w:p>
       <w:pPr>
         <w:pStyle w:val="Bibliography"/>
@@ -9165,7 +9214,7 @@
       <w:r>
         <w:t xml:space="preserve"> </w:t>
       </w:r>
-      <w:hyperlink r:id="rId142">
+      <w:hyperlink r:id="rId141">
         <w:r>
           <w:rPr>
             <w:rStyle w:val="Hyperlink"/>
@@ -9177,8 +9226,8 @@
         <w:t xml:space="preserve">.</w:t>
       </w:r>
     </w:p>
-    <w:bookmarkEnd w:id="143"/>
-    <w:bookmarkStart w:id="145" w:name="ref-xingModelingKineticsLargescale2010"/>
+    <w:bookmarkEnd w:id="142"/>
+    <w:bookmarkStart w:id="144" w:name="ref-xingModelingKineticsLargescale2010"/>
     <w:p>
       <w:pPr>
         <w:pStyle w:val="Bibliography"/>
@@ -9247,7 +9296,7 @@
       <w:r>
         <w:t xml:space="preserve"> </w:t>
       </w:r>
-      <w:hyperlink r:id="rId144">
+      <w:hyperlink r:id="rId143">
         <w:r>
           <w:rPr>
             <w:rStyle w:val="Hyperlink"/>
@@ -9259,9 +9308,9 @@
         <w:t xml:space="preserve">.</w:t>
       </w:r>
     </w:p>
+    <w:bookmarkEnd w:id="144"/>
     <w:bookmarkEnd w:id="145"/>
     <w:bookmarkEnd w:id="146"/>
-    <w:bookmarkEnd w:id="147"/>
     <w:sectPr/>
   </w:body>
 </w:document>
@@ -9368,8 +9417,87 @@
       </w:pPr>
     </w:lvl>
   </w:abstractNum>
+  <w:abstractNum w:abstractNumId="991">
+    <w:nsid w:val="A991"/>
+    <w:multiLevelType w:val="multilevel"/>
+    <w:lvl w:ilvl="0">
+      <w:numFmt w:val="bullet"/>
+      <w:lvlText w:val="•"/>
+      <w:lvlJc w:val="left"/>
+      <w:pPr>
+        <w:ind w:left="720" w:hanging="480"/>
+      </w:pPr>
+    </w:lvl>
+    <w:lvl w:ilvl="1">
+      <w:numFmt w:val="bullet"/>
+      <w:lvlText w:val="–"/>
+      <w:lvlJc w:val="left"/>
+      <w:pPr>
+        <w:ind w:left="1440" w:hanging="480"/>
+      </w:pPr>
+    </w:lvl>
+    <w:lvl w:ilvl="2">
+      <w:numFmt w:val="bullet"/>
+      <w:lvlText w:val="•"/>
+      <w:lvlJc w:val="left"/>
+      <w:pPr>
+        <w:ind w:left="2160" w:hanging="480"/>
+      </w:pPr>
+    </w:lvl>
+    <w:lvl w:ilvl="3">
+      <w:numFmt w:val="bullet"/>
+      <w:lvlText w:val="–"/>
+      <w:lvlJc w:val="left"/>
+      <w:pPr>
+        <w:ind w:left="2880" w:hanging="480"/>
+      </w:pPr>
+    </w:lvl>
+    <w:lvl w:ilvl="4">
+      <w:numFmt w:val="bullet"/>
+      <w:lvlText w:val="•"/>
+      <w:lvlJc w:val="left"/>
+      <w:pPr>
+        <w:ind w:left="3600" w:hanging="480"/>
+      </w:pPr>
+    </w:lvl>
+    <w:lvl w:ilvl="5">
+      <w:numFmt w:val="bullet"/>
+      <w:lvlText w:val="–"/>
+      <w:lvlJc w:val="left"/>
+      <w:pPr>
+        <w:ind w:left="4320" w:hanging="480"/>
+      </w:pPr>
+    </w:lvl>
+    <w:lvl w:ilvl="6">
+      <w:numFmt w:val="bullet"/>
+      <w:lvlText w:val="•"/>
+      <w:lvlJc w:val="left"/>
+      <w:pPr>
+        <w:ind w:left="5040" w:hanging="480"/>
+      </w:pPr>
+    </w:lvl>
+    <w:lvl w:ilvl="7">
+      <w:numFmt w:val="bullet"/>
+      <w:lvlText w:val="–"/>
+      <w:lvlJc w:val="left"/>
+      <w:pPr>
+        <w:ind w:left="5760" w:hanging="480"/>
+      </w:pPr>
+    </w:lvl>
+    <w:lvl w:ilvl="8">
+      <w:numFmt w:val="bullet"/>
+      <w:lvlText w:val="•"/>
+      <w:lvlJc w:val="left"/>
+      <w:pPr>
+        <w:ind w:left="6480" w:hanging="480"/>
+      </w:pPr>
+    </w:lvl>
+  </w:abstractNum>
   <w:num w:numId="1000">
     <w:abstractNumId w:val="990"/>
+  </w:num>
+  <w:num w:numId="1001">
+    <w:abstractNumId w:val="991"/>
   </w:num>
 </w:numbering>
 </file>

</xml_diff>

<commit_message>
Update paper and supplementary
</commit_message>
<xml_diff>
--- a/paper/main.docx
+++ b/paper/main.docx
@@ -576,51 +576,13 @@
         <w:t xml:space="preserve">application.</w:t>
       </w:r>
     </w:p>
-    <w:sdt>
-      <w:sdtPr>
-        <w:docPartObj>
-          <w:docPartGallery w:val="Table of Contents"/>
-          <w:docPartUnique/>
-        </w:docPartObj>
-      </w:sdtPr>
-      <w:sdtContent>
-        <w:p>
-          <w:pPr>
-            <w:pStyle w:val="TOCHeading"/>
-          </w:pPr>
-          <w:r>
-            <w:t xml:space="preserve">Table</w:t>
-          </w:r>
-          <w:r>
-            <w:t xml:space="preserve"> </w:t>
-          </w:r>
-          <w:r>
-            <w:t xml:space="preserve">of</w:t>
-          </w:r>
-          <w:r>
-            <w:t xml:space="preserve"> </w:t>
-          </w:r>
-          <w:r>
-            <w:t xml:space="preserve">contents</w:t>
-          </w:r>
-        </w:p>
-        <w:p>
-          <w:r>
-            <w:fldChar w:fldCharType="begin" w:dirty="true"/>
-            <w:instrText xml:space="preserve">TOC \o "1-3" \h \z \u</w:instrText>
-            <w:fldChar w:fldCharType="separate"/>
-            <w:fldChar w:fldCharType="end"/>
-          </w:r>
-        </w:p>
-      </w:sdtContent>
-    </w:sdt>
     <w:bookmarkStart w:id="20" w:name="introduction"/>
     <w:p>
       <w:pPr>
         <w:pStyle w:val="Heading1"/>
       </w:pPr>
       <w:r>
-        <w:t xml:space="preserve">Introduction</w:t>
+        <w:t xml:space="preserve">1. Introduction</w:t>
       </w:r>
     </w:p>
     <w:p>
@@ -1630,7 +1592,7 @@
         <w:pStyle w:val="Heading1"/>
       </w:pPr>
       <w:r>
-        <w:t xml:space="preserve">Results and Discussion</w:t>
+        <w:t xml:space="preserve">2. Results and Discussion</w:t>
       </w:r>
     </w:p>
     <w:p>
@@ -1910,13 +1872,13 @@
         </w:tc>
       </w:tr>
     </w:tbl>
-    <w:bookmarkStart w:id="32" w:name="dataset-and-model-specification"/>
+    <w:bookmarkStart w:id="31" w:name="dataset-and-model-specification"/>
     <w:p>
       <w:pPr>
         <w:pStyle w:val="Heading2"/>
       </w:pPr>
       <w:r>
-        <w:t xml:space="preserve">Dataset and model specification</w:t>
+        <w:t xml:space="preserve">2.1 Dataset and model specification</w:t>
       </w:r>
     </w:p>
     <w:p>
@@ -2083,7 +2045,7 @@
         <w:pStyle w:val="Heading3"/>
       </w:pPr>
       <w:r>
-        <w:t xml:space="preserve">Measurement model</w:t>
+        <w:t xml:space="preserve">2.1.1 Measurement model</w:t>
       </w:r>
     </w:p>
     <w:p>
@@ -2177,7 +2139,7 @@
         <w:pStyle w:val="Heading3"/>
       </w:pPr>
       <w:r>
-        <w:t xml:space="preserve">Training/validation split</w:t>
+        <w:t xml:space="preserve">2.1.2 Training/validation split</w:t>
       </w:r>
     </w:p>
     <w:p>
@@ -2219,7 +2181,7 @@
         <w:pStyle w:val="Heading3"/>
       </w:pPr>
       <w:r>
-        <w:t xml:space="preserve">Additional dataset with missing measurements</w:t>
+        <w:t xml:space="preserve">2.1.3 Additional dataset with missing measurements</w:t>
       </w:r>
     </w:p>
     <w:p>
@@ -2285,7 +2247,7 @@
         <w:pStyle w:val="Heading3"/>
       </w:pPr>
       <w:r>
-        <w:t xml:space="preserve">Maud input specification</w:t>
+        <w:t xml:space="preserve">2.1.4 Maud input specification</w:t>
       </w:r>
     </w:p>
     <w:p>
@@ -2385,99 +2347,23 @@
       </w:r>
     </w:p>
     <w:bookmarkEnd w:id="30"/>
-    <w:bookmarkStart w:id="31" w:name="computation"/>
+    <w:bookmarkEnd w:id="31"/>
+    <w:bookmarkStart w:id="50" w:name="findings"/>
+    <w:p>
+      <w:pPr>
+        <w:pStyle w:val="Heading2"/>
+      </w:pPr>
+      <w:r>
+        <w:t xml:space="preserve">2.2 Findings</w:t>
+      </w:r>
+    </w:p>
+    <w:bookmarkStart w:id="32" w:name="posterior-inference"/>
     <w:p>
       <w:pPr>
         <w:pStyle w:val="Heading3"/>
       </w:pPr>
       <w:r>
-        <w:t xml:space="preserve">Computation</w:t>
-      </w:r>
-    </w:p>
-    <w:p>
-      <w:pPr>
-        <w:pStyle w:val="FirstParagraph"/>
-      </w:pPr>
-      <w:r>
-        <w:t xml:space="preserve">We conducted adaptive Hamiltonian Monte Carlo sampling for the full and missing-</w:t>
-      </w:r>
-      <w:r>
-        <w:t xml:space="preserve"> </w:t>
-      </w:r>
-      <w:r>
-        <w:t xml:space="preserve">-data datasets. For the full dataset we obtained 1000 post-warmup samples each</w:t>
-      </w:r>
-      <w:r>
-        <w:t xml:space="preserve"> </w:t>
-      </w:r>
-      <w:r>
-        <w:t xml:space="preserve">from 4 independent Markov chains after 1000 warm-up samples and</w:t>
-      </w:r>
-      <w:r>
-        <w:t xml:space="preserve"> </w:t>
-      </w:r>
-      <w:r>
-        <w:t xml:space="preserve">“</w:t>
-      </w:r>
-      <w:r>
-        <w:t xml:space="preserve">hot-starting</w:t>
-      </w:r>
-      <w:r>
-        <w:t xml:space="preserve">”</w:t>
-      </w:r>
-      <w:r>
-        <w:t xml:space="preserve"> </w:t>
-      </w:r>
-      <w:r>
-        <w:t xml:space="preserve">with a mass metric output by a previous model run.</w:t>
-      </w:r>
-    </w:p>
-    <w:p>
-      <w:pPr>
-        <w:pStyle w:val="BodyText"/>
-      </w:pPr>
-      <w:r>
-        <w:t xml:space="preserve">For the missing-data dataset XXX.</w:t>
-      </w:r>
-    </w:p>
-    <w:p>
-      <w:pPr>
-        <w:pStyle w:val="BodyText"/>
-      </w:pPr>
-      <w:r>
-        <w:t xml:space="preserve">For the Laplace approximation comparison, we used Maud’s Laplace mode. Full</w:t>
-      </w:r>
-      <w:r>
-        <w:t xml:space="preserve"> </w:t>
-      </w:r>
-      <w:r>
-        <w:t xml:space="preserve">details as well as instructions for reproducing our analysis can be found at</w:t>
-      </w:r>
-      <w:r>
-        <w:t xml:space="preserve"> </w:t>
-      </w:r>
-      <w:r>
-        <w:t xml:space="preserve">XXX.</w:t>
-      </w:r>
-    </w:p>
-    <w:bookmarkEnd w:id="31"/>
-    <w:bookmarkEnd w:id="32"/>
-    <w:bookmarkStart w:id="50" w:name="findings"/>
-    <w:p>
-      <w:pPr>
-        <w:pStyle w:val="Heading2"/>
-      </w:pPr>
-      <w:r>
-        <w:t xml:space="preserve">Findings</w:t>
-      </w:r>
-    </w:p>
-    <w:bookmarkStart w:id="33" w:name="posterior-inference"/>
-    <w:p>
-      <w:pPr>
-        <w:pStyle w:val="Heading3"/>
-      </w:pPr>
-      <w:r>
-        <w:t xml:space="preserve">Posterior inference</w:t>
+        <w:t xml:space="preserve">2.2.1 Posterior inference</w:t>
       </w:r>
     </w:p>
     <w:p>
@@ -2856,14 +2742,14 @@
         <w:t xml:space="preserve">approximation is a suitable candidate.</w:t>
       </w:r>
     </w:p>
-    <w:bookmarkEnd w:id="33"/>
+    <w:bookmarkEnd w:id="32"/>
     <w:bookmarkStart w:id="39" w:name="sec-laplace"/>
     <w:p>
       <w:pPr>
         <w:pStyle w:val="Heading3"/>
       </w:pPr>
       <w:r>
-        <w:t xml:space="preserve">Comparison with Laplace approximation</w:t>
+        <w:t xml:space="preserve">2.2.2 Comparison with Laplace approximation</w:t>
       </w:r>
     </w:p>
     <w:p>
@@ -2926,7 +2812,7 @@
       <w:r>
         <w:t xml:space="preserve"> </w:t>
       </w:r>
-      <w:hyperlink r:id="rId34">
+      <w:hyperlink r:id="rId33">
         <w:r>
           <w:rPr>
             <w:rStyle w:val="Hyperlink"/>
@@ -2949,31 +2835,45 @@
         <w:t xml:space="preserve"> </w:t>
       </w:r>
       <w:r>
-        <w:t xml:space="preserve">Laplace sampling yielded the same number of samples in XXX time. The diagnostics indicated that</w:t>
-      </w:r>
-      <w:r>
-        <w:t xml:space="preserve"> </w:t>
-      </w:r>
-      <w:r>
-        <w:t xml:space="preserve">our algorithm was able to find the maximum a posteriori parameter configuration,</w:t>
-      </w:r>
-      <w:r>
-        <w:t xml:space="preserve"> </w:t>
-      </w:r>
-      <w:r>
-        <w:t xml:space="preserve">approximate the Hessian and use these quantities to generate approximate</w:t>
-      </w:r>
-      <w:r>
-        <w:t xml:space="preserve"> </w:t>
-      </w:r>
-      <w:r>
-        <w:t xml:space="preserve">posterior samples. The results can be found at &lt;https://github.com/biosustain/</w:t>
-      </w:r>
-      <w:r>
-        <w:t xml:space="preserve"> </w:t>
-      </w:r>
-      <w:r>
-        <w:t xml:space="preserve">Methionine_model/tree/main/results&gt;.</w:t>
+        <w:t xml:space="preserve">Laplace sampling yielded the same number of samples in only one minute.</w:t>
+      </w:r>
+      <w:r>
+        <w:t xml:space="preserve"> </w:t>
+      </w:r>
+      <w:r>
+        <w:t xml:space="preserve">The diagnostics indicated that our algorithm was able to find the maximum</w:t>
+      </w:r>
+      <w:r>
+        <w:t xml:space="preserve"> </w:t>
+      </w:r>
+      <w:r>
+        <w:t xml:space="preserve">a posteriori parameter configuration, approximate the Hessian and use these</w:t>
+      </w:r>
+      <w:r>
+        <w:t xml:space="preserve"> </w:t>
+      </w:r>
+      <w:r>
+        <w:t xml:space="preserve">quantities to generate approximate posterior samples. The results can be found</w:t>
+      </w:r>
+      <w:r>
+        <w:t xml:space="preserve"> </w:t>
+      </w:r>
+      <w:r>
+        <w:t xml:space="preserve">at</w:t>
+      </w:r>
+      <w:r>
+        <w:t xml:space="preserve"> </w:t>
+      </w:r>
+      <w:hyperlink r:id="rId34">
+        <w:r>
+          <w:rPr>
+            <w:rStyle w:val="Hyperlink"/>
+          </w:rPr>
+          <w:t xml:space="preserve">https://github.com/biosustain/Methionine_model/tree/main/results</w:t>
+        </w:r>
+      </w:hyperlink>
+      <w:r>
+        <w:t xml:space="preserve">.</w:t>
       </w:r>
     </w:p>
     <w:p>
@@ -3636,7 +3536,7 @@
         <w:pStyle w:val="Heading3"/>
       </w:pPr>
       <w:r>
-        <w:t xml:space="preserve">Effect of missing metabolite concentration measurements</w:t>
+        <w:t xml:space="preserve">2.2.3 Effect of missing metabolite concentration measurements</w:t>
       </w:r>
     </w:p>
     <w:p>
@@ -4171,7 +4071,7 @@
         <w:pStyle w:val="Heading3"/>
       </w:pPr>
       <w:r>
-        <w:t xml:space="preserve">Application to regulatory understanding</w:t>
+        <w:t xml:space="preserve">2.2.4 Application to regulatory understanding</w:t>
       </w:r>
     </w:p>
     <w:p>
@@ -4720,7 +4620,7 @@
         <w:pStyle w:val="Heading1"/>
       </w:pPr>
       <w:r>
-        <w:t xml:space="preserve">Methods</w:t>
+        <w:t xml:space="preserve">3. Methods</w:t>
       </w:r>
     </w:p>
     <w:p>
@@ -4845,7 +4745,7 @@
         <w:pStyle w:val="Heading2"/>
       </w:pPr>
       <w:r>
-        <w:t xml:space="preserve">Input format</w:t>
+        <w:t xml:space="preserve">3.1 Input format</w:t>
       </w:r>
     </w:p>
     <w:p>
@@ -5068,7 +4968,7 @@
         <w:pStyle w:val="Heading2"/>
       </w:pPr>
       <w:r>
-        <w:t xml:space="preserve">Kinetic model</w:t>
+        <w:t xml:space="preserve">3.2 Kinetic model</w:t>
       </w:r>
     </w:p>
     <w:p>
@@ -5442,7 +5342,7 @@
         <w:pStyle w:val="Heading2"/>
       </w:pPr>
       <w:r>
-        <w:t xml:space="preserve">Statistical model</w:t>
+        <w:t xml:space="preserve">3.3 Statistical model</w:t>
       </w:r>
     </w:p>
     <w:p>
@@ -5521,7 +5421,7 @@
         <w:pStyle w:val="Heading3"/>
       </w:pPr>
       <w:r>
-        <w:t xml:space="preserve">Prior model</w:t>
+        <w:t xml:space="preserve">3.3.1 Prior model</w:t>
       </w:r>
     </w:p>
     <w:p>
@@ -5649,7 +5549,7 @@
         <w:pStyle w:val="Heading3"/>
       </w:pPr>
       <w:r>
-        <w:t xml:space="preserve">Measurement model</w:t>
+        <w:t xml:space="preserve">3.3.2 Measurement model</w:t>
       </w:r>
     </w:p>
     <w:p>
@@ -6255,7 +6155,7 @@
         <w:pStyle w:val="Heading2"/>
       </w:pPr>
       <w:r>
-        <w:t xml:space="preserve">Implementation</w:t>
+        <w:t xml:space="preserve">3.4 Implementation</w:t>
       </w:r>
     </w:p>
     <w:p>
@@ -6466,7 +6366,7 @@
         <w:pStyle w:val="Heading3"/>
       </w:pPr>
       <w:r>
-        <w:t xml:space="preserve">Posterior sampling</w:t>
+        <w:t xml:space="preserve">3.4.1 Posterior sampling</w:t>
       </w:r>
     </w:p>
     <w:p>
@@ -6571,7 +6471,7 @@
         <w:pStyle w:val="Heading3"/>
       </w:pPr>
       <w:r>
-        <w:t xml:space="preserve">Solving the steady state problem</w:t>
+        <w:t xml:space="preserve">3.4.2 Solving the steady state problem</w:t>
       </w:r>
     </w:p>
     <w:p>
@@ -6666,7 +6566,7 @@
         <w:pStyle w:val="Heading1"/>
       </w:pPr>
       <w:r>
-        <w:t xml:space="preserve">Supporting information</w:t>
+        <w:t xml:space="preserve">4. Supporting information</w:t>
       </w:r>
     </w:p>
     <w:p>
@@ -6719,13 +6619,19 @@
         <w:pStyle w:val="Compact"/>
       </w:pPr>
       <w:r>
-        <w:t xml:space="preserve">Description of the procedure used to generate the artificial case study</w:t>
-      </w:r>
-      <w:r>
-        <w:t xml:space="preserve"> </w:t>
-      </w:r>
-      <w:r>
-        <w:t xml:space="preserve">datasets.</w:t>
+        <w:t xml:space="preserve">Details of the procedure used to generate our case study results, including</w:t>
+      </w:r>
+      <w:r>
+        <w:t xml:space="preserve"> </w:t>
+      </w:r>
+      <w:r>
+        <w:t xml:space="preserve">generating the artificial case study datasets, specifying priors and carrying</w:t>
+      </w:r>
+      <w:r>
+        <w:t xml:space="preserve"> </w:t>
+      </w:r>
+      <w:r>
+        <w:t xml:space="preserve">out computation.</w:t>
       </w:r>
     </w:p>
     <w:p>
@@ -6747,7 +6653,7 @@
         <w:pStyle w:val="Heading1"/>
       </w:pPr>
       <w:r>
-        <w:t xml:space="preserve">Acknowledgements</w:t>
+        <w:t xml:space="preserve">5. Acknowledgements</w:t>
       </w:r>
     </w:p>
     <w:p>
@@ -6771,7 +6677,7 @@
         <w:pStyle w:val="Heading1"/>
       </w:pPr>
       <w:r>
-        <w:t xml:space="preserve">References</w:t>
+        <w:t xml:space="preserve">6. References</w:t>
       </w:r>
     </w:p>
     <w:bookmarkStart w:id="144" w:name="refs"/>

</xml_diff>

<commit_message>
Implement Lars's paper comments
</commit_message>
<xml_diff>
--- a/paper/main.docx
+++ b/paper/main.docx
@@ -7,6 +7,12 @@
         <w:pStyle w:val="Title"/>
       </w:pPr>
       <w:r>
+        <w:t xml:space="preserve">Maud:</w:t>
+      </w:r>
+      <w:r>
+        <w:t xml:space="preserve"> </w:t>
+      </w:r>
+      <w:r>
         <w:t xml:space="preserve">Bayesian</w:t>
       </w:r>
       <w:r>
@@ -14,6 +20,12 @@
       </w:r>
       <w:r>
         <w:t xml:space="preserve">regression</w:t>
+      </w:r>
+      <w:r>
+        <w:t xml:space="preserve"> </w:t>
+      </w:r>
+      <w:r>
+        <w:t xml:space="preserve">modelling</w:t>
       </w:r>
       <w:r>
         <w:t xml:space="preserve"> </w:t>
@@ -687,7 +699,16 @@
         <w:t xml:space="preserve"> </w:t>
       </w:r>
       <w:r>
-        <w:t xml:space="preserve">information but are notoriously inaccurate [siskos2017; tabb2010]. Practically useful</w:t>
+        <w:t xml:space="preserve">information but are notoriously inaccurate</w:t>
+      </w:r>
+      <w:r>
+        <w:t xml:space="preserve"> </w:t>
+      </w:r>
+      <w:r>
+        <w:t xml:space="preserve">(Siskos et al. 2017; Tabb et al. 2010; Lu et al. 2017)</w:t>
+      </w:r>
+      <w:r>
+        <w:t xml:space="preserve">. Practically useful</w:t>
       </w:r>
       <w:r>
         <w:t xml:space="preserve"> </w:t>
@@ -844,13 +865,7 @@
         <w:pStyle w:val="BodyText"/>
       </w:pPr>
       <w:r>
-        <w:t xml:space="preserve">In equation</w:t>
-      </w:r>
-      <w:r>
-        <w:t xml:space="preserve"> </w:t>
-      </w:r>
-      <w:r>
-        <w:t xml:space="preserve">, C represents a vector of metabolite concentrations,</w:t>
+        <w:t xml:space="preserve">where C represents a vector of metabolite concentrations,</w:t>
       </w:r>
       <w:r>
         <w:t xml:space="preserve"> </w:t>
@@ -864,7 +879,13 @@
         <w:t xml:space="preserve"> </w:t>
       </w:r>
       <w:r>
-        <w:t xml:space="preserve">is a vector of reaction rates, and</w:t>
+        <w:t xml:space="preserve">is a vector of</w:t>
+      </w:r>
+      <w:r>
+        <w:t xml:space="preserve"> </w:t>
+      </w:r>
+      <w:r>
+        <w:t xml:space="preserve">reaction rates, and</w:t>
       </w:r>
       <w:r>
         <w:t xml:space="preserve"> </w:t>
@@ -878,13 +899,13 @@
         <w:t xml:space="preserve"> </w:t>
       </w:r>
       <w:r>
-        <w:t xml:space="preserve">is the growth rate. The second term</w:t>
-      </w:r>
-      <w:r>
-        <w:t xml:space="preserve"> </w:t>
-      </w:r>
-      <w:r>
-        <w:t xml:space="preserve">represents the dilution due to cell growth.</w:t>
+        <w:t xml:space="preserve">is the growth rate. The second term represents the</w:t>
+      </w:r>
+      <w:r>
+        <w:t xml:space="preserve"> </w:t>
+      </w:r>
+      <w:r>
+        <w:t xml:space="preserve">dilution due to cell growth.</w:t>
       </w:r>
     </w:p>
     <w:p>
@@ -931,7 +952,7 @@
         </m:r>
       </m:oMath>
       <w:r>
-        <w:t xml:space="preserve">, and a set of parameters,</w:t>
+        <w:t xml:space="preserve">, and a set of parameters</w:t>
       </w:r>
       <w:r>
         <w:t xml:space="preserve"> </w:t>
@@ -942,13 +963,7 @@
         </m:r>
       </m:oMath>
       <w:r>
-        <w:t xml:space="preserve"> </w:t>
-      </w:r>
-      <w:r>
-        <w:t xml:space="preserve">as shown in equation</w:t>
-      </w:r>
-      <w:r>
-        <w:t xml:space="preserve"> </w:t>
+        <w:t xml:space="preserve">:</w:t>
       </w:r>
     </w:p>
     <w:p>
@@ -967,7 +982,7 @@
         <w:t xml:space="preserve"> </w:t>
       </w:r>
       <w:r>
-        <w:t xml:space="preserve">solve equation</w:t>
+        <w:t xml:space="preserve">solve</w:t>
       </w:r>
       <w:r>
         <w:t xml:space="preserve"> </w:t>
@@ -1141,7 +1156,7 @@
         <w:pStyle w:val="BodyText"/>
       </w:pPr>
       <w:r>
-        <w:t xml:space="preserve">In a fermentation context, equation</w:t>
+        <w:t xml:space="preserve">In a fermentation context,</w:t>
       </w:r>
       <w:r>
         <w:t xml:space="preserve"> </w:t>
@@ -1168,7 +1183,7 @@
         <w:t xml:space="preserve"> </w:t>
       </w:r>
       <w:r>
-        <w:t xml:space="preserve">parameters to equation</w:t>
+        <w:t xml:space="preserve">parameters to</w:t>
       </w:r>
       <w:r>
         <w:t xml:space="preserve"> </w:t>
@@ -1230,7 +1245,13 @@
         <w:t xml:space="preserve"> </w:t>
       </w:r>
       <w:r>
-        <w:t xml:space="preserve">for more about Bayesian inference and</w:t>
+        <w:t xml:space="preserve">for more details about Bayesian inference</w:t>
+      </w:r>
+      <w:r>
+        <w:t xml:space="preserve"> </w:t>
+      </w:r>
+      <w:r>
+        <w:t xml:space="preserve">and</w:t>
       </w:r>
       <w:r>
         <w:t xml:space="preserve"> </w:t>
@@ -1256,19 +1277,25 @@
         <w:t xml:space="preserve"> </w:t>
       </w:r>
       <w:r>
-        <w:t xml:space="preserve">not all parameters are strongly identified. Sloppy models in which measurable</w:t>
-      </w:r>
-      <w:r>
-        <w:t xml:space="preserve"> </w:t>
-      </w:r>
-      <w:r>
-        <w:t xml:space="preserve">quantities are sensitive to combinations of parameters but not to individual</w:t>
-      </w:r>
-      <w:r>
-        <w:t xml:space="preserve"> </w:t>
-      </w:r>
-      <w:r>
-        <w:t xml:space="preserve">marginal parameter values are ubiquitous in models of biological systems</w:t>
+        <w:t xml:space="preserve">not all parameters are strongly identified. Sloppy parameter models in which</w:t>
+      </w:r>
+      <w:r>
+        <w:t xml:space="preserve"> </w:t>
+      </w:r>
+      <w:r>
+        <w:t xml:space="preserve">measurable quantities are sensitive to combinations of parameters but not to</w:t>
+      </w:r>
+      <w:r>
+        <w:t xml:space="preserve"> </w:t>
+      </w:r>
+      <w:r>
+        <w:t xml:space="preserve">individual marginal parameter values are ubiquitous in models of biological</w:t>
+      </w:r>
+      <w:r>
+        <w:t xml:space="preserve"> </w:t>
+      </w:r>
+      <w:r>
+        <w:t xml:space="preserve">systems</w:t>
       </w:r>
       <w:r>
         <w:t xml:space="preserve"> </w:t>
@@ -1277,42 +1304,25 @@
         <w:t xml:space="preserve">(Gutenkunst et al. 2007; White et al. 2016)</w:t>
       </w:r>
       <w:r>
-        <w:t xml:space="preserve">. The parameter correlation structure represents</w:t>
-      </w:r>
-      <w:r>
-        <w:t xml:space="preserve"> </w:t>
-      </w:r>
-      <w:r>
-        <w:t xml:space="preserve">the set of potential models that describe the observed data. As we demonstrate</w:t>
-      </w:r>
-      <w:r>
-        <w:t xml:space="preserve"> </w:t>
-      </w:r>
-      <w:r>
-        <w:t xml:space="preserve">in</w:t>
-      </w:r>
-      <w:r>
-        <w:t xml:space="preserve"> </w:t>
-      </w:r>
-      <w:hyperlink w:anchor="sec-laplace">
-        <w:r>
-          <w:rPr>
-            <w:rStyle w:val="Hyperlink"/>
-          </w:rPr>
-          <w:t xml:space="preserve">Section 2.2.2</w:t>
-        </w:r>
-      </w:hyperlink>
-      <w:r>
-        <w:t xml:space="preserve"> </w:t>
-      </w:r>
-      <w:r>
-        <w:t xml:space="preserve">below, capturing this correlation structure is difficult outside</w:t>
-      </w:r>
-      <w:r>
-        <w:t xml:space="preserve"> </w:t>
-      </w:r>
-      <w:r>
-        <w:t xml:space="preserve">a fully Bayesian context.</w:t>
+        <w:t xml:space="preserve">. The parameter correlation structure</w:t>
+      </w:r>
+      <w:r>
+        <w:t xml:space="preserve"> </w:t>
+      </w:r>
+      <w:r>
+        <w:t xml:space="preserve">represents the set of potential models that describe the observed data. As we</w:t>
+      </w:r>
+      <w:r>
+        <w:t xml:space="preserve"> </w:t>
+      </w:r>
+      <w:r>
+        <w:t xml:space="preserve">demonstrate later, capturing this correlation structure is difficult outside a</w:t>
+      </w:r>
+      <w:r>
+        <w:t xml:space="preserve"> </w:t>
+      </w:r>
+      <w:r>
+        <w:t xml:space="preserve">fully Bayesian context.</w:t>
       </w:r>
     </w:p>
     <w:p>
@@ -1340,19 +1350,19 @@
         <w:pStyle w:val="BodyText"/>
       </w:pPr>
       <w:r>
-        <w:t xml:space="preserve">The most popular algorithm for fitting Bayesian statistical models is</w:t>
-      </w:r>
-      <w:r>
-        <w:t xml:space="preserve"> </w:t>
-      </w:r>
-      <w:r>
-        <w:t xml:space="preserve">Markov Chain Monte Carlo (MCMC). Modern MCMC algorithms allow exploration of</w:t>
-      </w:r>
-      <w:r>
-        <w:t xml:space="preserve"> </w:t>
-      </w:r>
-      <w:r>
-        <w:t xml:space="preserve">high- dimensional posterior distributions, have robust failure diagnostics</w:t>
+        <w:t xml:space="preserve">The most popular algorithm for fitting Bayesian statistical models is Markov</w:t>
+      </w:r>
+      <w:r>
+        <w:t xml:space="preserve"> </w:t>
+      </w:r>
+      <w:r>
+        <w:t xml:space="preserve">Chain Monte Carlo (MCMC). Modern MCMC algorithms enable exploration of</w:t>
+      </w:r>
+      <w:r>
+        <w:t xml:space="preserve"> </w:t>
+      </w:r>
+      <w:r>
+        <w:t xml:space="preserve">high-dimensional posterior distributions, have robust failure diagnostics</w:t>
       </w:r>
       <w:r>
         <w:t xml:space="preserve"> </w:t>
@@ -1463,7 +1473,7 @@
         <w:t xml:space="preserve"> </w:t>
       </w:r>
       <w:r>
-        <w:t xml:space="preserve">Visser and Heijnen (2003)</w:t>
+        <w:t xml:space="preserve">(Visser and Heijnen 2003)</w:t>
       </w:r>
       <w:r>
         <w:t xml:space="preserve">, limiting the scope of interpreting parameters and</w:t>
@@ -1558,25 +1568,25 @@
         <w:t xml:space="preserve"> </w:t>
       </w:r>
       <w:r>
-        <w:t xml:space="preserve">models have limited utility because they lack reliable diagnostic tools for</w:t>
-      </w:r>
-      <w:r>
-        <w:t xml:space="preserve"> </w:t>
-      </w:r>
-      <w:r>
-        <w:t xml:space="preserve">verifying that their results approximate the target posterior distribution.</w:t>
-      </w:r>
-      <w:r>
-        <w:t xml:space="preserve"> </w:t>
-      </w:r>
-      <w:r>
-        <w:t xml:space="preserve">This is a problem because realistic kinetic models tend to induce highly</w:t>
-      </w:r>
-      <w:r>
-        <w:t xml:space="preserve"> </w:t>
-      </w:r>
-      <w:r>
-        <w:t xml:space="preserve">correlated, non-Gaussian, joint probability distributions</w:t>
+        <w:t xml:space="preserve">models suffer from a lack of reliable diagnostic tools for verifying that their</w:t>
+      </w:r>
+      <w:r>
+        <w:t xml:space="preserve"> </w:t>
+      </w:r>
+      <w:r>
+        <w:t xml:space="preserve">results approximate the target posterior distribution. This is a problem because</w:t>
+      </w:r>
+      <w:r>
+        <w:t xml:space="preserve"> </w:t>
+      </w:r>
+      <w:r>
+        <w:t xml:space="preserve">realistic kinetic models tend to induce highly correlated, non-Gaussian, joint</w:t>
+      </w:r>
+      <w:r>
+        <w:t xml:space="preserve"> </w:t>
+      </w:r>
+      <w:r>
+        <w:t xml:space="preserve">probability distributions</w:t>
       </w:r>
       <w:r>
         <w:t xml:space="preserve"> </w:t>
@@ -1627,7 +1637,7 @@
       </w:r>
     </w:p>
     <w:bookmarkEnd w:id="20"/>
-    <w:bookmarkStart w:id="55" w:name="results-and-discussion"/>
+    <w:bookmarkStart w:id="50" w:name="results-and-discussion"/>
     <w:p>
       <w:pPr>
         <w:pStyle w:val="Heading1"/>
@@ -1847,7 +1857,7 @@
                           <a:graphicData uri="http://schemas.openxmlformats.org/drawingml/2006/picture">
                             <pic:pic>
                               <pic:nvPicPr>
-                                <pic:cNvPr descr="../figures/methionine-reactions.png" id="23" name="Picture"/>
+                                <pic:cNvPr descr="./figures/methionine-reactions.png" id="23" name="Picture"/>
                                 <pic:cNvPicPr>
                                   <a:picLocks noChangeArrowheads="1" noChangeAspect="1"/>
                                 </pic:cNvPicPr>
@@ -1922,7 +1932,7 @@
         </w:tc>
       </w:tr>
     </w:tbl>
-    <w:bookmarkStart w:id="31" w:name="dataset-and-model-specification"/>
+    <w:bookmarkStart w:id="27" w:name="dataset-and-model-specification"/>
     <w:p>
       <w:pPr>
         <w:pStyle w:val="Heading2"/>
@@ -1988,10 +1998,7 @@
         <w:t xml:space="preserve"> </w:t>
       </w:r>
       <w:r>
-        <w:t xml:space="preserve">equation system describing this model is shown in Equation </w:t>
-      </w:r>
-      <w:r>
-        <w:t xml:space="preserve">.</w:t>
+        <w:t xml:space="preserve">equation system describing this model is</w:t>
       </w:r>
     </w:p>
     <w:p>
@@ -2072,68 +2079,7 @@
         <w:t xml:space="preserve"> </w:t>
       </w:r>
       <w:r>
-        <w:t xml:space="preserve">measurement model described below in</w:t>
-      </w:r>
-      <w:r>
-        <w:t xml:space="preserve"> </w:t>
-      </w:r>
-      <w:hyperlink w:anchor="sec-methionine-measurement-model">
-        <w:r>
-          <w:rPr>
-            <w:rStyle w:val="Hyperlink"/>
-          </w:rPr>
-          <w:t xml:space="preserve">Section 2.1.1</w:t>
-        </w:r>
-      </w:hyperlink>
-      <w:r>
-        <w:t xml:space="preserve">.</w:t>
-      </w:r>
-    </w:p>
-    <w:bookmarkStart w:id="26" w:name="sec-methionine-measurement-model"/>
-    <w:p>
-      <w:pPr>
-        <w:pStyle w:val="Heading3"/>
-      </w:pPr>
-      <w:r>
-        <w:t xml:space="preserve">2.1.1 Measurement model</w:t>
-      </w:r>
-    </w:p>
-    <w:p>
-      <w:pPr>
-        <w:pStyle w:val="FirstParagraph"/>
-      </w:pPr>
-      <w:r>
-        <w:t xml:space="preserve">Generating an artificial dataset required a specification of the true</w:t>
-      </w:r>
-      <w:r>
-        <w:t xml:space="preserve"> </w:t>
-      </w:r>
-      <w:r>
-        <w:t xml:space="preserve">measurement error. For enzyme and metabolite concentration measurements</w:t>
-      </w:r>
-      <w:r>
-        <w:t xml:space="preserve"> </w:t>
-      </w:r>
-      <w:r>
-        <w:t xml:space="preserve">we specified a standard deviation of 0.1 on natural logarithmic scale,</w:t>
-      </w:r>
-      <w:r>
-        <w:t xml:space="preserve"> </w:t>
-      </w:r>
-      <w:r>
-        <w:t xml:space="preserve">corresponding to approximately 10% measurement error. For each reaction</w:t>
-      </w:r>
-      <w:r>
-        <w:t xml:space="preserve"> </w:t>
-      </w:r>
-      <w:r>
-        <w:t xml:space="preserve">measurement a measurement standard deviation of approximately 10% of the</w:t>
-      </w:r>
-      <w:r>
-        <w:t xml:space="preserve"> </w:t>
-      </w:r>
-      <w:r>
-        <w:t xml:space="preserve">simulated value.</w:t>
+        <w:t xml:space="preserve">measurement model.</w:t>
       </w:r>
     </w:p>
     <w:p>
@@ -2141,6 +2087,32 @@
         <w:pStyle w:val="BodyText"/>
       </w:pPr>
       <w:r>
+        <w:t xml:space="preserve">For enzyme and metabolite concentration measurements we specified a standard</w:t>
+      </w:r>
+      <w:r>
+        <w:t xml:space="preserve"> </w:t>
+      </w:r>
+      <w:r>
+        <w:t xml:space="preserve">deviation of 0.1 on natural logarithmic scale, corresponding to approximately</w:t>
+      </w:r>
+      <w:r>
+        <w:t xml:space="preserve"> </w:t>
+      </w:r>
+      <w:r>
+        <w:t xml:space="preserve">10% measurement error. For each reaction measurement a measurement standard</w:t>
+      </w:r>
+      <w:r>
+        <w:t xml:space="preserve"> </w:t>
+      </w:r>
+      <w:r>
+        <w:t xml:space="preserve">deviation of approximately 10% of the simulated value.</w:t>
+      </w:r>
+    </w:p>
+    <w:p>
+      <w:pPr>
+        <w:pStyle w:val="BodyText"/>
+      </w:pPr>
+      <w:r>
         <w:t xml:space="preserve">These measurement error specifications are somewhat optimistic considering the</w:t>
       </w:r>
       <w:r>
@@ -2179,130 +2151,44 @@
         <w:t xml:space="preserve"> </w:t>
       </w:r>
       <w:r>
-        <w:t xml:space="preserve">network’s elementary flux modes.</w:t>
-      </w:r>
-    </w:p>
-    <w:bookmarkEnd w:id="26"/>
-    <w:bookmarkStart w:id="27" w:name="trainingvalidation-split"/>
-    <w:p>
-      <w:pPr>
-        <w:pStyle w:val="Heading3"/>
-      </w:pPr>
-      <w:r>
-        <w:t xml:space="preserve">2.1.2 Training/validation split</w:t>
-      </w:r>
-    </w:p>
-    <w:p>
-      <w:pPr>
-        <w:pStyle w:val="FirstParagraph"/>
-      </w:pPr>
-      <w:r>
-        <w:t xml:space="preserve">The split between training and validation conditions was selected to achieve a</w:t>
-      </w:r>
-      <w:r>
-        <w:t xml:space="preserve"> </w:t>
-      </w:r>
-      <w:r>
-        <w:t xml:space="preserve">large difference in fluxes between the two categories. The split was determined</w:t>
-      </w:r>
-      <w:r>
-        <w:t xml:space="preserve"> </w:t>
-      </w:r>
-      <w:r>
-        <w:t xml:space="preserve">as we are interested in showing how our model can fit to varied conditions, and</w:t>
-      </w:r>
-      <w:r>
-        <w:t xml:space="preserve"> </w:t>
-      </w:r>
-      <w:r>
-        <w:t xml:space="preserve">conditions closer to the training set are likely to be predicted well without</w:t>
-      </w:r>
-      <w:r>
-        <w:t xml:space="preserve"> </w:t>
-      </w:r>
-      <w:r>
-        <w:t xml:space="preserve">necessarily learning the system.</w:t>
-      </w:r>
-    </w:p>
-    <w:bookmarkEnd w:id="27"/>
-    <w:bookmarkStart w:id="28" w:name="Xc97ebb001e328f1d4a6ebf35b1c2461230f898d"/>
-    <w:p>
-      <w:pPr>
-        <w:pStyle w:val="Heading3"/>
-      </w:pPr>
-      <w:r>
-        <w:t xml:space="preserve">2.1.3 Additional dataset with missing measurements</w:t>
-      </w:r>
-    </w:p>
-    <w:p>
-      <w:pPr>
-        <w:pStyle w:val="FirstParagraph"/>
-      </w:pPr>
-      <w:r>
-        <w:t xml:space="preserve">To gain insight into our model’s robustness to missing measurements, we</w:t>
-      </w:r>
-      <w:r>
-        <w:t xml:space="preserve"> </w:t>
-      </w:r>
-      <w:r>
-        <w:t xml:space="preserve">also performed a model run with the same 6 experimental datasets, but with</w:t>
-      </w:r>
-      <w:r>
-        <w:t xml:space="preserve"> </w:t>
-      </w:r>
-      <w:r>
-        <w:t xml:space="preserve">measurements of the metabolite S-Adenosyl-L-homocysteine, or</w:t>
-      </w:r>
-      <w:r>
-        <w:t xml:space="preserve"> </w:t>
-      </w:r>
-      <w:r>
-        <w:t xml:space="preserve">“</w:t>
-      </w:r>
-      <w:r>
-        <w:t xml:space="preserve">ahcys</w:t>
-      </w:r>
-      <w:r>
-        <w:t xml:space="preserve">”</w:t>
-      </w:r>
-      <w:r>
-        <w:t xml:space="preserve"> </w:t>
-      </w:r>
-      <w:r>
-        <w:t xml:space="preserve">removed.</w:t>
-      </w:r>
-      <w:r>
-        <w:t xml:space="preserve"> </w:t>
-      </w:r>
-      <w:r>
-        <w:t xml:space="preserve">Since ahcys regulates three enzymes in the methionine cycle, including one</w:t>
-      </w:r>
-      <w:r>
-        <w:t xml:space="preserve"> </w:t>
-      </w:r>
-      <w:r>
-        <w:t xml:space="preserve">enzyme which is also thermodynamically regulated, we expected the removal of</w:t>
-      </w:r>
-      <w:r>
-        <w:t xml:space="preserve"> </w:t>
-      </w:r>
-      <w:r>
-        <w:t xml:space="preserve">these measurements to yield interesting results.</w:t>
-      </w:r>
-    </w:p>
-    <w:bookmarkEnd w:id="28"/>
-    <w:bookmarkStart w:id="30" w:name="maud-input-specification"/>
-    <w:p>
-      <w:pPr>
-        <w:pStyle w:val="Heading3"/>
-      </w:pPr>
-      <w:r>
-        <w:t xml:space="preserve">2.1.4 Maud input specification</w:t>
-      </w:r>
-    </w:p>
-    <w:p>
-      <w:pPr>
-        <w:pStyle w:val="FirstParagraph"/>
+        <w:t xml:space="preserve">network’s free fluxes.</w:t>
+      </w:r>
+    </w:p>
+    <w:p>
+      <w:pPr>
+        <w:pStyle w:val="BodyText"/>
+      </w:pPr>
+      <w:r>
+        <w:t xml:space="preserve">The simulated experiments and measurements were split into a training and a</w:t>
+      </w:r>
+      <w:r>
+        <w:t xml:space="preserve"> </w:t>
+      </w:r>
+      <w:r>
+        <w:t xml:space="preserve">validation dataset in a way that achieved a large difference in flux between the</w:t>
+      </w:r>
+      <w:r>
+        <w:t xml:space="preserve"> </w:t>
+      </w:r>
+      <w:r>
+        <w:t xml:space="preserve">two categories. This was done to evaluate whether the fitted model is able to</w:t>
+      </w:r>
+      <w:r>
+        <w:t xml:space="preserve"> </w:t>
+      </w:r>
+      <w:r>
+        <w:t xml:space="preserve">extrapolate to conditions well outside the training dataset rather than merely</w:t>
+      </w:r>
+      <w:r>
+        <w:t xml:space="preserve"> </w:t>
+      </w:r>
+      <w:r>
+        <w:t xml:space="preserve">interpolating between the training data without necessarily learning the system.</w:t>
+      </w:r>
+    </w:p>
+    <w:p>
+      <w:pPr>
+        <w:pStyle w:val="BodyText"/>
       </w:pPr>
       <w:r>
         <w:t xml:space="preserve">We constructed inputs in Maud’s format for each of the analysed datasets, based</w:t>
@@ -2328,7 +2214,7 @@
       <w:r>
         <w:t xml:space="preserve"> </w:t>
       </w:r>
-      <w:hyperlink r:id="rId29">
+      <w:hyperlink r:id="rId26">
         <w:r>
           <w:rPr>
             <w:rStyle w:val="Hyperlink"/>
@@ -2340,9 +2226,19 @@
         <w:t xml:space="preserve">.</w:t>
       </w:r>
     </w:p>
-    <w:p>
-      <w:pPr>
-        <w:pStyle w:val="BodyText"/>
+    <w:bookmarkEnd w:id="27"/>
+    <w:bookmarkStart w:id="39" w:name="posterior-inference"/>
+    <w:p>
+      <w:pPr>
+        <w:pStyle w:val="Heading2"/>
+      </w:pPr>
+      <w:r>
+        <w:t xml:space="preserve">2.2 Posterior inference</w:t>
+      </w:r>
+    </w:p>
+    <w:p>
+      <w:pPr>
+        <w:pStyle w:val="FirstParagraph"/>
       </w:pPr>
       <w:r>
         <w:t xml:space="preserve">The prior distributions and corresponding true parameter values used in our</w:t>
@@ -2404,29 +2300,9 @@
         <w:t xml:space="preserve">measurement differences.</w:t>
       </w:r>
     </w:p>
-    <w:bookmarkEnd w:id="30"/>
-    <w:bookmarkEnd w:id="31"/>
-    <w:bookmarkStart w:id="54" w:name="findings"/>
-    <w:p>
-      <w:pPr>
-        <w:pStyle w:val="Heading2"/>
-      </w:pPr>
-      <w:r>
-        <w:t xml:space="preserve">2.2 Findings</w:t>
-      </w:r>
-    </w:p>
-    <w:bookmarkStart w:id="36" w:name="posterior-inference"/>
-    <w:p>
-      <w:pPr>
-        <w:pStyle w:val="Heading3"/>
-      </w:pPr>
-      <w:r>
-        <w:t xml:space="preserve">2.2.1 Posterior inference</w:t>
-      </w:r>
-    </w:p>
-    <w:p>
-      <w:pPr>
-        <w:pStyle w:val="FirstParagraph"/>
+    <w:p>
+      <w:pPr>
+        <w:pStyle w:val="BodyText"/>
       </w:pPr>
       <w:r>
         <w:t xml:space="preserve">Running standard diagnostic checks indicated that the samples we generated</w:t>
@@ -2552,43 +2428,43 @@
         <w:pStyle w:val="BodyText"/>
       </w:pPr>
       <w:r>
-        <w:t xml:space="preserve">Analysis of the posterior distributions for kinetic parameters indicated that</w:t>
-      </w:r>
-      <w:r>
-        <w:t xml:space="preserve"> </w:t>
-      </w:r>
-      <w:r>
-        <w:t xml:space="preserve">these are highly correlated. The marginal posterior distributions for most</w:t>
-      </w:r>
-      <w:r>
-        <w:t xml:space="preserve"> </w:t>
-      </w:r>
-      <w:r>
-        <w:t xml:space="preserve">kinetic parameters did not shrink significantly compared with the corresponding</w:t>
-      </w:r>
-      <w:r>
-        <w:t xml:space="preserve"> </w:t>
-      </w:r>
-      <w:r>
-        <w:t xml:space="preserve">marginal prior distributions, even though these parameters’ joint posterior</w:t>
-      </w:r>
-      <w:r>
-        <w:t xml:space="preserve"> </w:t>
-      </w:r>
-      <w:r>
-        <w:t xml:space="preserve">distribution contained enough information to make accurate out of sample</w:t>
-      </w:r>
-      <w:r>
-        <w:t xml:space="preserve"> </w:t>
-      </w:r>
-      <w:r>
-        <w:t xml:space="preserve">predictions. In some cases, there were two-dimensional correlations such as</w:t>
-      </w:r>
-      <w:r>
-        <w:t xml:space="preserve"> </w:t>
-      </w:r>
-      <w:r>
-        <w:t xml:space="preserve">the one shown in the bottom left of</w:t>
+        <w:t xml:space="preserve">Analysis of the posterior distributions for kinetic parameters indicated</w:t>
+      </w:r>
+      <w:r>
+        <w:t xml:space="preserve"> </w:t>
+      </w:r>
+      <w:r>
+        <w:t xml:space="preserve">that these are highly correlated. The marginal posterior distributions</w:t>
+      </w:r>
+      <w:r>
+        <w:t xml:space="preserve"> </w:t>
+      </w:r>
+      <w:r>
+        <w:t xml:space="preserve">for most kinetic parameters did not shrink significantly compared to the</w:t>
+      </w:r>
+      <w:r>
+        <w:t xml:space="preserve"> </w:t>
+      </w:r>
+      <w:r>
+        <w:t xml:space="preserve">corresponding marginal prior distributions, even though these parameters’</w:t>
+      </w:r>
+      <w:r>
+        <w:t xml:space="preserve"> </w:t>
+      </w:r>
+      <w:r>
+        <w:t xml:space="preserve">joint posterior distribution contained enough information to make accurate out</w:t>
+      </w:r>
+      <w:r>
+        <w:t xml:space="preserve"> </w:t>
+      </w:r>
+      <w:r>
+        <w:t xml:space="preserve">of sample predictions. In some cases, there were two-dimensional correlations</w:t>
+      </w:r>
+      <w:r>
+        <w:t xml:space="preserve"> </w:t>
+      </w:r>
+      <w:r>
+        <w:t xml:space="preserve">such as the one shown in the bottom left of</w:t>
       </w:r>
       <w:r>
         <w:t xml:space="preserve"> </w:t>
@@ -2634,13 +2510,19 @@
         </w:r>
       </w:hyperlink>
       <w:r>
-        <w:t xml:space="preserve">. This does not mean that the parameters were uncorrelated, but</w:t>
-      </w:r>
-      <w:r>
-        <w:t xml:space="preserve"> </w:t>
-      </w:r>
-      <w:r>
-        <w:t xml:space="preserve">rather that the correlations involve more than two parameters.</w:t>
+        <w:t xml:space="preserve">, which shows two marginally independent parameters. This kind of</w:t>
+      </w:r>
+      <w:r>
+        <w:t xml:space="preserve"> </w:t>
+      </w:r>
+      <w:r>
+        <w:t xml:space="preserve">marginal independence does not mean that the parameters are independent in the</w:t>
+      </w:r>
+      <w:r>
+        <w:t xml:space="preserve"> </w:t>
+      </w:r>
+      <w:r>
+        <w:t xml:space="preserve">full joint posterior distribution.</w:t>
       </w:r>
     </w:p>
     <w:p>
@@ -2746,88 +2628,7 @@
         <w:t xml:space="preserve"> </w:t>
       </w:r>
       <w:r>
-        <w:t xml:space="preserve">question below in</w:t>
-      </w:r>
-      <w:r>
-        <w:t xml:space="preserve"> </w:t>
-      </w:r>
-      <w:hyperlink w:anchor="sec-laplace">
-        <w:r>
-          <w:rPr>
-            <w:rStyle w:val="Hyperlink"/>
-          </w:rPr>
-          <w:t xml:space="preserve">Section 2.2.2</w:t>
-        </w:r>
-      </w:hyperlink>
-      <w:r>
-        <w:t xml:space="preserve">.</w:t>
-      </w:r>
-    </w:p>
-    <w:p>
-      <w:pPr>
-        <w:pStyle w:val="BodyText"/>
-      </w:pPr>
-      <w:r>
-        <w:t xml:space="preserve">This case study illustrates the type of kinetic model and dataset that Maud</w:t>
-      </w:r>
-      <w:r>
-        <w:t xml:space="preserve"> </w:t>
-      </w:r>
-      <w:r>
-        <w:t xml:space="preserve">can fit. The model we analysed has 10 reactions, 5 state variables and 212</w:t>
-      </w:r>
-      <w:r>
-        <w:t xml:space="preserve"> </w:t>
-      </w:r>
-      <w:r>
-        <w:t xml:space="preserve">parameters. Generalising from our ability to fit this model in a reasonable time</w:t>
-      </w:r>
-      <w:r>
-        <w:t xml:space="preserve"> </w:t>
-      </w:r>
-      <w:r>
-        <w:t xml:space="preserve">using Maud, we expect that Maud can be used to fit realistic Bayesian models</w:t>
-      </w:r>
-      <w:r>
-        <w:t xml:space="preserve"> </w:t>
-      </w:r>
-      <w:r>
-        <w:t xml:space="preserve">of approximately the same size, but not, for example, genome-scale kinetic</w:t>
-      </w:r>
-      <w:r>
-        <w:t xml:space="preserve"> </w:t>
-      </w:r>
-      <w:r>
-        <w:t xml:space="preserve">models. To fit larger models, faster steady state solving methods or alternative</w:t>
-      </w:r>
-      <w:r>
-        <w:t xml:space="preserve"> </w:t>
-      </w:r>
-      <w:r>
-        <w:t xml:space="preserve">inference algorithms will be required.</w:t>
-      </w:r>
-      <w:r>
-        <w:t xml:space="preserve"> </w:t>
-      </w:r>
-      <w:hyperlink w:anchor="sec-laplace">
-        <w:r>
-          <w:rPr>
-            <w:rStyle w:val="Hyperlink"/>
-          </w:rPr>
-          <w:t xml:space="preserve">Section 2.2.2</w:t>
-        </w:r>
-      </w:hyperlink>
-      <w:r>
-        <w:t xml:space="preserve"> </w:t>
-      </w:r>
-      <w:r>
-        <w:t xml:space="preserve">addresses whether Laplace</w:t>
-      </w:r>
-      <w:r>
-        <w:t xml:space="preserve"> </w:t>
-      </w:r>
-      <w:r>
-        <w:t xml:space="preserve">approximation is a suitable candidate.</w:t>
+        <w:t xml:space="preserve">question in the next section.</w:t>
       </w:r>
     </w:p>
     <w:tbl>
@@ -2843,7 +2644,7 @@
       <w:tr>
         <w:tc>
           <w:tcPr/>
-          <w:bookmarkStart w:id="35" w:name="fig-posterior"/>
+          <w:bookmarkStart w:id="31" w:name="fig-posterior"/>
           <w:tbl>
             <w:tblPr>
               <w:tblStyle w:val="Table"/>
@@ -2867,18 +2668,18 @@
                       <wp:inline>
                         <wp:extent cx="5334000" cy="5411805"/>
                         <wp:effectExtent b="0" l="0" r="0" t="0"/>
-                        <wp:docPr descr="" title="" id="33" name="Picture"/>
+                        <wp:docPr descr="" title="" id="29" name="Picture"/>
                         <a:graphic>
                           <a:graphicData uri="http://schemas.openxmlformats.org/drawingml/2006/picture">
                             <pic:pic>
                               <pic:nvPicPr>
-                                <pic:cNvPr descr="../figures/posterior.png" id="34" name="Picture"/>
+                                <pic:cNvPr descr="./figures/posterior.png" id="30" name="Picture"/>
                                 <pic:cNvPicPr>
                                   <a:picLocks noChangeArrowheads="1" noChangeAspect="1"/>
                                 </pic:cNvPicPr>
                               </pic:nvPicPr>
                               <pic:blipFill>
-                                <a:blip r:embed="rId32"/>
+                                <a:blip r:embed="rId28"/>
                                 <a:stretch>
                                   <a:fillRect/>
                                 </a:stretch>
@@ -2966,13 +2767,13 @@
               <w:t xml:space="preserve"> </w:t>
             </w:r>
             <w:r>
-              <w:t xml:space="preserve">intervals with simulated concentration measurement values. These also show a</w:t>
+              <w:t xml:space="preserve">intervals with simulated concentration measurement values. These also show</w:t>
             </w:r>
             <w:r>
               <w:t xml:space="preserve"> </w:t>
             </w:r>
             <w:r>
-              <w:t xml:space="preserve">good fit. (</w:t>
+              <w:t xml:space="preserve">a good fit. (</w:t>
             </w:r>
             <w:r>
               <w:rPr>
@@ -2982,13 +2783,13 @@
               <w:t xml:space="preserve">Bottom left</w:t>
             </w:r>
             <w:r>
-              <w:t xml:space="preserve">) Pairwise marginal posterior distribution for two</w:t>
+              <w:t xml:space="preserve">) Pairwise marginal posterior distribution</w:t>
             </w:r>
             <w:r>
               <w:t xml:space="preserve"> </w:t>
             </w:r>
             <w:r>
-              <w:t xml:space="preserve">uncorrelated parameters, namely</w:t>
+              <w:t xml:space="preserve">for two pairwise correlated parameters, namely</w:t>
             </w:r>
             <w:r>
               <w:t xml:space="preserve"> </w:t>
@@ -3107,13 +2908,7 @@
               </m:sSubSup>
             </m:oMath>
             <w:r>
-              <w:t xml:space="preserve">.</w:t>
-            </w:r>
-            <w:r>
-              <w:t xml:space="preserve"> </w:t>
-            </w:r>
-            <w:r>
-              <w:t xml:space="preserve">(</w:t>
+              <w:t xml:space="preserve">. (</w:t>
             </w:r>
             <w:r>
               <w:rPr>
@@ -3123,13 +2918,13 @@
               <w:t xml:space="preserve">Bottom right</w:t>
             </w:r>
             <w:r>
-              <w:t xml:space="preserve">) Pairwise marginal posterior distribution for two correlated</w:t>
+              <w:t xml:space="preserve">) Pairwise marginal posterior distribution</w:t>
             </w:r>
             <w:r>
               <w:t xml:space="preserve"> </w:t>
             </w:r>
             <w:r>
-              <w:t xml:space="preserve">parameters, namely</w:t>
+              <w:t xml:space="preserve">for two pairwise-uncorrelated parameters, namely</w:t>
             </w:r>
             <w:r>
               <w:t xml:space="preserve"> </w:t>
@@ -3224,18 +3019,17 @@
               <w:t xml:space="preserve">.</w:t>
             </w:r>
           </w:p>
-          <w:bookmarkEnd w:id="35"/>
+          <w:bookmarkEnd w:id="31"/>
         </w:tc>
       </w:tr>
     </w:tbl>
-    <w:bookmarkEnd w:id="36"/>
-    <w:bookmarkStart w:id="43" w:name="sec-laplace"/>
+    <w:bookmarkStart w:id="38" w:name="sec-laplace"/>
     <w:p>
       <w:pPr>
         <w:pStyle w:val="Heading3"/>
       </w:pPr>
       <w:r>
-        <w:t xml:space="preserve">2.2.2 Comparison with Laplace approximation</w:t>
+        <w:t xml:space="preserve">2.2.1 Comparison with Laplace approximation</w:t>
       </w:r>
     </w:p>
     <w:p>
@@ -3243,13 +3037,61 @@
         <w:pStyle w:val="FirstParagraph"/>
       </w:pPr>
       <w:r>
-        <w:t xml:space="preserve">We found that the Laplace method was not able to produce an accurate posterior</w:t>
-      </w:r>
-      <w:r>
-        <w:t xml:space="preserve"> </w:t>
-      </w:r>
-      <w:r>
-        <w:t xml:space="preserve">approximation for our model and dataset.</w:t>
+        <w:t xml:space="preserve">This current case study illustrates the type of kinetic model and dataset that</w:t>
+      </w:r>
+      <w:r>
+        <w:t xml:space="preserve"> </w:t>
+      </w:r>
+      <w:r>
+        <w:t xml:space="preserve">Maud can fit. The model we analysed has 10 reactions, 5 state variables and 212</w:t>
+      </w:r>
+      <w:r>
+        <w:t xml:space="preserve"> </w:t>
+      </w:r>
+      <w:r>
+        <w:t xml:space="preserve">parameters. Generalising from our ability to fit this model in a reasonable time</w:t>
+      </w:r>
+      <w:r>
+        <w:t xml:space="preserve"> </w:t>
+      </w:r>
+      <w:r>
+        <w:t xml:space="preserve">using Maud, we expect that Maud can be used to fit realistic Bayesian models</w:t>
+      </w:r>
+      <w:r>
+        <w:t xml:space="preserve"> </w:t>
+      </w:r>
+      <w:r>
+        <w:t xml:space="preserve">of approximately the same size, but not, for example, genome-scale kinetic</w:t>
+      </w:r>
+      <w:r>
+        <w:t xml:space="preserve"> </w:t>
+      </w:r>
+      <w:r>
+        <w:t xml:space="preserve">models. To fit larger models, faster steady state solving methods or alternative</w:t>
+      </w:r>
+      <w:r>
+        <w:t xml:space="preserve"> </w:t>
+      </w:r>
+      <w:r>
+        <w:t xml:space="preserve">inference algorithms will be required. The Laplace approximation, in which the</w:t>
+      </w:r>
+      <w:r>
+        <w:t xml:space="preserve"> </w:t>
+      </w:r>
+      <w:r>
+        <w:t xml:space="preserve">Fisher information matrix is used to calculate a normal approximation around</w:t>
+      </w:r>
+      <w:r>
+        <w:t xml:space="preserve"> </w:t>
+      </w:r>
+      <w:r>
+        <w:t xml:space="preserve">the maximum a posteriori parameter configuration, is a popular strategy for</w:t>
+      </w:r>
+      <w:r>
+        <w:t xml:space="preserve"> </w:t>
+      </w:r>
+      <w:r>
+        <w:t xml:space="preserve">generating approximate posterior samples while avoiding a full MCMC approach.</w:t>
       </w:r>
     </w:p>
     <w:p>
@@ -3257,48 +3099,65 @@
         <w:pStyle w:val="BodyText"/>
       </w:pPr>
       <w:r>
-        <w:t xml:space="preserve">Our overall strategy was to compare samples generated using MCMC, which we</w:t>
-      </w:r>
-      <w:r>
-        <w:t xml:space="preserve"> </w:t>
-      </w:r>
-      <w:r>
-        <w:t xml:space="preserve">were confident could be treated as draws from the true posterior distribution,</w:t>
-      </w:r>
-      <w:r>
-        <w:t xml:space="preserve"> </w:t>
-      </w:r>
-      <w:r>
-        <w:t xml:space="preserve">with approximate posterior samples generated using the Laplace method. We were</w:t>
-      </w:r>
-      <w:r>
-        <w:t xml:space="preserve"> </w:t>
-      </w:r>
-      <w:r>
-        <w:t xml:space="preserve">unable to generate approximate posterior samples for our main methionine cycle</w:t>
-      </w:r>
-      <w:r>
-        <w:t xml:space="preserve"> </w:t>
-      </w:r>
-      <w:r>
-        <w:t xml:space="preserve">case study using Laplace approximation, as the algorithm could not recover from</w:t>
-      </w:r>
-      <w:r>
-        <w:t xml:space="preserve"> </w:t>
-      </w:r>
-      <w:r>
-        <w:t xml:space="preserve">solver failures caused by unrealistic parameter configurations. We therefore</w:t>
-      </w:r>
-      <w:r>
-        <w:t xml:space="preserve"> </w:t>
-      </w:r>
-      <w:r>
-        <w:t xml:space="preserve">made a comparison for a simpler model. This input can be found at</w:t>
-      </w:r>
-      <w:r>
-        <w:t xml:space="preserve"> </w:t>
-      </w:r>
-      <w:hyperlink r:id="rId37">
+        <w:t xml:space="preserve">Using the recently implemented Laplace approximation in Stan, we were unable to</w:t>
+      </w:r>
+      <w:r>
+        <w:t xml:space="preserve"> </w:t>
+      </w:r>
+      <w:r>
+        <w:t xml:space="preserve">generate approximate posterior samples for our main methionine cycle case study</w:t>
+      </w:r>
+      <w:r>
+        <w:t xml:space="preserve"> </w:t>
+      </w:r>
+      <w:r>
+        <w:t xml:space="preserve">using Laplace approximation, as the algorithm could not recover from solver</w:t>
+      </w:r>
+      <w:r>
+        <w:t xml:space="preserve"> </w:t>
+      </w:r>
+      <w:r>
+        <w:t xml:space="preserve">failures caused by unrealistic parameter configurations. This is not an inherent</w:t>
+      </w:r>
+      <w:r>
+        <w:t xml:space="preserve"> </w:t>
+      </w:r>
+      <w:r>
+        <w:t xml:space="preserve">issue of the Laplace transformation but highlights some of the challenges around</w:t>
+      </w:r>
+      <w:r>
+        <w:t xml:space="preserve"> </w:t>
+      </w:r>
+      <w:r>
+        <w:t xml:space="preserve">solving</w:t>
+      </w:r>
+      <w:r>
+        <w:t xml:space="preserve"> </w:t>
+      </w:r>
+      <w:r>
+        <w:t xml:space="preserve"> </w:t>
+      </w:r>
+      <w:r>
+        <w:t xml:space="preserve">for real problems.</w:t>
+      </w:r>
+    </w:p>
+    <w:p>
+      <w:pPr>
+        <w:pStyle w:val="BodyText"/>
+      </w:pPr>
+      <w:r>
+        <w:t xml:space="preserve">In order still to assess the potential use of the Laplace approximation, we made</w:t>
+      </w:r>
+      <w:r>
+        <w:t xml:space="preserve"> </w:t>
+      </w:r>
+      <w:r>
+        <w:t xml:space="preserve">a comparison for a simpler model. This input can be found at</w:t>
+      </w:r>
+      <w:r>
+        <w:t xml:space="preserve"> </w:t>
+      </w:r>
+      <w:hyperlink r:id="rId32">
         <w:r>
           <w:rPr>
             <w:rStyle w:val="Hyperlink"/>
@@ -3309,13 +3168,11 @@
       <w:r>
         <w:t xml:space="preserve">.</w:t>
       </w:r>
-    </w:p>
-    <w:p>
-      <w:pPr>
-        <w:pStyle w:val="BodyText"/>
-      </w:pPr>
-      <w:r>
-        <w:t xml:space="preserve">MCMC sampling for our comparison input yielded 800 samples in 625 minutes;</w:t>
+      <w:r>
+        <w:t xml:space="preserve"> </w:t>
+      </w:r>
+      <w:r>
+        <w:t xml:space="preserve">MCMC sampling for this simpler model yielded 800 samples in 625 minutes, while</w:t>
       </w:r>
       <w:r>
         <w:t xml:space="preserve"> </w:t>
@@ -3350,7 +3207,7 @@
       <w:r>
         <w:t xml:space="preserve"> </w:t>
       </w:r>
-      <w:hyperlink r:id="rId38">
+      <w:hyperlink r:id="rId33">
         <w:r>
           <w:rPr>
             <w:rStyle w:val="Hyperlink"/>
@@ -3366,6 +3223,21 @@
       <w:pPr>
         <w:pStyle w:val="BodyText"/>
       </w:pPr>
+      <w:r>
+        <w:t xml:space="preserve">Comparing the samples generated using each method shows that the Laplace</w:t>
+      </w:r>
+      <w:r>
+        <w:t xml:space="preserve"> </w:t>
+      </w:r>
+      <w:r>
+        <w:t xml:space="preserve">approximation does not provide a good approximation to the true posterior</w:t>
+      </w:r>
+      <w:r>
+        <w:t xml:space="preserve"> </w:t>
+      </w:r>
+      <w:r>
+        <w:t xml:space="preserve">distribution in this case (</w:t>
+      </w:r>
       <w:hyperlink w:anchor="fig-laplace">
         <w:r>
           <w:rPr>
@@ -3375,52 +3247,69 @@
         </w:r>
       </w:hyperlink>
       <w:r>
-        <w:t xml:space="preserve"> </w:t>
-      </w:r>
-      <w:r>
-        <w:t xml:space="preserve">summarises the results of comparing the samples generated using</w:t>
-      </w:r>
-      <w:r>
-        <w:t xml:space="preserve"> </w:t>
-      </w:r>
-      <w:r>
-        <w:t xml:space="preserve">each method. As can be seen from the top left plot, the Laplace method does not</w:t>
-      </w:r>
-      <w:r>
-        <w:t xml:space="preserve"> </w:t>
-      </w:r>
-      <w:r>
-        <w:t xml:space="preserve">provide a good approximation to the true posterior distribution in this case,</w:t>
-      </w:r>
-      <w:r>
-        <w:t xml:space="preserve"> </w:t>
-      </w:r>
-      <w:r>
-        <w:t xml:space="preserve">as the marginal distribution of the total log probability density is clearly</w:t>
-      </w:r>
-      <w:r>
-        <w:t xml:space="preserve"> </w:t>
-      </w:r>
-      <w:r>
-        <w:t xml:space="preserve">different. This impression was confirmed using the Kolmogorov-Smirnov test,</w:t>
-      </w:r>
-      <w:r>
-        <w:t xml:space="preserve"> </w:t>
-      </w:r>
-      <w:r>
-        <w:t xml:space="preserve">which is a test to differentiate two empirical univariate distributions. The</w:t>
-      </w:r>
-      <w:r>
-        <w:t xml:space="preserve"> </w:t>
-      </w:r>
-      <w:r>
-        <w:t xml:space="preserve">two distributions were significantly different with a p-value indistinguishable</w:t>
-      </w:r>
-      <w:r>
-        <w:t xml:space="preserve"> </w:t>
-      </w:r>
-      <w:r>
-        <w:t xml:space="preserve">from zero.</w:t>
+        <w:t xml:space="preserve">). As can be seen from the top left</w:t>
+      </w:r>
+      <w:r>
+        <w:t xml:space="preserve"> </w:t>
+      </w:r>
+      <w:r>
+        <w:t xml:space="preserve">plot, the total log probability density is clearly different and this was</w:t>
+      </w:r>
+      <w:r>
+        <w:t xml:space="preserve"> </w:t>
+      </w:r>
+      <w:r>
+        <w:t xml:space="preserve">confirmed by a test of the equality of two empirical univariate distributions</w:t>
+      </w:r>
+      <w:r>
+        <w:t xml:space="preserve"> </w:t>
+      </w:r>
+      <w:r>
+        <w:t xml:space="preserve">(Kolmogorov-Smirnov,</w:t>
+      </w:r>
+      <w:r>
+        <w:t xml:space="preserve"> </w:t>
+      </w:r>
+      <m:oMath>
+        <m:r>
+          <m:t>p</m:t>
+        </m:r>
+        <m:r>
+          <m:rPr>
+            <m:sty m:val="p"/>
+          </m:rPr>
+          <m:t>=</m:t>
+        </m:r>
+        <m:r>
+          <m:t>1.7</m:t>
+        </m:r>
+        <m:r>
+          <m:rPr>
+            <m:sty m:val="p"/>
+          </m:rPr>
+          <m:t>×</m:t>
+        </m:r>
+        <m:sSup>
+          <m:e>
+            <m:r>
+              <m:t>10</m:t>
+            </m:r>
+          </m:e>
+          <m:sup>
+            <m:r>
+              <m:rPr>
+                <m:sty m:val="p"/>
+              </m:rPr>
+              <m:t>−</m:t>
+            </m:r>
+            <m:r>
+              <m:t>65</m:t>
+            </m:r>
+          </m:sup>
+        </m:sSup>
+      </m:oMath>
+      <w:r>
+        <w:t xml:space="preserve">).</w:t>
       </w:r>
     </w:p>
     <w:p>
@@ -3440,54 +3329,31 @@
         <w:t xml:space="preserve"> </w:t>
       </w:r>
       <w:r>
-        <w:t xml:space="preserve">measurement space. The upper right (training data) and lower left (validation</w:t>
-      </w:r>
-      <w:r>
-        <w:t xml:space="preserve"> </w:t>
-      </w:r>
-      <w:r>
-        <w:t xml:space="preserve">data) plots in</w:t>
-      </w:r>
-      <w:r>
-        <w:t xml:space="preserve"> </w:t>
-      </w:r>
-      <w:hyperlink w:anchor="fig-laplace">
-        <w:r>
-          <w:rPr>
-            <w:rStyle w:val="Hyperlink"/>
-          </w:rPr>
-          <w:t xml:space="preserve">Figure 3</w:t>
-        </w:r>
-      </w:hyperlink>
-      <w:r>
-        <w:t xml:space="preserve"> </w:t>
-      </w:r>
-      <w:r>
-        <w:t xml:space="preserve">show 5%-95% marginal flux measurement log likelihood</w:t>
-      </w:r>
-      <w:r>
-        <w:t xml:space="preserve"> </w:t>
-      </w:r>
-      <w:r>
-        <w:t xml:space="preserve">intervals for both methods; lower log likelihood values indicate that the</w:t>
-      </w:r>
-      <w:r>
-        <w:t xml:space="preserve"> </w:t>
-      </w:r>
-      <w:r>
-        <w:t xml:space="preserve">modelled and measured values are further away. The graph shows that the Laplace</w:t>
-      </w:r>
-      <w:r>
-        <w:t xml:space="preserve"> </w:t>
-      </w:r>
-      <w:r>
-        <w:t xml:space="preserve">approximation yielded significantly worse predictions than the true posterior,</w:t>
-      </w:r>
-      <w:r>
-        <w:t xml:space="preserve"> </w:t>
-      </w:r>
-      <w:r>
-        <w:t xml:space="preserve">even for the training data.</w:t>
+        <w:t xml:space="preserve">measurement space for both training data (upper right) and validation data</w:t>
+      </w:r>
+      <w:r>
+        <w:t xml:space="preserve"> </w:t>
+      </w:r>
+      <w:r>
+        <w:t xml:space="preserve">(lower left). The lower log likelihood values indication that the modelled and</w:t>
+      </w:r>
+      <w:r>
+        <w:t xml:space="preserve"> </w:t>
+      </w:r>
+      <w:r>
+        <w:t xml:space="preserve">measured values are further away and that the Laplace approximation yielded</w:t>
+      </w:r>
+      <w:r>
+        <w:t xml:space="preserve"> </w:t>
+      </w:r>
+      <w:r>
+        <w:t xml:space="preserve">significantly worse predictions than the true posterior, even for the training</w:t>
+      </w:r>
+      <w:r>
+        <w:t xml:space="preserve"> </w:t>
+      </w:r>
+      <w:r>
+        <w:t xml:space="preserve">data.</w:t>
       </w:r>
     </w:p>
     <w:p>
@@ -3581,16 +3447,10 @@
         </m:sSubSup>
       </m:oMath>
       <w:r>
-        <w:t xml:space="preserve">: see the</w:t>
-      </w:r>
-      <w:r>
-        <w:t xml:space="preserve"> </w:t>
-      </w:r>
-      <w:r>
-        <w:t xml:space="preserve">bottom right cell of</w:t>
-      </w:r>
-      <w:r>
-        <w:t xml:space="preserve"> </w:t>
+        <w:t xml:space="preserve"> </w:t>
+      </w:r>
+      <w:r>
+        <w:t xml:space="preserve">(</w:t>
       </w:r>
       <w:hyperlink w:anchor="fig-laplace">
         <w:r>
@@ -3601,19 +3461,19 @@
         </w:r>
       </w:hyperlink>
       <w:r>
-        <w:t xml:space="preserve">. This comparison demonstrates that</w:t>
-      </w:r>
-      <w:r>
-        <w:t xml:space="preserve"> </w:t>
-      </w:r>
-      <w:r>
-        <w:t xml:space="preserve">the Laplace method is not able to capture the correct relationships between</w:t>
-      </w:r>
-      <w:r>
-        <w:t xml:space="preserve"> </w:t>
-      </w:r>
-      <w:r>
-        <w:t xml:space="preserve">parameters’ distributions.</w:t>
+        <w:t xml:space="preserve">, bottom right). This comparison demonstrates that the Laplace</w:t>
+      </w:r>
+      <w:r>
+        <w:t xml:space="preserve"> </w:t>
+      </w:r>
+      <w:r>
+        <w:t xml:space="preserve">method is not able to capture the correct relationships between parameters’</w:t>
+      </w:r>
+      <w:r>
+        <w:t xml:space="preserve"> </w:t>
+      </w:r>
+      <w:r>
+        <w:t xml:space="preserve">distributions.</w:t>
       </w:r>
     </w:p>
     <w:p>
@@ -3627,31 +3487,31 @@
         <w:t xml:space="preserve"> </w:t>
       </w:r>
       <w:r>
-        <w:t xml:space="preserve">unfortunately preferable for posterior inference in this case. We expect that</w:t>
-      </w:r>
-      <w:r>
-        <w:t xml:space="preserve"> </w:t>
-      </w:r>
-      <w:r>
-        <w:t xml:space="preserve">the Laplace method will produce worse approximations the more complex the target</w:t>
-      </w:r>
-      <w:r>
-        <w:t xml:space="preserve"> </w:t>
-      </w:r>
-      <w:r>
-        <w:t xml:space="preserve">model. Since the approximation is already unacceptable for our simple test</w:t>
-      </w:r>
-      <w:r>
-        <w:t xml:space="preserve"> </w:t>
-      </w:r>
-      <w:r>
-        <w:t xml:space="preserve">model, we recommend that Maud users use MCMC sampling in preference to Laplace</w:t>
-      </w:r>
-      <w:r>
-        <w:t xml:space="preserve"> </w:t>
-      </w:r>
-      <w:r>
-        <w:t xml:space="preserve">approximation if possible when fitting realistic Bayesian kinetic models.</w:t>
+        <w:t xml:space="preserve">required for posterior inference in this case. We expect that the Laplace method</w:t>
+      </w:r>
+      <w:r>
+        <w:t xml:space="preserve"> </w:t>
+      </w:r>
+      <w:r>
+        <w:t xml:space="preserve">will produce worse approximations the more complex the target model. Since the</w:t>
+      </w:r>
+      <w:r>
+        <w:t xml:space="preserve"> </w:t>
+      </w:r>
+      <w:r>
+        <w:t xml:space="preserve">approximation is already unacceptable for our simple test model, we recommend</w:t>
+      </w:r>
+      <w:r>
+        <w:t xml:space="preserve"> </w:t>
+      </w:r>
+      <w:r>
+        <w:t xml:space="preserve">that Maud users use MCMC sampling in preference to Laplace approximation if</w:t>
+      </w:r>
+      <w:r>
+        <w:t xml:space="preserve"> </w:t>
+      </w:r>
+      <w:r>
+        <w:t xml:space="preserve">possible when fitting realistic Bayesian kinetic models.</w:t>
       </w:r>
     </w:p>
     <w:p>
@@ -3729,7 +3589,7 @@
       <w:tr>
         <w:tc>
           <w:tcPr/>
-          <w:bookmarkStart w:id="42" w:name="fig-laplace"/>
+          <w:bookmarkStart w:id="37" w:name="fig-laplace"/>
           <w:tbl>
             <w:tblPr>
               <w:tblStyle w:val="Table"/>
@@ -3753,18 +3613,18 @@
                       <wp:inline>
                         <wp:extent cx="5334000" cy="5420935"/>
                         <wp:effectExtent b="0" l="0" r="0" t="0"/>
-                        <wp:docPr descr="" title="" id="40" name="Picture"/>
+                        <wp:docPr descr="" title="" id="35" name="Picture"/>
                         <a:graphic>
                           <a:graphicData uri="http://schemas.openxmlformats.org/drawingml/2006/picture">
                             <pic:pic>
                               <pic:nvPicPr>
-                                <pic:cNvPr descr="../figures/laplace.png" id="41" name="Picture"/>
+                                <pic:cNvPr descr="./figures/laplace.png" id="36" name="Picture"/>
                                 <pic:cNvPicPr>
                                   <a:picLocks noChangeArrowheads="1" noChangeAspect="1"/>
                                 </pic:cNvPicPr>
                               </pic:nvPicPr>
                               <pic:blipFill>
-                                <a:blip r:embed="rId39"/>
+                                <a:blip r:embed="rId34"/>
                                 <a:stretch>
                                   <a:fillRect/>
                                 </a:stretch>
@@ -3866,19 +3726,31 @@
               <w:t xml:space="preserve">right</w:t>
             </w:r>
             <w:r>
-              <w:t xml:space="preserve">) The distribution of marginal posterior predictive log likelihood values</w:t>
+              <w:t xml:space="preserve">) The distribution of marginal posterior predictive log likelihood</w:t>
             </w:r>
             <w:r>
               <w:t xml:space="preserve"> </w:t>
             </w:r>
             <w:r>
-              <w:t xml:space="preserve">for training data flux measurements shows that the Laplace method tended to</w:t>
+              <w:t xml:space="preserve">values for training data flux measurements shows that the Laplace method</w:t>
             </w:r>
             <w:r>
               <w:t xml:space="preserve"> </w:t>
             </w:r>
             <w:r>
-              <w:t xml:space="preserve">yield much worse predictions compared with the true model. (</w:t>
+              <w:t xml:space="preserve">tended to yield much worse predictions compared with the true model (lower log</w:t>
+            </w:r>
+            <w:r>
+              <w:t xml:space="preserve"> </w:t>
+            </w:r>
+            <w:r>
+              <w:t xml:space="preserve">likelihood values indicate that the modelled and measured values are further</w:t>
+            </w:r>
+            <w:r>
+              <w:t xml:space="preserve"> </w:t>
+            </w:r>
+            <w:r>
+              <w:t xml:space="preserve">away). (</w:t>
             </w:r>
             <w:r>
               <w:rPr>
@@ -3888,19 +3760,13 @@
               <w:t xml:space="preserve">Bottom left</w:t>
             </w:r>
             <w:r>
-              <w:t xml:space="preserve">)</w:t>
+              <w:t xml:space="preserve">) The Laplace method also tended to produce worse flux</w:t>
             </w:r>
             <w:r>
               <w:t xml:space="preserve"> </w:t>
             </w:r>
             <w:r>
-              <w:t xml:space="preserve">The Laplace method also tended to produce worse flux predictions for held-back</w:t>
-            </w:r>
-            <w:r>
-              <w:t xml:space="preserve"> </w:t>
-            </w:r>
-            <w:r>
-              <w:t xml:space="preserve">test measurements. (</w:t>
+              <w:t xml:space="preserve">predictions for held-back test measurements. (</w:t>
             </w:r>
             <w:r>
               <w:rPr>
@@ -3910,13 +3776,13 @@
               <w:t xml:space="preserve">Bottom right</w:t>
             </w:r>
             <w:r>
-              <w:t xml:space="preserve">) The marginal joint distribution of two</w:t>
+              <w:t xml:space="preserve">) The marginal</w:t>
             </w:r>
             <w:r>
               <w:t xml:space="preserve"> </w:t>
             </w:r>
             <w:r>
-              <w:t xml:space="preserve">parameters:</w:t>
+              <w:t xml:space="preserve">joint distribution of two parameters:</w:t>
             </w:r>
             <w:r>
               <w:t xml:space="preserve"> </w:t>
@@ -3990,39 +3856,46 @@
               </m:sSubSup>
             </m:oMath>
             <w:r>
-              <w:t xml:space="preserve">. The Laplace method is not able</w:t>
+              <w:t xml:space="preserve">. The</w:t>
             </w:r>
             <w:r>
               <w:t xml:space="preserve"> </w:t>
             </w:r>
             <w:r>
-              <w:t xml:space="preserve">to track the correct joint distribution for this pair of parameters. This is</w:t>
+              <w:t xml:space="preserve">Laplace method is not able to track the correct joint distribution for this</w:t>
             </w:r>
             <w:r>
               <w:t xml:space="preserve"> </w:t>
             </w:r>
             <w:r>
-              <w:t xml:space="preserve">unsurprising given that the target distribution has position-dependent scales</w:t>
+              <w:t xml:space="preserve">pair of parameters. This is unsurprising given that the target distribution</w:t>
             </w:r>
             <w:r>
               <w:t xml:space="preserve"> </w:t>
             </w:r>
             <w:r>
-              <w:t xml:space="preserve">which are difficult for a linear approximation to capture.</w:t>
+              <w:t xml:space="preserve">has position-dependent scales which are difficult for a linear approximation</w:t>
+            </w:r>
+            <w:r>
+              <w:t xml:space="preserve"> </w:t>
+            </w:r>
+            <w:r>
+              <w:t xml:space="preserve">to capture.</w:t>
             </w:r>
           </w:p>
-          <w:bookmarkEnd w:id="42"/>
+          <w:bookmarkEnd w:id="37"/>
         </w:tc>
       </w:tr>
     </w:tbl>
-    <w:bookmarkEnd w:id="43"/>
-    <w:bookmarkStart w:id="48" w:name="X9aab18619bffaaee7010f39077c602781b7715d"/>
-    <w:p>
-      <w:pPr>
-        <w:pStyle w:val="Heading3"/>
-      </w:pPr>
-      <w:r>
-        <w:t xml:space="preserve">2.2.3 Effect of missing metabolite concentration measurements</w:t>
+    <w:bookmarkEnd w:id="38"/>
+    <w:bookmarkEnd w:id="39"/>
+    <w:bookmarkStart w:id="44" w:name="X9aab18619bffaaee7010f39077c602781b7715d"/>
+    <w:p>
+      <w:pPr>
+        <w:pStyle w:val="Heading2"/>
+      </w:pPr>
+      <w:r>
+        <w:t xml:space="preserve">2.3 Effect of missing metabolite concentration measurements</w:t>
       </w:r>
     </w:p>
     <w:p>
@@ -4030,6 +3903,62 @@
         <w:pStyle w:val="FirstParagraph"/>
       </w:pPr>
       <w:r>
+        <w:t xml:space="preserve">To gain insight into our model’s robustness to missing measurements, we</w:t>
+      </w:r>
+      <w:r>
+        <w:t xml:space="preserve"> </w:t>
+      </w:r>
+      <w:r>
+        <w:t xml:space="preserve">also performed a model run with the same 6 experimental datasets, but with</w:t>
+      </w:r>
+      <w:r>
+        <w:t xml:space="preserve"> </w:t>
+      </w:r>
+      <w:r>
+        <w:t xml:space="preserve">measurements of the metabolite S-Adenosyl-L-homocysteine, or</w:t>
+      </w:r>
+      <w:r>
+        <w:t xml:space="preserve"> </w:t>
+      </w:r>
+      <w:r>
+        <w:t xml:space="preserve">“</w:t>
+      </w:r>
+      <w:r>
+        <w:t xml:space="preserve">ahcys</w:t>
+      </w:r>
+      <w:r>
+        <w:t xml:space="preserve">”</w:t>
+      </w:r>
+      <w:r>
+        <w:t xml:space="preserve"> </w:t>
+      </w:r>
+      <w:r>
+        <w:t xml:space="preserve">removed.</w:t>
+      </w:r>
+      <w:r>
+        <w:t xml:space="preserve"> </w:t>
+      </w:r>
+      <w:r>
+        <w:t xml:space="preserve">Since ahcys regulates three enzymes in the methionine cycle, including one</w:t>
+      </w:r>
+      <w:r>
+        <w:t xml:space="preserve"> </w:t>
+      </w:r>
+      <w:r>
+        <w:t xml:space="preserve">enzyme which is also thermodynamically regulated, we expected the removal of</w:t>
+      </w:r>
+      <w:r>
+        <w:t xml:space="preserve"> </w:t>
+      </w:r>
+      <w:r>
+        <w:t xml:space="preserve">these measurements to yield interesting results.</w:t>
+      </w:r>
+    </w:p>
+    <w:p>
+      <w:pPr>
+        <w:pStyle w:val="BodyText"/>
+      </w:pPr>
+      <w:r>
         <w:t xml:space="preserve">Comparing model runs with and without the ahcys measurements showed that Maud</w:t>
       </w:r>
       <w:r>
@@ -4043,6 +3972,15 @@
       <w:pPr>
         <w:pStyle w:val="BodyText"/>
       </w:pPr>
+      <w:r>
+        <w:t xml:space="preserve">As might be expected, the model with missing measurements did not correctly</w:t>
+      </w:r>
+      <w:r>
+        <w:t xml:space="preserve"> </w:t>
+      </w:r>
+      <w:r>
+        <w:t xml:space="preserve">infer the missing ahcys concentrations (</w:t>
+      </w:r>
       <w:hyperlink w:anchor="fig-missing">
         <w:r>
           <w:rPr>
@@ -4052,46 +3990,31 @@
         </w:r>
       </w:hyperlink>
       <w:r>
-        <w:t xml:space="preserve"> </w:t>
-      </w:r>
-      <w:r>
-        <w:t xml:space="preserve">shows that, as might be expected, the model with missing</w:t>
-      </w:r>
-      <w:r>
-        <w:t xml:space="preserve"> </w:t>
-      </w:r>
-      <w:r>
-        <w:t xml:space="preserve">measurements did not correctly infer the missing ahcys concentrations.</w:t>
-      </w:r>
-      <w:r>
-        <w:t xml:space="preserve"> </w:t>
-      </w:r>
-      <w:r>
-        <w:t xml:space="preserve">Nonetheless, the remaining measured metabolites were still well predicted,</w:t>
-      </w:r>
-      <w:r>
-        <w:t xml:space="preserve"> </w:t>
-      </w:r>
-      <w:r>
-        <w:t xml:space="preserve">suggesting that information about the network is still preserved despite the</w:t>
-      </w:r>
-      <w:r>
-        <w:t xml:space="preserve"> </w:t>
-      </w:r>
-      <w:r>
-        <w:t xml:space="preserve">missing measurements. Comparison of flux measurements in both models also</w:t>
-      </w:r>
-      <w:r>
-        <w:t xml:space="preserve"> </w:t>
-      </w:r>
-      <w:r>
-        <w:t xml:space="preserve">indicated that removing the ahcys measurement did not result in catastrophic</w:t>
-      </w:r>
-      <w:r>
-        <w:t xml:space="preserve"> </w:t>
-      </w:r>
-      <w:r>
-        <w:t xml:space="preserve">model failure.</w:t>
+        <w:t xml:space="preserve">). Nonetheless, the</w:t>
+      </w:r>
+      <w:r>
+        <w:t xml:space="preserve"> </w:t>
+      </w:r>
+      <w:r>
+        <w:t xml:space="preserve">remaining measured metabolites were still well predicted, suggesting</w:t>
+      </w:r>
+      <w:r>
+        <w:t xml:space="preserve"> </w:t>
+      </w:r>
+      <w:r>
+        <w:t xml:space="preserve">that information about the network is still preserved despite the missing</w:t>
+      </w:r>
+      <w:r>
+        <w:t xml:space="preserve"> </w:t>
+      </w:r>
+      <w:r>
+        <w:t xml:space="preserve">measurements. Comparison of flux measurements in both models also indicated that</w:t>
+      </w:r>
+      <w:r>
+        <w:t xml:space="preserve"> </w:t>
+      </w:r>
+      <w:r>
+        <w:t xml:space="preserve">removing the ahcys measurement did not result in catastrophic model failure.</w:t>
       </w:r>
     </w:p>
     <w:p>
@@ -4105,10 +4028,7 @@
         <w:t xml:space="preserve"> </w:t>
       </w:r>
       <w:r>
-        <w:t xml:space="preserve">correctly. The lower left plot of</w:t>
-      </w:r>
-      <w:r>
-        <w:t xml:space="preserve"> </w:t>
+        <w:t xml:space="preserve">correctly (</w:t>
       </w:r>
       <w:hyperlink w:anchor="fig-missing">
         <w:r>
@@ -4119,34 +4039,25 @@
         </w:r>
       </w:hyperlink>
       <w:r>
-        <w:t xml:space="preserve"> </w:t>
-      </w:r>
-      <w:r>
-        <w:t xml:space="preserve">shows that the model with full</w:t>
-      </w:r>
-      <w:r>
-        <w:t xml:space="preserve"> </w:t>
-      </w:r>
-      <w:r>
-        <w:t xml:space="preserve">metabolomics learned the true value for the displayed dissociation constant,</w:t>
-      </w:r>
-      <w:r>
-        <w:t xml:space="preserve"> </w:t>
-      </w:r>
-      <w:r>
-        <w:t xml:space="preserve">despite this value being far from the mean of the corresponding marginal prior</w:t>
-      </w:r>
-      <w:r>
-        <w:t xml:space="preserve"> </w:t>
-      </w:r>
-      <w:r>
-        <w:t xml:space="preserve">distribution. In contrast, the model with missing measurements stayed in the</w:t>
-      </w:r>
-      <w:r>
-        <w:t xml:space="preserve"> </w:t>
-      </w:r>
-      <w:r>
-        <w:t xml:space="preserve">neighbourhood of the prior.</w:t>
+        <w:t xml:space="preserve">, lower left). The model with full metabolomics learned</w:t>
+      </w:r>
+      <w:r>
+        <w:t xml:space="preserve"> </w:t>
+      </w:r>
+      <w:r>
+        <w:t xml:space="preserve">the true value for the displayed dissociation constant, despite this value being</w:t>
+      </w:r>
+      <w:r>
+        <w:t xml:space="preserve"> </w:t>
+      </w:r>
+      <w:r>
+        <w:t xml:space="preserve">far from the mean of the corresponding marginal prior distribution. In contrast,</w:t>
+      </w:r>
+      <w:r>
+        <w:t xml:space="preserve"> </w:t>
+      </w:r>
+      <w:r>
+        <w:t xml:space="preserve">the model with missing measurements stayed in the neighbourhood of the prior.</w:t>
       </w:r>
     </w:p>
     <w:p>
@@ -4200,7 +4111,7 @@
       <w:tr>
         <w:tc>
           <w:tcPr/>
-          <w:bookmarkStart w:id="47" w:name="fig-missing"/>
+          <w:bookmarkStart w:id="43" w:name="fig-missing"/>
           <w:tbl>
             <w:tblPr>
               <w:tblStyle w:val="Table"/>
@@ -4224,18 +4135,18 @@
                       <wp:inline>
                         <wp:extent cx="5334000" cy="5360867"/>
                         <wp:effectExtent b="0" l="0" r="0" t="0"/>
-                        <wp:docPr descr="" title="" id="45" name="Picture"/>
+                        <wp:docPr descr="" title="" id="41" name="Picture"/>
                         <a:graphic>
                           <a:graphicData uri="http://schemas.openxmlformats.org/drawingml/2006/picture">
                             <pic:pic>
                               <pic:nvPicPr>
-                                <pic:cNvPr descr="../figures/missing.png" id="46" name="Picture"/>
+                                <pic:cNvPr descr="./figures/missing.png" id="42" name="Picture"/>
                                 <pic:cNvPicPr>
                                   <a:picLocks noChangeArrowheads="1" noChangeAspect="1"/>
                                 </pic:cNvPicPr>
                               </pic:nvPicPr>
                               <pic:blipFill>
-                                <a:blip r:embed="rId44"/>
+                                <a:blip r:embed="rId40"/>
                                 <a:stretch>
                                   <a:fillRect/>
                                 </a:stretch>
@@ -4546,18 +4457,18 @@
               <w:t xml:space="preserve">overall the complete-data model tended to make better predictions.</w:t>
             </w:r>
           </w:p>
-          <w:bookmarkEnd w:id="47"/>
+          <w:bookmarkEnd w:id="43"/>
         </w:tc>
       </w:tr>
     </w:tbl>
-    <w:bookmarkEnd w:id="48"/>
-    <w:bookmarkStart w:id="53" w:name="application-to-regulatory-understanding"/>
-    <w:p>
-      <w:pPr>
-        <w:pStyle w:val="Heading3"/>
-      </w:pPr>
-      <w:r>
-        <w:t xml:space="preserve">2.2.4 Application to regulatory understanding</w:t>
+    <w:bookmarkEnd w:id="44"/>
+    <w:bookmarkStart w:id="49" w:name="application-to-regulatory-understanding"/>
+    <w:p>
+      <w:pPr>
+        <w:pStyle w:val="Heading2"/>
+      </w:pPr>
+      <w:r>
+        <w:t xml:space="preserve">2.4 Application to regulatory understanding</w:t>
       </w:r>
     </w:p>
     <w:p>
@@ -4577,37 +4488,8 @@
         <w:t xml:space="preserve"> </w:t>
       </w:r>
       <w:r>
-        <w:t xml:space="preserve">GNMT is higher in dataset 1 than in dataset 12. GNMT is an irreversible enzyme</w:t>
-      </w:r>
-      <w:r>
-        <w:t xml:space="preserve"> </w:t>
-      </w:r>
-      <w:r>
-        <w:t xml:space="preserve">that is homotropically activated by its substrate, competitively inhibited by</w:t>
-      </w:r>
-      <w:r>
-        <w:t xml:space="preserve"> </w:t>
-      </w:r>
-      <w:r>
-        <w:t xml:space="preserve">its product and heterotropically inhibited by 5,10- methylenetetrahydrofolate</w:t>
-      </w:r>
-      <w:r>
-        <w:t xml:space="preserve"> </w:t>
-      </w:r>
-      <w:r>
-        <w:t xml:space="preserve">(mlthf). The diverse regulation makes it the ideal test case to elucidate</w:t>
-      </w:r>
-      <w:r>
-        <w:t xml:space="preserve"> </w:t>
-      </w:r>
-      <w:r>
-        <w:t xml:space="preserve">regulatory changes.</w:t>
-      </w:r>
-    </w:p>
-    <w:p>
-      <w:pPr>
-        <w:pStyle w:val="BodyText"/>
-      </w:pPr>
+        <w:t xml:space="preserve">GNMT is higher in dataset 1 than in dataset 12 (</w:t>
+      </w:r>
       <w:hyperlink w:anchor="fig-decomposition">
         <w:r>
           <w:rPr>
@@ -4617,28 +4499,68 @@
         </w:r>
       </w:hyperlink>
       <w:r>
-        <w:t xml:space="preserve"> </w:t>
-      </w:r>
-      <w:r>
-        <w:t xml:space="preserve">shows the regulatory description of GNMT, according to the</w:t>
-      </w:r>
-      <w:r>
-        <w:t xml:space="preserve"> </w:t>
-      </w:r>
-      <w:r>
-        <w:t xml:space="preserve">results our main case study analysis. Each curve shows the marginal posterior</w:t>
-      </w:r>
-      <w:r>
-        <w:t xml:space="preserve"> </w:t>
-      </w:r>
-      <w:r>
-        <w:t xml:space="preserve">distribution of the ratio of the corresponding regulatory component in dataset</w:t>
-      </w:r>
-      <w:r>
-        <w:t xml:space="preserve"> </w:t>
-      </w:r>
-      <w:r>
-        <w:t xml:space="preserve">1 compared with dataset 12. A positive value indicates that the component</w:t>
+        <w:t xml:space="preserve">). GNMT</w:t>
+      </w:r>
+      <w:r>
+        <w:t xml:space="preserve"> </w:t>
+      </w:r>
+      <w:r>
+        <w:t xml:space="preserve">is an irreversible enzyme that is homotropically activated by its substrate,</w:t>
+      </w:r>
+      <w:r>
+        <w:t xml:space="preserve"> </w:t>
+      </w:r>
+      <w:r>
+        <w:t xml:space="preserve">competitively inhibited by its product and heterotropically inhibited by 5,10-</w:t>
+      </w:r>
+      <w:r>
+        <w:t xml:space="preserve"> </w:t>
+      </w:r>
+      <w:r>
+        <w:t xml:space="preserve">methylenetetrahydrofolate (mlthf). The complex regulation makes it the ideal</w:t>
+      </w:r>
+      <w:r>
+        <w:t xml:space="preserve"> </w:t>
+      </w:r>
+      <w:r>
+        <w:t xml:space="preserve">test case to elucidate regulatory changes.</w:t>
+      </w:r>
+    </w:p>
+    <w:p>
+      <w:pPr>
+        <w:pStyle w:val="BodyText"/>
+      </w:pPr>
+      <w:r>
+        <w:t xml:space="preserve">Regulation can be separated into enzyme abundance, allostery and saturation,</w:t>
+      </w:r>
+      <w:r>
+        <w:t xml:space="preserve"> </w:t>
+      </w:r>
+      <w:r>
+        <w:t xml:space="preserve">and we can plot the marginal posterior distribution of the ratio of the</w:t>
+      </w:r>
+      <w:r>
+        <w:t xml:space="preserve"> </w:t>
+      </w:r>
+      <w:r>
+        <w:t xml:space="preserve">corresponding regulatory component in dataset 1 compared with dataset 12</w:t>
+      </w:r>
+      <w:r>
+        <w:t xml:space="preserve"> </w:t>
+      </w:r>
+      <w:r>
+        <w:t xml:space="preserve">(</w:t>
+      </w:r>
+      <w:hyperlink w:anchor="fig-decomposition">
+        <w:r>
+          <w:rPr>
+            <w:rStyle w:val="Hyperlink"/>
+          </w:rPr>
+          <w:t xml:space="preserve">Figure 5</w:t>
+        </w:r>
+      </w:hyperlink>
+      <w:r>
+        <w:t xml:space="preserve">, right panel). A positive value indicates that the component</w:t>
       </w:r>
       <w:r>
         <w:t xml:space="preserve"> </w:t>
@@ -4730,7 +4652,7 @@
       <w:tr>
         <w:tc>
           <w:tcPr/>
-          <w:bookmarkStart w:id="52" w:name="fig-decomposition"/>
+          <w:bookmarkStart w:id="48" w:name="fig-decomposition"/>
           <w:tbl>
             <w:tblPr>
               <w:tblStyle w:val="Table"/>
@@ -4754,18 +4676,18 @@
                       <wp:inline>
                         <wp:extent cx="5334000" cy="2584183"/>
                         <wp:effectExtent b="0" l="0" r="0" t="0"/>
-                        <wp:docPr descr="" title="" id="50" name="Picture"/>
+                        <wp:docPr descr="" title="" id="46" name="Picture"/>
                         <a:graphic>
                           <a:graphicData uri="http://schemas.openxmlformats.org/drawingml/2006/picture">
                             <pic:pic>
                               <pic:nvPicPr>
-                                <pic:cNvPr descr="../figures/decomposition.png" id="51" name="Picture"/>
+                                <pic:cNvPr descr="./figures/decomposition.png" id="47" name="Picture"/>
                                 <pic:cNvPicPr>
                                   <a:picLocks noChangeArrowheads="1" noChangeAspect="1"/>
                                 </pic:cNvPicPr>
                               </pic:nvPicPr>
                               <pic:blipFill>
-                                <a:blip r:embed="rId49"/>
+                                <a:blip r:embed="rId45"/>
                                 <a:stretch>
                                   <a:fillRect/>
                                 </a:stretch>
@@ -4935,7 +4857,7 @@
               <w:t xml:space="preserve"> </w:t>
             </w:r>
             <w:r>
-              <w:t xml:space="preserve">defined in equation</w:t>
+              <w:t xml:space="preserve">defined in</w:t>
             </w:r>
             <w:r>
               <w:t xml:space="preserve"> </w:t>
@@ -5076,14 +4998,13 @@
               <w:t xml:space="preserve">concentration changes.</w:t>
             </w:r>
           </w:p>
-          <w:bookmarkEnd w:id="52"/>
+          <w:bookmarkEnd w:id="48"/>
         </w:tc>
       </w:tr>
     </w:tbl>
-    <w:bookmarkEnd w:id="53"/>
-    <w:bookmarkEnd w:id="54"/>
-    <w:bookmarkEnd w:id="55"/>
-    <w:bookmarkStart w:id="64" w:name="methods"/>
+    <w:bookmarkEnd w:id="49"/>
+    <w:bookmarkEnd w:id="50"/>
+    <w:bookmarkStart w:id="59" w:name="methods"/>
     <w:p>
       <w:pPr>
         <w:pStyle w:val="Heading1"/>
@@ -5162,7 +5083,7 @@
       <w:r>
         <w:t xml:space="preserve"> </w:t>
       </w:r>
-      <w:hyperlink r:id="rId56">
+      <w:hyperlink r:id="rId51">
         <w:r>
           <w:rPr>
             <w:rStyle w:val="Hyperlink"/>
@@ -5179,7 +5100,7 @@
       <w:r>
         <w:t xml:space="preserve"> </w:t>
       </w:r>
-      <w:hyperlink r:id="rId57">
+      <w:hyperlink r:id="rId52">
         <w:r>
           <w:rPr>
             <w:rStyle w:val="Hyperlink"/>
@@ -5246,12 +5167,6 @@
         <w:t xml:space="preserve"> </w:t>
       </w:r>
       <w:r>
-        <w:t xml:space="preserve">equation</w:t>
-      </w:r>
-      <w:r>
-        <w:t xml:space="preserve"> </w:t>
-      </w:r>
-      <w:r>
         <w:t xml:space="preserve">, log likelihoods, simulated measurement values</w:t>
       </w:r>
       <w:r>
@@ -5296,7 +5211,7 @@
         <w:t xml:space="preserve">the supporting information.</w:t>
       </w:r>
     </w:p>
-    <w:bookmarkStart w:id="58" w:name="kinetic-model"/>
+    <w:bookmarkStart w:id="53" w:name="kinetic-model"/>
     <w:p>
       <w:pPr>
         <w:pStyle w:val="Heading2"/>
@@ -5310,13 +5225,7 @@
         <w:pStyle w:val="FirstParagraph"/>
       </w:pPr>
       <w:r>
-        <w:t xml:space="preserve">Maud’s kinetic model decomposes into factors as shown in equation</w:t>
-      </w:r>
-      <w:r>
-        <w:t xml:space="preserve"> </w:t>
-      </w:r>
-      <w:r>
-        <w:t xml:space="preserve">.</w:t>
+        <w:t xml:space="preserve">Maud’s kinetic model decomposes into factors:</w:t>
       </w:r>
     </w:p>
     <w:p>
@@ -5669,8 +5578,8 @@
         <w:t xml:space="preserve">be found in supporting information section 2.</w:t>
       </w:r>
     </w:p>
-    <w:bookmarkEnd w:id="58"/>
-    <w:bookmarkStart w:id="61" w:name="statistical-model"/>
+    <w:bookmarkEnd w:id="53"/>
+    <w:bookmarkStart w:id="56" w:name="statistical-model"/>
     <w:p>
       <w:pPr>
         <w:pStyle w:val="Heading2"/>
@@ -5749,7 +5658,7 @@
         <w:t xml:space="preserve">already been discussed above.</w:t>
       </w:r>
     </w:p>
-    <w:bookmarkStart w:id="59" w:name="prior-model"/>
+    <w:bookmarkStart w:id="54" w:name="prior-model"/>
     <w:p>
       <w:pPr>
         <w:pStyle w:val="Heading3"/>
@@ -5876,8 +5785,8 @@
         <w:t xml:space="preserve">by the user.</w:t>
       </w:r>
     </w:p>
-    <w:bookmarkEnd w:id="59"/>
-    <w:bookmarkStart w:id="60" w:name="measurement-model"/>
+    <w:bookmarkEnd w:id="54"/>
+    <w:bookmarkStart w:id="55" w:name="measurement-model"/>
     <w:p>
       <w:pPr>
         <w:pStyle w:val="Heading3"/>
@@ -6048,22 +5957,7 @@
         <w:t xml:space="preserve"> </w:t>
       </w:r>
       <w:r>
-        <w:t xml:space="preserve">for such measurements are shown in equations Equation </w:t>
-      </w:r>
-      <w:r>
-        <w:t xml:space="preserve"> </w:t>
-      </w:r>
-      <w:r>
-        <w:t xml:space="preserve">and</w:t>
-      </w:r>
-      <w:r>
-        <w:t xml:space="preserve"> </w:t>
-      </w:r>
-      <w:r>
-        <w:t xml:space="preserve">Equation </w:t>
-      </w:r>
-      <w:r>
-        <w:t xml:space="preserve">.</w:t>
+        <w:t xml:space="preserve">for such measurements are:</w:t>
       </w:r>
     </w:p>
     <w:p>
@@ -6097,6 +5991,54 @@
       </m:oMath>
       <w:r>
         <w:t xml:space="preserve">) and known standard deviation</w:t>
+      </w:r>
+      <w:r>
+        <w:t xml:space="preserve"> </w:t>
+      </w:r>
+      <w:r>
+        <w:t xml:space="preserve">$</w:t>
+      </w:r>
+      <w:r>
+        <w:t xml:space="preserve"> </w:t>
+      </w:r>
+      <w:r>
+        <w:t xml:space="preserve">_{𝑐𝑜𝑛𝑐}$. The use of this measurement model is motivated by the</w:t>
+      </w:r>
+      <w:r>
+        <w:t xml:space="preserve"> </w:t>
+      </w:r>
+      <w:r>
+        <w:t xml:space="preserve">consideration that concentrations are constrained to be non-negative, so the</w:t>
+      </w:r>
+      <w:r>
+        <w:t xml:space="preserve"> </w:t>
+      </w:r>
+      <w:r>
+        <w:t xml:space="preserve">measurement model should avoid assigning positive probability mass to negative</w:t>
+      </w:r>
+      <w:r>
+        <w:t xml:space="preserve"> </w:t>
+      </w:r>
+      <w:r>
+        <w:t xml:space="preserve">metabolite concentration values. In addition, we expect the precision of most</w:t>
+      </w:r>
+      <w:r>
+        <w:t xml:space="preserve"> </w:t>
+      </w:r>
+      <w:r>
+        <w:t xml:space="preserve">metabolomics and proteomics experiments to be roughly proportional to the true</w:t>
+      </w:r>
+      <w:r>
+        <w:t xml:space="preserve"> </w:t>
+      </w:r>
+      <w:r>
+        <w:t xml:space="preserve">value of the measured quantity, which supports a measurement model with constant</w:t>
+      </w:r>
+      <w:r>
+        <w:t xml:space="preserve"> </w:t>
+      </w:r>
+      <w:r>
+        <w:t xml:space="preserve">coefficient of variation. The measurement standard deviations</w:t>
       </w:r>
       <w:r>
         <w:t xml:space="preserve"> </w:t>
@@ -6125,71 +6067,6 @@
         </m:sSub>
       </m:oMath>
       <w:r>
-        <w:t xml:space="preserve">. The use of this measurement model is motivated by the</w:t>
-      </w:r>
-      <w:r>
-        <w:t xml:space="preserve"> </w:t>
-      </w:r>
-      <w:r>
-        <w:t xml:space="preserve">consideration that concentrations are constrained to be non-negative, so the</w:t>
-      </w:r>
-      <w:r>
-        <w:t xml:space="preserve"> </w:t>
-      </w:r>
-      <w:r>
-        <w:t xml:space="preserve">measurement model should avoid assigning positive probability mass to negative</w:t>
-      </w:r>
-      <w:r>
-        <w:t xml:space="preserve"> </w:t>
-      </w:r>
-      <w:r>
-        <w:t xml:space="preserve">metabolite concentration values. In addition, we expect the precision of most</w:t>
-      </w:r>
-      <w:r>
-        <w:t xml:space="preserve"> </w:t>
-      </w:r>
-      <w:r>
-        <w:t xml:space="preserve">metabolomics and proteomics experiments to be roughly proportional to the value</w:t>
-      </w:r>
-      <w:r>
-        <w:t xml:space="preserve"> </w:t>
-      </w:r>
-      <w:r>
-        <w:t xml:space="preserve">of the true measured quantity, which supports a measurement model with constant</w:t>
-      </w:r>
-      <w:r>
-        <w:t xml:space="preserve"> </w:t>
-      </w:r>
-      <w:r>
-        <w:t xml:space="preserve">coefficient of variation. The measurement standard deviations</w:t>
-      </w:r>
-      <w:r>
-        <w:t xml:space="preserve"> </w:t>
-      </w:r>
-      <m:oMath>
-        <m:sSub>
-          <m:e>
-            <m:r>
-              <m:t>σ</m:t>
-            </m:r>
-          </m:e>
-          <m:sub>
-            <m:r>
-              <m:t>𝑐</m:t>
-            </m:r>
-            <m:r>
-              <m:t>𝑜</m:t>
-            </m:r>
-            <m:r>
-              <m:t>𝑛</m:t>
-            </m:r>
-            <m:r>
-              <m:t>𝑐</m:t>
-            </m:r>
-          </m:sub>
-        </m:sSub>
-      </m:oMath>
-      <w:r>
         <w:t xml:space="preserve"> </w:t>
       </w:r>
       <w:r>
@@ -6234,7 +6111,25 @@
         <w:t xml:space="preserve"> </w:t>
       </w:r>
       <w:r>
-        <w:t xml:space="preserve">measuring apparatus.</w:t>
+        <w:t xml:space="preserve">measuring apparatus. Our measurement model improves on analyses of metabolomics</w:t>
+      </w:r>
+      <w:r>
+        <w:t xml:space="preserve"> </w:t>
+      </w:r>
+      <w:r>
+        <w:t xml:space="preserve">and proteomics data that assume a regression model with normally distributed</w:t>
+      </w:r>
+      <w:r>
+        <w:t xml:space="preserve"> </w:t>
+      </w:r>
+      <w:r>
+        <w:t xml:space="preserve">errors, whether explicitly using a standard linear model or implicitly using</w:t>
+      </w:r>
+      <w:r>
+        <w:t xml:space="preserve"> </w:t>
+      </w:r>
+      <w:r>
+        <w:t xml:space="preserve">ordinary least squares fitting.</w:t>
       </w:r>
     </w:p>
     <w:p>
@@ -6254,52 +6149,55 @@
         <w:t xml:space="preserve"> </w:t>
       </w:r>
       <w:r>
-        <w:t xml:space="preserve">model, as shown in equation </w:t>
-      </w:r>
-      <w:r>
-        <w:t xml:space="preserve">. Flux measurements can be obtained</w:t>
-      </w:r>
-      <w:r>
-        <w:t xml:space="preserve"> </w:t>
-      </w:r>
-      <w:r>
-        <w:t xml:space="preserve">from the results of isotope labelling experiments using metabolic flux analysis,</w:t>
-      </w:r>
-      <w:r>
-        <w:t xml:space="preserve"> </w:t>
-      </w:r>
-      <w:r>
-        <w:t xml:space="preserve">for example as described in (Young 2014). When entering flux measurements,</w:t>
-      </w:r>
-      <w:r>
-        <w:t xml:space="preserve"> </w:t>
-      </w:r>
-      <w:r>
-        <w:t xml:space="preserve">it is important only to specify measurements for a network’s free fluxes, as</w:t>
-      </w:r>
-      <w:r>
-        <w:t xml:space="preserve"> </w:t>
-      </w:r>
-      <w:r>
-        <w:t xml:space="preserve">the values of some steady state fluxes in a metabolic network are constrained</w:t>
-      </w:r>
-      <w:r>
-        <w:t xml:space="preserve"> </w:t>
-      </w:r>
-      <w:r>
-        <w:t xml:space="preserve">by others, with the result that dependent fluxes cannot typically be measured</w:t>
-      </w:r>
-      <w:r>
-        <w:t xml:space="preserve"> </w:t>
-      </w:r>
-      <w:r>
-        <w:t xml:space="preserve">separately. If measurements of multiple dependent fluxes are entered,</w:t>
-      </w:r>
-      <w:r>
-        <w:t xml:space="preserve"> </w:t>
-      </w:r>
-      <w:r>
-        <w:t xml:space="preserve">information will inappropriately be double counted.</w:t>
+        <w:t xml:space="preserve">model</w:t>
+      </w:r>
+      <w:r>
+        <w:t xml:space="preserve"> </w:t>
+      </w:r>
+      <w:r>
+        <w:t xml:space="preserve">. Flux measurements can be obtained from isotope labelling</w:t>
+      </w:r>
+      <w:r>
+        <w:t xml:space="preserve"> </w:t>
+      </w:r>
+      <w:r>
+        <w:t xml:space="preserve">experiments using metabolic flux analysis, for example as described in (Young</w:t>
+      </w:r>
+      <w:r>
+        <w:t xml:space="preserve"> </w:t>
+      </w:r>
+      <w:r>
+        <w:t xml:space="preserve">2014). When entering flux measurements, it is important only to specify</w:t>
+      </w:r>
+      <w:r>
+        <w:t xml:space="preserve"> </w:t>
+      </w:r>
+      <w:r>
+        <w:t xml:space="preserve">measurements for a network’s free fluxes, as the values of some steady state</w:t>
+      </w:r>
+      <w:r>
+        <w:t xml:space="preserve"> </w:t>
+      </w:r>
+      <w:r>
+        <w:t xml:space="preserve">fluxes in a metabolic network are constrained by others, with the result that</w:t>
+      </w:r>
+      <w:r>
+        <w:t xml:space="preserve"> </w:t>
+      </w:r>
+      <w:r>
+        <w:t xml:space="preserve">dependent fluxes cannot typically be measured separately. If measurements of</w:t>
+      </w:r>
+      <w:r>
+        <w:t xml:space="preserve"> </w:t>
+      </w:r>
+      <w:r>
+        <w:t xml:space="preserve">multiple dependent fluxes are entered, information will inappropriately be</w:t>
+      </w:r>
+      <w:r>
+        <w:t xml:space="preserve"> </w:t>
+      </w:r>
+      <w:r>
+        <w:t xml:space="preserve">double counted.</w:t>
       </w:r>
     </w:p>
     <w:p>
@@ -6312,43 +6210,55 @@
         <w:pStyle w:val="BodyText"/>
       </w:pPr>
       <w:r>
-        <w:t xml:space="preserve">Our measurement model improves on analyses of metabolomics and proteomics</w:t>
-      </w:r>
-      <w:r>
-        <w:t xml:space="preserve"> </w:t>
-      </w:r>
-      <w:r>
-        <w:t xml:space="preserve">data that assume a regression model with normally distributed errors, whether</w:t>
-      </w:r>
-      <w:r>
-        <w:t xml:space="preserve"> </w:t>
-      </w:r>
-      <w:r>
-        <w:t xml:space="preserve">explicitly using a standard linear model or implicitly using ordinary least</w:t>
-      </w:r>
-      <w:r>
-        <w:t xml:space="preserve"> </w:t>
-      </w:r>
-      <w:r>
-        <w:t xml:space="preserve">squares fitting. This assumption is undesirable because it implies that the</w:t>
-      </w:r>
-      <w:r>
-        <w:t xml:space="preserve"> </w:t>
-      </w:r>
-      <w:r>
-        <w:t xml:space="preserve">measured quantity could in principle be negative, and assumes an additive</w:t>
-      </w:r>
-      <w:r>
-        <w:t xml:space="preserve"> </w:t>
-      </w:r>
-      <w:r>
-        <w:t xml:space="preserve">underlying random process, whereas multiplicative processes tend to better</w:t>
-      </w:r>
-      <w:r>
-        <w:t xml:space="preserve"> </w:t>
-      </w:r>
-      <w:r>
-        <w:t xml:space="preserve">describe real concentration data.</w:t>
+        <w:t xml:space="preserve">The use of independent measurement models for metabolite, enzyme and flux</w:t>
+      </w:r>
+      <w:r>
+        <w:t xml:space="preserve"> </w:t>
+      </w:r>
+      <w:r>
+        <w:t xml:space="preserve">measurements carries an implicit assumption that there are no systematic</w:t>
+      </w:r>
+      <w:r>
+        <w:t xml:space="preserve"> </w:t>
+      </w:r>
+      <w:r>
+        <w:t xml:space="preserve">correlations in the measurement errors. This choice was motivated by simplicity</w:t>
+      </w:r>
+      <w:r>
+        <w:t xml:space="preserve"> </w:t>
+      </w:r>
+      <w:r>
+        <w:t xml:space="preserve">- it would be better to use a model with potentially correlated measurements.</w:t>
+      </w:r>
+      <w:r>
+        <w:t xml:space="preserve"> </w:t>
+      </w:r>
+      <w:r>
+        <w:t xml:space="preserve">Similarly, it would be preferable to include measurement errors as model</w:t>
+      </w:r>
+      <w:r>
+        <w:t xml:space="preserve"> </w:t>
+      </w:r>
+      <w:r>
+        <w:t xml:space="preserve">parameters, thereby avoiding possible bias due to incorrect assessments of</w:t>
+      </w:r>
+      <w:r>
+        <w:t xml:space="preserve"> </w:t>
+      </w:r>
+      <w:r>
+        <w:t xml:space="preserve">measurement accuracy. However, we chose to use a simpler measurement model</w:t>
+      </w:r>
+      <w:r>
+        <w:t xml:space="preserve"> </w:t>
+      </w:r>
+      <w:r>
+        <w:t xml:space="preserve">to avoid the complexity and potential fitting issues that these changes would</w:t>
+      </w:r>
+      <w:r>
+        <w:t xml:space="preserve"> </w:t>
+      </w:r>
+      <w:r>
+        <w:t xml:space="preserve">entail.</w:t>
       </w:r>
     </w:p>
     <w:p>
@@ -6356,62 +6266,6 @@
         <w:pStyle w:val="BodyText"/>
       </w:pPr>
       <w:r>
-        <w:t xml:space="preserve">The use of independent measurement models for metabolite, enzyme and flux</w:t>
-      </w:r>
-      <w:r>
-        <w:t xml:space="preserve"> </w:t>
-      </w:r>
-      <w:r>
-        <w:t xml:space="preserve">measurements carries an implicit assumption that there are no systematic</w:t>
-      </w:r>
-      <w:r>
-        <w:t xml:space="preserve"> </w:t>
-      </w:r>
-      <w:r>
-        <w:t xml:space="preserve">correlations in the measurement errors. This choice was motivated by simplicity</w:t>
-      </w:r>
-      <w:r>
-        <w:t xml:space="preserve"> </w:t>
-      </w:r>
-      <w:r>
-        <w:t xml:space="preserve">- it would be better to use a model with potentially correlated measurements.</w:t>
-      </w:r>
-      <w:r>
-        <w:t xml:space="preserve"> </w:t>
-      </w:r>
-      <w:r>
-        <w:t xml:space="preserve">Similarly, it would be preferable to include measurement errors as model</w:t>
-      </w:r>
-      <w:r>
-        <w:t xml:space="preserve"> </w:t>
-      </w:r>
-      <w:r>
-        <w:t xml:space="preserve">parameters, thereby avoiding possible bias due to incorrect assessments of</w:t>
-      </w:r>
-      <w:r>
-        <w:t xml:space="preserve"> </w:t>
-      </w:r>
-      <w:r>
-        <w:t xml:space="preserve">measurement accuracy. However, we chose to use a simpler measurement model</w:t>
-      </w:r>
-      <w:r>
-        <w:t xml:space="preserve"> </w:t>
-      </w:r>
-      <w:r>
-        <w:t xml:space="preserve">to avoid the complexity and potential fitting issues that these changes would</w:t>
-      </w:r>
-      <w:r>
-        <w:t xml:space="preserve"> </w:t>
-      </w:r>
-      <w:r>
-        <w:t xml:space="preserve">entail.</w:t>
-      </w:r>
-    </w:p>
-    <w:p>
-      <w:pPr>
-        <w:pStyle w:val="BodyText"/>
-      </w:pPr>
-      <w:r>
         <w:t xml:space="preserve">Finally, the reader may wonder why Maud uses a linear regression model for</w:t>
       </w:r>
       <w:r>
@@ -6481,9 +6335,9 @@
         <w:t xml:space="preserve">for the sake of simplicity.</w:t>
       </w:r>
     </w:p>
-    <w:bookmarkEnd w:id="60"/>
-    <w:bookmarkEnd w:id="61"/>
-    <w:bookmarkStart w:id="62" w:name="implementation"/>
+    <w:bookmarkEnd w:id="55"/>
+    <w:bookmarkEnd w:id="56"/>
+    <w:bookmarkStart w:id="57" w:name="implementation"/>
     <w:p>
       <w:pPr>
         <w:pStyle w:val="Heading2"/>
@@ -6730,8 +6584,8 @@
         <w:t xml:space="preserve">.</w:t>
       </w:r>
     </w:p>
-    <w:bookmarkEnd w:id="62"/>
-    <w:bookmarkStart w:id="63" w:name="solving-the-steady-state-problem"/>
+    <w:bookmarkEnd w:id="57"/>
+    <w:bookmarkStart w:id="58" w:name="solving-the-steady-state-problem"/>
     <w:p>
       <w:pPr>
         <w:pStyle w:val="Heading2"/>
@@ -6763,34 +6617,28 @@
         <w:t xml:space="preserve"> </w:t>
       </w:r>
       <w:r>
-        <w:t xml:space="preserve">Carlo requires repeatedly solving equation</w:t>
-      </w:r>
-      <w:r>
-        <w:t xml:space="preserve"> </w:t>
-      </w:r>
-      <w:r>
-        <w:t xml:space="preserve"> </w:t>
-      </w:r>
-      <w:r>
-        <w:t xml:space="preserve">and finding the</w:t>
-      </w:r>
-      <w:r>
-        <w:t xml:space="preserve"> </w:t>
-      </w:r>
-      <w:r>
-        <w:t xml:space="preserve">gradients of its solution with respect to all model parameters. This must be</w:t>
-      </w:r>
-      <w:r>
-        <w:t xml:space="preserve"> </w:t>
-      </w:r>
-      <w:r>
-        <w:t xml:space="preserve">done numerically as analytic solutions are not available for realistic kinetic</w:t>
-      </w:r>
-      <w:r>
-        <w:t xml:space="preserve"> </w:t>
-      </w:r>
-      <w:r>
-        <w:t xml:space="preserve">models.</w:t>
+        <w:t xml:space="preserve">Carlo requires repeatedly solving</w:t>
+      </w:r>
+      <w:r>
+        <w:t xml:space="preserve"> </w:t>
+      </w:r>
+      <w:r>
+        <w:t xml:space="preserve"> </w:t>
+      </w:r>
+      <w:r>
+        <w:t xml:space="preserve">and finding the gradients of its</w:t>
+      </w:r>
+      <w:r>
+        <w:t xml:space="preserve"> </w:t>
+      </w:r>
+      <w:r>
+        <w:t xml:space="preserve">solution with respect to all model parameters. This must be done numerically as</w:t>
+      </w:r>
+      <w:r>
+        <w:t xml:space="preserve"> </w:t>
+      </w:r>
+      <w:r>
+        <w:t xml:space="preserve">analytic solutions are not available for realistic kinetic models.</w:t>
       </w:r>
     </w:p>
     <w:p>
@@ -6830,28 +6678,22 @@
         <w:pStyle w:val="BodyText"/>
       </w:pPr>
       <w:r>
-        <w:t xml:space="preserve">To solve equation</w:t>
-      </w:r>
-      <w:r>
-        <w:t xml:space="preserve"> </w:t>
-      </w:r>
-      <w:r>
-        <w:t xml:space="preserve"> </w:t>
-      </w:r>
-      <w:r>
-        <w:t xml:space="preserve">and find its gradients, Maud uses</w:t>
-      </w:r>
-      <w:r>
-        <w:t xml:space="preserve"> </w:t>
-      </w:r>
-      <w:r>
-        <w:t xml:space="preserve">a hybrid method involving two numerical solvers from the SUNDIALS</w:t>
-      </w:r>
-      <w:r>
-        <w:t xml:space="preserve"> </w:t>
-      </w:r>
-      <w:r>
-        <w:t xml:space="preserve">suite</w:t>
+        <w:t xml:space="preserve">To solve</w:t>
+      </w:r>
+      <w:r>
+        <w:t xml:space="preserve"> </w:t>
+      </w:r>
+      <w:r>
+        <w:t xml:space="preserve"> </w:t>
+      </w:r>
+      <w:r>
+        <w:t xml:space="preserve">and find its gradients, Maud uses a hybrid</w:t>
+      </w:r>
+      <w:r>
+        <w:t xml:space="preserve"> </w:t>
+      </w:r>
+      <w:r>
+        <w:t xml:space="preserve">method involving two numerical solvers from the SUNDIALS suite</w:t>
       </w:r>
       <w:r>
         <w:t xml:space="preserve"> </w:t>
@@ -6860,13 +6702,13 @@
         <w:t xml:space="preserve">(Serban and Hindmarsh 2005)</w:t>
       </w:r>
       <w:r>
-        <w:t xml:space="preserve">: CVODES and IDAS via</w:t>
-      </w:r>
-      <w:r>
-        <w:t xml:space="preserve"> </w:t>
-      </w:r>
-      <w:r>
-        <w:t xml:space="preserve">their interface from Stan. The hybrid method follows that proposed by</w:t>
+        <w:t xml:space="preserve">: CVODES and IDAS via their</w:t>
+      </w:r>
+      <w:r>
+        <w:t xml:space="preserve"> </w:t>
+      </w:r>
+      <w:r>
+        <w:t xml:space="preserve">interface from Stan. The hybrid method follows that proposed by</w:t>
       </w:r>
       <w:r>
         <w:t xml:space="preserve"> </w:t>
@@ -6890,9 +6732,9 @@
         <w:t xml:space="preserve">and starting concentrations as the target for a numerical algebra solver.</w:t>
       </w:r>
     </w:p>
-    <w:bookmarkEnd w:id="63"/>
-    <w:bookmarkEnd w:id="64"/>
-    <w:bookmarkStart w:id="66" w:name="supporting-information"/>
+    <w:bookmarkEnd w:id="58"/>
+    <w:bookmarkEnd w:id="59"/>
+    <w:bookmarkStart w:id="61" w:name="supporting-information"/>
     <w:p>
       <w:pPr>
         <w:pStyle w:val="Heading1"/>
@@ -6917,7 +6759,7 @@
       <w:r>
         <w:t xml:space="preserve"> </w:t>
       </w:r>
-      <w:hyperlink r:id="rId65">
+      <w:hyperlink r:id="rId60">
         <w:r>
           <w:rPr>
             <w:rStyle w:val="Hyperlink"/>
@@ -7018,8 +6860,8 @@
         <w:t xml:space="preserve">Specification of the prior distribution used for the case studies.</w:t>
       </w:r>
     </w:p>
-    <w:bookmarkEnd w:id="66"/>
-    <w:bookmarkStart w:id="67" w:name="acknowledgements"/>
+    <w:bookmarkEnd w:id="61"/>
+    <w:bookmarkStart w:id="62" w:name="acknowledgements"/>
     <w:p>
       <w:pPr>
         <w:pStyle w:val="Heading1"/>
@@ -7033,17 +6875,17 @@
         <w:pStyle w:val="FirstParagraph"/>
       </w:pPr>
       <w:r>
-        <w:t xml:space="preserve">This research was funded by the Novo Nordisk foundation using grant number</w:t>
-      </w:r>
-      <w:r>
-        <w:t xml:space="preserve"> </w:t>
-      </w:r>
-      <w:r>
-        <w:t xml:space="preserve">NNF14OC0009473.</w:t>
-      </w:r>
-    </w:p>
-    <w:bookmarkEnd w:id="67"/>
-    <w:bookmarkStart w:id="147" w:name="references"/>
+        <w:t xml:space="preserve">This research was funded by the Novo Nordisk Foundation (Grant numbers</w:t>
+      </w:r>
+      <w:r>
+        <w:t xml:space="preserve"> </w:t>
+      </w:r>
+      <w:r>
+        <w:t xml:space="preserve">NNF20CC0035580 NNF14OC0009473).</w:t>
+      </w:r>
+    </w:p>
+    <w:bookmarkEnd w:id="62"/>
+    <w:bookmarkStart w:id="148" w:name="references"/>
     <w:p>
       <w:pPr>
         <w:pStyle w:val="Heading1"/>
@@ -7052,8 +6894,8 @@
         <w:t xml:space="preserve">6. References</w:t>
       </w:r>
     </w:p>
-    <w:bookmarkStart w:id="146" w:name="refs"/>
-    <w:bookmarkStart w:id="69" w:name="Xbb9ab549098c8ac1e6f6810902bedf5082f9ae2"/>
+    <w:bookmarkStart w:id="147" w:name="refs"/>
+    <w:bookmarkStart w:id="64" w:name="Xbb9ab549098c8ac1e6f6810902bedf5082f9ae2"/>
     <w:p>
       <w:pPr>
         <w:pStyle w:val="Bibliography"/>
@@ -7104,7 +6946,7 @@
       <w:r>
         <w:t xml:space="preserve"> </w:t>
       </w:r>
-      <w:hyperlink r:id="rId68">
+      <w:hyperlink r:id="rId63">
         <w:r>
           <w:rPr>
             <w:rStyle w:val="Hyperlink"/>
@@ -7116,8 +6958,8 @@
         <w:t xml:space="preserve">.</w:t>
       </w:r>
     </w:p>
-    <w:bookmarkEnd w:id="69"/>
-    <w:bookmarkStart w:id="71" w:name="Xd5adaec9c66633dc31ea31fdd5fcf25aef87367"/>
+    <w:bookmarkEnd w:id="64"/>
+    <w:bookmarkStart w:id="66" w:name="Xd5adaec9c66633dc31ea31fdd5fcf25aef87367"/>
     <w:p>
       <w:pPr>
         <w:pStyle w:val="Bibliography"/>
@@ -7159,7 +7001,7 @@
       <w:r>
         <w:t xml:space="preserve"> </w:t>
       </w:r>
-      <w:hyperlink r:id="rId70">
+      <w:hyperlink r:id="rId65">
         <w:r>
           <w:rPr>
             <w:rStyle w:val="Hyperlink"/>
@@ -7171,8 +7013,8 @@
         <w:t xml:space="preserve">.</w:t>
       </w:r>
     </w:p>
-    <w:bookmarkEnd w:id="71"/>
-    <w:bookmarkStart w:id="73" w:name="ref-changeux_2013"/>
+    <w:bookmarkEnd w:id="66"/>
+    <w:bookmarkStart w:id="68" w:name="ref-changeux_2013"/>
     <w:p>
       <w:pPr>
         <w:pStyle w:val="Bibliography"/>
@@ -7205,7 +7047,7 @@
       <w:r>
         <w:t xml:space="preserve"> </w:t>
       </w:r>
-      <w:hyperlink r:id="rId72">
+      <w:hyperlink r:id="rId67">
         <w:r>
           <w:rPr>
             <w:rStyle w:val="Hyperlink"/>
@@ -7217,8 +7059,8 @@
         <w:t xml:space="preserve">.</w:t>
       </w:r>
     </w:p>
-    <w:bookmarkEnd w:id="73"/>
-    <w:bookmarkStart w:id="75" w:name="ref-christodoulou_reserve_2018"/>
+    <w:bookmarkEnd w:id="68"/>
+    <w:bookmarkStart w:id="70" w:name="ref-christodoulou_reserve_2018"/>
     <w:p>
       <w:pPr>
         <w:pStyle w:val="Bibliography"/>
@@ -7344,7 +7186,7 @@
       <w:r>
         <w:t xml:space="preserve"> </w:t>
       </w:r>
-      <w:hyperlink r:id="rId74">
+      <w:hyperlink r:id="rId69">
         <w:r>
           <w:rPr>
             <w:rStyle w:val="Hyperlink"/>
@@ -7356,8 +7198,8 @@
         <w:t xml:space="preserve">.</w:t>
       </w:r>
     </w:p>
-    <w:bookmarkEnd w:id="75"/>
-    <w:bookmarkStart w:id="77" w:name="X464f818b0539222111ff51e00082a413bbf094a"/>
+    <w:bookmarkEnd w:id="70"/>
+    <w:bookmarkStart w:id="72" w:name="X464f818b0539222111ff51e00082a413bbf094a"/>
     <w:p>
       <w:pPr>
         <w:pStyle w:val="Bibliography"/>
@@ -7392,7 +7234,7 @@
       <w:r>
         <w:t xml:space="preserve"> </w:t>
       </w:r>
-      <w:hyperlink r:id="rId76">
+      <w:hyperlink r:id="rId71">
         <w:r>
           <w:rPr>
             <w:rStyle w:val="Hyperlink"/>
@@ -7404,8 +7246,8 @@
         <w:t xml:space="preserve">.</w:t>
       </w:r>
     </w:p>
-    <w:bookmarkEnd w:id="77"/>
-    <w:bookmarkStart w:id="79" w:name="ref-daiUnderstandingMetabolismFlux2017"/>
+    <w:bookmarkEnd w:id="72"/>
+    <w:bookmarkStart w:id="74" w:name="ref-daiUnderstandingMetabolismFlux2017"/>
     <w:p>
       <w:pPr>
         <w:pStyle w:val="Bibliography"/>
@@ -7450,7 +7292,7 @@
       <w:r>
         <w:t xml:space="preserve"> </w:t>
       </w:r>
-      <w:hyperlink r:id="rId78">
+      <w:hyperlink r:id="rId73">
         <w:r>
           <w:rPr>
             <w:rStyle w:val="Hyperlink"/>
@@ -7462,8 +7304,8 @@
         <w:t xml:space="preserve">.</w:t>
       </w:r>
     </w:p>
-    <w:bookmarkEnd w:id="79"/>
-    <w:bookmarkStart w:id="81" w:name="ref-deberardinis_fundamentals_2016"/>
+    <w:bookmarkEnd w:id="74"/>
+    <w:bookmarkStart w:id="76" w:name="ref-deberardinis_fundamentals_2016"/>
     <w:p>
       <w:pPr>
         <w:pStyle w:val="Bibliography"/>
@@ -7496,7 +7338,7 @@
       <w:r>
         <w:t xml:space="preserve"> </w:t>
       </w:r>
-      <w:hyperlink r:id="rId80">
+      <w:hyperlink r:id="rId75">
         <w:r>
           <w:rPr>
             <w:rStyle w:val="Hyperlink"/>
@@ -7508,8 +7350,8 @@
         <w:t xml:space="preserve">.</w:t>
       </w:r>
     </w:p>
-    <w:bookmarkEnd w:id="81"/>
-    <w:bookmarkStart w:id="82" w:name="ref-gelmanBayesianDataAnalysis2020a"/>
+    <w:bookmarkEnd w:id="76"/>
+    <w:bookmarkStart w:id="77" w:name="ref-gelmanBayesianDataAnalysis2020a"/>
     <w:p>
       <w:pPr>
         <w:pStyle w:val="Bibliography"/>
@@ -7548,8 +7390,8 @@
         <w:t xml:space="preserve">656.</w:t>
       </w:r>
     </w:p>
-    <w:bookmarkEnd w:id="82"/>
-    <w:bookmarkStart w:id="84" w:name="ref-gelmanBayesianWorkflow2020"/>
+    <w:bookmarkEnd w:id="77"/>
+    <w:bookmarkStart w:id="79" w:name="ref-gelmanBayesianWorkflow2020"/>
     <w:p>
       <w:pPr>
         <w:pStyle w:val="Bibliography"/>
@@ -7588,7 +7430,7 @@
       <w:r>
         <w:t xml:space="preserve"> </w:t>
       </w:r>
-      <w:hyperlink r:id="rId83">
+      <w:hyperlink r:id="rId78">
         <w:r>
           <w:rPr>
             <w:rStyle w:val="Hyperlink"/>
@@ -7600,8 +7442,8 @@
         <w:t xml:space="preserve">.</w:t>
       </w:r>
     </w:p>
-    <w:bookmarkEnd w:id="84"/>
-    <w:bookmarkStart w:id="86" w:name="ref-gopalakrishnan_k-fit_2020"/>
+    <w:bookmarkEnd w:id="79"/>
+    <w:bookmarkStart w:id="81" w:name="ref-gopalakrishnan_k-fit_2020"/>
     <w:p>
       <w:pPr>
         <w:pStyle w:val="Bibliography"/>
@@ -7649,7 +7491,7 @@
       <w:r>
         <w:t xml:space="preserve"> </w:t>
       </w:r>
-      <w:hyperlink r:id="rId85">
+      <w:hyperlink r:id="rId80">
         <w:r>
           <w:rPr>
             <w:rStyle w:val="Hyperlink"/>
@@ -7661,8 +7503,8 @@
         <w:t xml:space="preserve">.</w:t>
       </w:r>
     </w:p>
-    <w:bookmarkEnd w:id="86"/>
-    <w:bookmarkStart w:id="88" w:name="ref-gutenkunst_2007"/>
+    <w:bookmarkEnd w:id="81"/>
+    <w:bookmarkStart w:id="83" w:name="ref-gutenkunst_2007"/>
     <w:p>
       <w:pPr>
         <w:pStyle w:val="Bibliography"/>
@@ -7695,7 +7537,7 @@
       <w:r>
         <w:t xml:space="preserve"> </w:t>
       </w:r>
-      <w:hyperlink r:id="rId87">
+      <w:hyperlink r:id="rId82">
         <w:r>
           <w:rPr>
             <w:rStyle w:val="Hyperlink"/>
@@ -7707,8 +7549,8 @@
         <w:t xml:space="preserve">.</w:t>
       </w:r>
     </w:p>
-    <w:bookmarkEnd w:id="88"/>
-    <w:bookmarkStart w:id="90" w:name="ref-kacser_control_1973"/>
+    <w:bookmarkEnd w:id="83"/>
+    <w:bookmarkStart w:id="85" w:name="ref-kacser_control_1973"/>
     <w:p>
       <w:pPr>
         <w:pStyle w:val="Bibliography"/>
@@ -7722,7 +7564,7 @@
       <w:r>
         <w:t xml:space="preserve">“</w:t>
       </w:r>
-      <w:hyperlink r:id="rId89">
+      <w:hyperlink r:id="rId84">
         <w:r>
           <w:rPr>
             <w:rStyle w:val="Hyperlink"/>
@@ -7750,8 +7592,8 @@
         <w:t xml:space="preserve">27: 65–104.</w:t>
       </w:r>
     </w:p>
-    <w:bookmarkEnd w:id="90"/>
-    <w:bookmarkStart w:id="92" w:name="ref-korendyaseva_allosteric_2008"/>
+    <w:bookmarkEnd w:id="85"/>
+    <w:bookmarkStart w:id="87" w:name="ref-korendyaseva_allosteric_2008"/>
     <w:p>
       <w:pPr>
         <w:pStyle w:val="Bibliography"/>
@@ -7862,7 +7704,7 @@
       <w:r>
         <w:t xml:space="preserve"> </w:t>
       </w:r>
-      <w:hyperlink r:id="rId91">
+      <w:hyperlink r:id="rId86">
         <w:r>
           <w:rPr>
             <w:rStyle w:val="Hyperlink"/>
@@ -7874,8 +7716,8 @@
         <w:t xml:space="preserve">.</w:t>
       </w:r>
     </w:p>
-    <w:bookmarkEnd w:id="92"/>
-    <w:bookmarkStart w:id="94" w:name="ref-kumarArviZUnifiedLibrary2019"/>
+    <w:bookmarkEnd w:id="87"/>
+    <w:bookmarkStart w:id="89" w:name="ref-kumarArviZUnifiedLibrary2019"/>
     <w:p>
       <w:pPr>
         <w:pStyle w:val="Bibliography"/>
@@ -7941,7 +7783,7 @@
       <w:r>
         <w:t xml:space="preserve"> </w:t>
       </w:r>
-      <w:hyperlink r:id="rId93">
+      <w:hyperlink r:id="rId88">
         <w:r>
           <w:rPr>
             <w:rStyle w:val="Hyperlink"/>
@@ -7953,8 +7795,8 @@
         <w:t xml:space="preserve">.</w:t>
       </w:r>
     </w:p>
-    <w:bookmarkEnd w:id="94"/>
-    <w:bookmarkStart w:id="96" w:name="ref-Liberti2017"/>
+    <w:bookmarkEnd w:id="89"/>
+    <w:bookmarkStart w:id="91" w:name="ref-Liberti2017"/>
     <w:p>
       <w:pPr>
         <w:pStyle w:val="Bibliography"/>
@@ -8074,7 +7916,7 @@
       <w:r>
         <w:t xml:space="preserve"> </w:t>
       </w:r>
-      <w:hyperlink r:id="rId95">
+      <w:hyperlink r:id="rId90">
         <w:r>
           <w:rPr>
             <w:rStyle w:val="Hyperlink"/>
@@ -8086,8 +7928,8 @@
         <w:t xml:space="preserve">.</w:t>
       </w:r>
     </w:p>
-    <w:bookmarkEnd w:id="96"/>
-    <w:bookmarkStart w:id="98" w:name="ref-liebermeister_model_2021"/>
+    <w:bookmarkEnd w:id="91"/>
+    <w:bookmarkStart w:id="93" w:name="ref-liebermeister_model_2021"/>
     <w:p>
       <w:pPr>
         <w:pStyle w:val="Bibliography"/>
@@ -8201,7 +8043,7 @@
       <w:r>
         <w:t xml:space="preserve"> </w:t>
       </w:r>
-      <w:hyperlink r:id="rId97">
+      <w:hyperlink r:id="rId92">
         <w:r>
           <w:rPr>
             <w:rStyle w:val="Hyperlink"/>
@@ -8213,8 +8055,8 @@
         <w:t xml:space="preserve">.</w:t>
       </w:r>
     </w:p>
-    <w:bookmarkEnd w:id="98"/>
-    <w:bookmarkStart w:id="100" w:name="ref-liebermeister_modular_2010"/>
+    <w:bookmarkEnd w:id="93"/>
+    <w:bookmarkStart w:id="95" w:name="ref-liebermeister_modular_2010"/>
     <w:p>
       <w:pPr>
         <w:pStyle w:val="Bibliography"/>
@@ -8247,7 +8089,7 @@
       <w:r>
         <w:t xml:space="preserve"> </w:t>
       </w:r>
-      <w:hyperlink r:id="rId99">
+      <w:hyperlink r:id="rId94">
         <w:r>
           <w:rPr>
             <w:rStyle w:val="Hyperlink"/>
@@ -8259,8 +8101,111 @@
         <w:t xml:space="preserve">.</w:t>
       </w:r>
     </w:p>
-    <w:bookmarkEnd w:id="100"/>
-    <w:bookmarkStart w:id="102" w:name="ref-margossianComputingSteadyStates2018"/>
+    <w:bookmarkEnd w:id="95"/>
+    <w:bookmarkStart w:id="97" w:name="ref-lu2017"/>
+    <w:p>
+      <w:pPr>
+        <w:pStyle w:val="Bibliography"/>
+      </w:pPr>
+      <w:r>
+        <w:t xml:space="preserve">Lu, Wenyun, Xiaoyang Su, Matthias S. Klein, Ian A. Lewis, Oliver Fiehn, and Joshua D. Rabinowitz. 2017.</w:t>
+      </w:r>
+      <w:r>
+        <w:t xml:space="preserve"> </w:t>
+      </w:r>
+      <w:r>
+        <w:t xml:space="preserve">“Metabolite</w:t>
+      </w:r>
+      <w:r>
+        <w:t xml:space="preserve"> </w:t>
+      </w:r>
+      <w:r>
+        <w:t xml:space="preserve">Measurement</w:t>
+      </w:r>
+      <w:r>
+        <w:t xml:space="preserve">:</w:t>
+      </w:r>
+      <w:r>
+        <w:t xml:space="preserve"> </w:t>
+      </w:r>
+      <w:r>
+        <w:t xml:space="preserve">Pitfalls</w:t>
+      </w:r>
+      <w:r>
+        <w:t xml:space="preserve"> </w:t>
+      </w:r>
+      <w:r>
+        <w:t xml:space="preserve">to</w:t>
+      </w:r>
+      <w:r>
+        <w:t xml:space="preserve"> </w:t>
+      </w:r>
+      <w:r>
+        <w:t xml:space="preserve">Avoid</w:t>
+      </w:r>
+      <w:r>
+        <w:t xml:space="preserve"> </w:t>
+      </w:r>
+      <w:r>
+        <w:t xml:space="preserve">and</w:t>
+      </w:r>
+      <w:r>
+        <w:t xml:space="preserve"> </w:t>
+      </w:r>
+      <w:r>
+        <w:t xml:space="preserve"> </w:t>
+      </w:r>
+      <w:r>
+        <w:t xml:space="preserve">Practices</w:t>
+      </w:r>
+      <w:r>
+        <w:t xml:space="preserve"> </w:t>
+      </w:r>
+      <w:r>
+        <w:t xml:space="preserve">to</w:t>
+      </w:r>
+      <w:r>
+        <w:t xml:space="preserve"> </w:t>
+      </w:r>
+      <w:r>
+        <w:t xml:space="preserve">Follow</w:t>
+      </w:r>
+      <w:r>
+        <w:t xml:space="preserve">.”</w:t>
+      </w:r>
+      <w:r>
+        <w:t xml:space="preserve"> </w:t>
+      </w:r>
+      <w:r>
+        <w:rPr>
+          <w:iCs/>
+          <w:i/>
+        </w:rPr>
+        <w:t xml:space="preserve">Annual Review of Biochemistry</w:t>
+      </w:r>
+      <w:r>
+        <w:t xml:space="preserve"> </w:t>
+      </w:r>
+      <w:r>
+        <w:t xml:space="preserve">86 (1): 277–304.</w:t>
+      </w:r>
+      <w:r>
+        <w:t xml:space="preserve"> </w:t>
+      </w:r>
+      <w:hyperlink r:id="rId96">
+        <w:r>
+          <w:rPr>
+            <w:rStyle w:val="Hyperlink"/>
+          </w:rPr>
+          <w:t xml:space="preserve">https://doi.org/10.1146/annurev-biochem-061516-044952</w:t>
+        </w:r>
+      </w:hyperlink>
+      <w:r>
+        <w:t xml:space="preserve">.</w:t>
+      </w:r>
+    </w:p>
+    <w:bookmarkEnd w:id="97"/>
+    <w:bookmarkStart w:id="99" w:name="ref-margossianComputingSteadyStates2018"/>
     <w:p>
       <w:pPr>
         <w:pStyle w:val="Bibliography"/>
@@ -8333,7 +8278,7 @@
       <w:r>
         <w:t xml:space="preserve"> </w:t>
       </w:r>
-      <w:hyperlink r:id="rId101">
+      <w:hyperlink r:id="rId98">
         <w:r>
           <w:rPr>
             <w:rStyle w:val="Hyperlink"/>
@@ -8345,8 +8290,8 @@
         <w:t xml:space="preserve">.</w:t>
       </w:r>
     </w:p>
-    <w:bookmarkEnd w:id="102"/>
-    <w:bookmarkStart w:id="104" w:name="ref-martinov2000"/>
+    <w:bookmarkEnd w:id="99"/>
+    <w:bookmarkStart w:id="101" w:name="ref-martinov2000"/>
     <w:p>
       <w:pPr>
         <w:pStyle w:val="Bibliography"/>
@@ -8424,7 +8369,7 @@
       <w:r>
         <w:t xml:space="preserve"> </w:t>
       </w:r>
-      <w:hyperlink r:id="rId103">
+      <w:hyperlink r:id="rId100">
         <w:r>
           <w:rPr>
             <w:rStyle w:val="Hyperlink"/>
@@ -8436,8 +8381,8 @@
         <w:t xml:space="preserve">.</w:t>
       </w:r>
     </w:p>
-    <w:bookmarkEnd w:id="104"/>
-    <w:bookmarkStart w:id="106" w:name="ref-matosGRASPComputationalPlatform2022"/>
+    <w:bookmarkEnd w:id="101"/>
+    <w:bookmarkStart w:id="103" w:name="ref-matosGRASPComputationalPlatform2022"/>
     <w:p>
       <w:pPr>
         <w:pStyle w:val="Bibliography"/>
@@ -8476,7 +8421,7 @@
       <w:r>
         <w:t xml:space="preserve"> </w:t>
       </w:r>
-      <w:hyperlink r:id="rId105">
+      <w:hyperlink r:id="rId102">
         <w:r>
           <w:rPr>
             <w:rStyle w:val="Hyperlink"/>
@@ -8488,8 +8433,8 @@
         <w:t xml:space="preserve">.</w:t>
       </w:r>
     </w:p>
-    <w:bookmarkEnd w:id="106"/>
-    <w:bookmarkStart w:id="108" w:name="ref-monod_nature_1965"/>
+    <w:bookmarkEnd w:id="103"/>
+    <w:bookmarkStart w:id="105" w:name="ref-monod_nature_1965"/>
     <w:p>
       <w:pPr>
         <w:pStyle w:val="Bibliography"/>
@@ -8522,7 +8467,7 @@
       <w:r>
         <w:t xml:space="preserve"> </w:t>
       </w:r>
-      <w:hyperlink r:id="rId107">
+      <w:hyperlink r:id="rId104">
         <w:r>
           <w:rPr>
             <w:rStyle w:val="Hyperlink"/>
@@ -8534,8 +8479,8 @@
         <w:t xml:space="preserve">.</w:t>
       </w:r>
     </w:p>
-    <w:bookmarkEnd w:id="108"/>
-    <w:bookmarkStart w:id="110" w:name="ref-nijhout2006"/>
+    <w:bookmarkEnd w:id="105"/>
+    <w:bookmarkStart w:id="107" w:name="ref-nijhout2006"/>
     <w:p>
       <w:pPr>
         <w:pStyle w:val="Bibliography"/>
@@ -8598,7 +8543,7 @@
       <w:r>
         <w:t xml:space="preserve"> </w:t>
       </w:r>
-      <w:hyperlink r:id="rId109">
+      <w:hyperlink r:id="rId106">
         <w:r>
           <w:rPr>
             <w:rStyle w:val="Hyperlink"/>
@@ -8610,8 +8555,8 @@
         <w:t xml:space="preserve">.</w:t>
       </w:r>
     </w:p>
-    <w:bookmarkEnd w:id="110"/>
-    <w:bookmarkStart w:id="112" w:name="ref-noor_note_2013"/>
+    <w:bookmarkEnd w:id="107"/>
+    <w:bookmarkStart w:id="109" w:name="ref-noor_note_2013"/>
     <w:p>
       <w:pPr>
         <w:pStyle w:val="Bibliography"/>
@@ -8677,7 +8622,7 @@
       <w:r>
         <w:t xml:space="preserve"> </w:t>
       </w:r>
-      <w:hyperlink r:id="rId111">
+      <w:hyperlink r:id="rId108">
         <w:r>
           <w:rPr>
             <w:rStyle w:val="Hyperlink"/>
@@ -8689,8 +8634,8 @@
         <w:t xml:space="preserve">.</w:t>
       </w:r>
     </w:p>
-    <w:bookmarkEnd w:id="112"/>
-    <w:bookmarkStart w:id="114" w:name="ref-pearsonTomlPythonLibrary2020"/>
+    <w:bookmarkEnd w:id="109"/>
+    <w:bookmarkStart w:id="111" w:name="ref-pearsonTomlPythonLibrary2020"/>
     <w:p>
       <w:pPr>
         <w:pStyle w:val="Bibliography"/>
@@ -8746,7 +8691,7 @@
       <w:r>
         <w:t xml:space="preserve"> </w:t>
       </w:r>
-      <w:hyperlink r:id="rId113">
+      <w:hyperlink r:id="rId110">
         <w:r>
           <w:rPr>
             <w:rStyle w:val="Hyperlink"/>
@@ -8758,8 +8703,8 @@
         <w:t xml:space="preserve">.</w:t>
       </w:r>
     </w:p>
-    <w:bookmarkEnd w:id="114"/>
-    <w:bookmarkStart w:id="116" w:name="ref-poirier_revising_1998"/>
+    <w:bookmarkEnd w:id="111"/>
+    <w:bookmarkStart w:id="113" w:name="ref-poirier_revising_1998"/>
     <w:p>
       <w:pPr>
         <w:pStyle w:val="Bibliography"/>
@@ -8822,7 +8767,7 @@
       <w:r>
         <w:t xml:space="preserve"> </w:t>
       </w:r>
-      <w:hyperlink r:id="rId115">
+      <w:hyperlink r:id="rId112">
         <w:r>
           <w:rPr>
             <w:rStyle w:val="Hyperlink"/>
@@ -8834,8 +8779,8 @@
         <w:t xml:space="preserve">.</w:t>
       </w:r>
     </w:p>
-    <w:bookmarkEnd w:id="116"/>
-    <w:bookmarkStart w:id="118" w:name="ref-popova_generalization_1975"/>
+    <w:bookmarkEnd w:id="113"/>
+    <w:bookmarkStart w:id="115" w:name="ref-popova_generalization_1975"/>
     <w:p>
       <w:pPr>
         <w:pStyle w:val="Bibliography"/>
@@ -8916,7 +8861,7 @@
       <w:r>
         <w:t xml:space="preserve"> </w:t>
       </w:r>
-      <w:hyperlink r:id="rId117">
+      <w:hyperlink r:id="rId114">
         <w:r>
           <w:rPr>
             <w:rStyle w:val="Hyperlink"/>
@@ -8928,8 +8873,8 @@
         <w:t xml:space="preserve">.</w:t>
       </w:r>
     </w:p>
-    <w:bookmarkEnd w:id="118"/>
-    <w:bookmarkStart w:id="120" w:name="ref-popova_description_1979"/>
+    <w:bookmarkEnd w:id="115"/>
+    <w:bookmarkStart w:id="117" w:name="ref-popova_description_1979"/>
     <w:p>
       <w:pPr>
         <w:pStyle w:val="Bibliography"/>
@@ -9043,7 +8988,7 @@
       <w:r>
         <w:t xml:space="preserve"> </w:t>
       </w:r>
-      <w:hyperlink r:id="rId119">
+      <w:hyperlink r:id="rId116">
         <w:r>
           <w:rPr>
             <w:rStyle w:val="Hyperlink"/>
@@ -9055,8 +9000,8 @@
         <w:t xml:space="preserve">.</w:t>
       </w:r>
     </w:p>
-    <w:bookmarkEnd w:id="120"/>
-    <w:bookmarkStart w:id="122" w:name="ref-pydanticdevelopersPydantic2022"/>
+    <w:bookmarkEnd w:id="117"/>
+    <w:bookmarkStart w:id="119" w:name="ref-pydanticdevelopersPydantic2022"/>
     <w:p>
       <w:pPr>
         <w:pStyle w:val="Bibliography"/>
@@ -9073,7 +9018,7 @@
       <w:r>
         <w:t xml:space="preserve"> </w:t>
       </w:r>
-      <w:hyperlink r:id="rId121">
+      <w:hyperlink r:id="rId118">
         <w:r>
           <w:rPr>
             <w:rStyle w:val="Hyperlink"/>
@@ -9085,8 +9030,8 @@
         <w:t xml:space="preserve">.</w:t>
       </w:r>
     </w:p>
-    <w:bookmarkEnd w:id="122"/>
-    <w:bookmarkStart w:id="124" w:name="ref-raue_identifiability_2010"/>
+    <w:bookmarkEnd w:id="119"/>
+    <w:bookmarkStart w:id="121" w:name="ref-raue_identifiability_2010"/>
     <w:p>
       <w:pPr>
         <w:pStyle w:val="Bibliography"/>
@@ -9119,7 +9064,7 @@
       <w:r>
         <w:t xml:space="preserve"> </w:t>
       </w:r>
-      <w:hyperlink r:id="rId123">
+      <w:hyperlink r:id="rId120">
         <w:r>
           <w:rPr>
             <w:rStyle w:val="Hyperlink"/>
@@ -9131,8 +9076,8 @@
         <w:t xml:space="preserve">.</w:t>
       </w:r>
     </w:p>
-    <w:bookmarkEnd w:id="124"/>
-    <w:bookmarkStart w:id="126" w:name="ref-raue_joining_2013"/>
+    <w:bookmarkEnd w:id="121"/>
+    <w:bookmarkStart w:id="123" w:name="ref-raue_joining_2013"/>
     <w:p>
       <w:pPr>
         <w:pStyle w:val="Bibliography"/>
@@ -9177,7 +9122,7 @@
       <w:r>
         <w:t xml:space="preserve"> </w:t>
       </w:r>
-      <w:hyperlink r:id="rId125">
+      <w:hyperlink r:id="rId122">
         <w:r>
           <w:rPr>
             <w:rStyle w:val="Hyperlink"/>
@@ -9189,8 +9134,8 @@
         <w:t xml:space="preserve">.</w:t>
       </w:r>
     </w:p>
-    <w:bookmarkEnd w:id="126"/>
-    <w:bookmarkStart w:id="128" w:name="ref-saa_construction_2016"/>
+    <w:bookmarkEnd w:id="123"/>
+    <w:bookmarkStart w:id="125" w:name="ref-saa_construction_2016"/>
     <w:p>
       <w:pPr>
         <w:pStyle w:val="Bibliography"/>
@@ -9241,7 +9186,7 @@
       <w:r>
         <w:t xml:space="preserve"> </w:t>
       </w:r>
-      <w:hyperlink r:id="rId127">
+      <w:hyperlink r:id="rId124">
         <w:r>
           <w:rPr>
             <w:rStyle w:val="Hyperlink"/>
@@ -9253,8 +9198,8 @@
         <w:t xml:space="preserve">.</w:t>
       </w:r>
     </w:p>
-    <w:bookmarkEnd w:id="128"/>
-    <w:bookmarkStart w:id="130" w:name="X2bb025c670c2b0335ee4e3ff8c5acf3af8ec903"/>
+    <w:bookmarkEnd w:id="125"/>
+    <w:bookmarkStart w:id="127" w:name="X2bb025c670c2b0335ee4e3ff8c5acf3af8ec903"/>
     <w:p>
       <w:pPr>
         <w:pStyle w:val="Bibliography"/>
@@ -9482,7 +9427,7 @@
       <w:r>
         <w:t xml:space="preserve"> </w:t>
       </w:r>
-      <w:hyperlink r:id="rId129">
+      <w:hyperlink r:id="rId126">
         <w:r>
           <w:rPr>
             <w:rStyle w:val="Hyperlink"/>
@@ -9494,8 +9439,111 @@
         <w:t xml:space="preserve">.</w:t>
       </w:r>
     </w:p>
-    <w:bookmarkEnd w:id="130"/>
-    <w:bookmarkStart w:id="132" w:name="X26e18e9ff28c51352afd19298ffee6a438bd7fe"/>
+    <w:bookmarkEnd w:id="127"/>
+    <w:bookmarkStart w:id="129" w:name="ref-siskos2017"/>
+    <w:p>
+      <w:pPr>
+        <w:pStyle w:val="Bibliography"/>
+      </w:pPr>
+      <w:r>
+        <w:t xml:space="preserve">Siskos, Alexandros P., Pooja Jain, Werner Römisch-Margl, Mark Bennett, David Achaintre, Yasmin Asad, Luke Marney, et al. 2017.</w:t>
+      </w:r>
+      <w:r>
+        <w:t xml:space="preserve"> </w:t>
+      </w:r>
+      <w:r>
+        <w:t xml:space="preserve">“Interlaboratory</w:t>
+      </w:r>
+      <w:r>
+        <w:t xml:space="preserve"> </w:t>
+      </w:r>
+      <w:r>
+        <w:t xml:space="preserve">Reproducibility</w:t>
+      </w:r>
+      <w:r>
+        <w:t xml:space="preserve"> </w:t>
+      </w:r>
+      <w:r>
+        <w:t xml:space="preserve">of a</w:t>
+      </w:r>
+      <w:r>
+        <w:t xml:space="preserve"> </w:t>
+      </w:r>
+      <w:r>
+        <w:t xml:space="preserve">Targeted Metabolomics Platform</w:t>
+      </w:r>
+      <w:r>
+        <w:t xml:space="preserve"> </w:t>
+      </w:r>
+      <w:r>
+        <w:t xml:space="preserve">for</w:t>
+      </w:r>
+      <w:r>
+        <w:t xml:space="preserve"> </w:t>
+      </w:r>
+      <w:r>
+        <w:t xml:space="preserve">Analysis</w:t>
+      </w:r>
+      <w:r>
+        <w:t xml:space="preserve"> </w:t>
+      </w:r>
+      <w:r>
+        <w:t xml:space="preserve">of</w:t>
+      </w:r>
+      <w:r>
+        <w:t xml:space="preserve"> </w:t>
+      </w:r>
+      <w:r>
+        <w:t xml:space="preserve">Human Serum</w:t>
+      </w:r>
+      <w:r>
+        <w:t xml:space="preserve"> </w:t>
+      </w:r>
+      <w:r>
+        <w:t xml:space="preserve">and</w:t>
+      </w:r>
+      <w:r>
+        <w:t xml:space="preserve"> </w:t>
+      </w:r>
+      <w:r>
+        <w:t xml:space="preserve">Plasma</w:t>
+      </w:r>
+      <w:r>
+        <w:t xml:space="preserve">.”</w:t>
+      </w:r>
+      <w:r>
+        <w:t xml:space="preserve"> </w:t>
+      </w:r>
+      <w:r>
+        <w:rPr>
+          <w:iCs/>
+          <w:i/>
+        </w:rPr>
+        <w:t xml:space="preserve">Analytical Chemistry</w:t>
+      </w:r>
+      <w:r>
+        <w:t xml:space="preserve"> </w:t>
+      </w:r>
+      <w:r>
+        <w:t xml:space="preserve">89 (1): 656–65.</w:t>
+      </w:r>
+      <w:r>
+        <w:t xml:space="preserve"> </w:t>
+      </w:r>
+      <w:hyperlink r:id="rId128">
+        <w:r>
+          <w:rPr>
+            <w:rStyle w:val="Hyperlink"/>
+          </w:rPr>
+          <w:t xml:space="preserve">https://doi.org/10.1021/acs.analchem.6b02930</w:t>
+        </w:r>
+      </w:hyperlink>
+      <w:r>
+        <w:t xml:space="preserve">.</w:t>
+      </w:r>
+    </w:p>
+    <w:bookmarkEnd w:id="129"/>
+    <w:bookmarkStart w:id="131" w:name="X26e18e9ff28c51352afd19298ffee6a438bd7fe"/>
     <w:p>
       <w:pPr>
         <w:pStyle w:val="Bibliography"/>
@@ -9525,7 +9573,7 @@
       <w:r>
         <w:t xml:space="preserve"> </w:t>
       </w:r>
-      <w:hyperlink r:id="rId131">
+      <w:hyperlink r:id="rId130">
         <w:r>
           <w:rPr>
             <w:rStyle w:val="Hyperlink"/>
@@ -9537,8 +9585,8 @@
         <w:t xml:space="preserve">.</w:t>
       </w:r>
     </w:p>
-    <w:bookmarkEnd w:id="132"/>
-    <w:bookmarkStart w:id="134" w:name="ref-standevelopmentteamCmdStanPy2022"/>
+    <w:bookmarkEnd w:id="131"/>
+    <w:bookmarkStart w:id="133" w:name="ref-standevelopmentteamCmdStanPy2022"/>
     <w:p>
       <w:pPr>
         <w:pStyle w:val="Bibliography"/>
@@ -9561,7 +9609,7 @@
       <w:r>
         <w:t xml:space="preserve"> </w:t>
       </w:r>
-      <w:hyperlink r:id="rId133">
+      <w:hyperlink r:id="rId132">
         <w:r>
           <w:rPr>
             <w:rStyle w:val="Hyperlink"/>
@@ -9573,8 +9621,8 @@
         <w:t xml:space="preserve">.</w:t>
       </w:r>
     </w:p>
-    <w:bookmarkEnd w:id="134"/>
-    <w:bookmarkStart w:id="136" w:name="ref-stapor_pesto_2018"/>
+    <w:bookmarkEnd w:id="133"/>
+    <w:bookmarkStart w:id="135" w:name="ref-stapor_pesto_2018"/>
     <w:p>
       <w:pPr>
         <w:pStyle w:val="Bibliography"/>
@@ -9613,7 +9661,7 @@
       <w:r>
         <w:t xml:space="preserve"> </w:t>
       </w:r>
-      <w:hyperlink r:id="rId135">
+      <w:hyperlink r:id="rId134">
         <w:r>
           <w:rPr>
             <w:rStyle w:val="Hyperlink"/>
@@ -9625,13 +9673,98 @@
         <w:t xml:space="preserve">.</w:t>
       </w:r>
     </w:p>
-    <w:bookmarkEnd w:id="136"/>
-    <w:bookmarkStart w:id="138" w:name="X4b2652bd788d2cffe93c113d57ef4f847046aae"/>
+    <w:bookmarkEnd w:id="135"/>
+    <w:bookmarkStart w:id="137" w:name="ref-tabb2010"/>
     <w:p>
       <w:pPr>
         <w:pStyle w:val="Bibliography"/>
       </w:pPr>
       <w:r>
+        <w:t xml:space="preserve">Tabb, David L., Lorenzo Vega-Montoto, Paul A. Rudnick, Asokan Mulayath Variyath, Amy-Joan L. Ham, David M. Bunk, Lisa E. Kilpatrick, et al. 2010.</w:t>
+      </w:r>
+      <w:r>
+        <w:t xml:space="preserve"> </w:t>
+      </w:r>
+      <w:r>
+        <w:t xml:space="preserve">“Repeatability and</w:t>
+      </w:r>
+      <w:r>
+        <w:t xml:space="preserve"> </w:t>
+      </w:r>
+      <w:r>
+        <w:t xml:space="preserve">Reproducibility</w:t>
+      </w:r>
+      <w:r>
+        <w:t xml:space="preserve"> </w:t>
+      </w:r>
+      <w:r>
+        <w:t xml:space="preserve">in</w:t>
+      </w:r>
+      <w:r>
+        <w:t xml:space="preserve"> </w:t>
+      </w:r>
+      <w:r>
+        <w:t xml:space="preserve">Proteomic Identifications</w:t>
+      </w:r>
+      <w:r>
+        <w:t xml:space="preserve"> </w:t>
+      </w:r>
+      <w:r>
+        <w:t xml:space="preserve">by</w:t>
+      </w:r>
+      <w:r>
+        <w:t xml:space="preserve"> </w:t>
+      </w:r>
+      <w:r>
+        <w:t xml:space="preserve">Liquid Chromatography</w:t>
+      </w:r>
+      <w:r>
+        <w:t xml:space="preserve">−</w:t>
+      </w:r>
+      <w:r>
+        <w:t xml:space="preserve">Tandem Mass Spectrometry</w:t>
+      </w:r>
+      <w:r>
+        <w:t xml:space="preserve">.”</w:t>
+      </w:r>
+      <w:r>
+        <w:t xml:space="preserve"> </w:t>
+      </w:r>
+      <w:r>
+        <w:rPr>
+          <w:iCs/>
+          <w:i/>
+        </w:rPr>
+        <w:t xml:space="preserve">Journal of Proteome Research</w:t>
+      </w:r>
+      <w:r>
+        <w:t xml:space="preserve"> </w:t>
+      </w:r>
+      <w:r>
+        <w:t xml:space="preserve">9 (2): 761–76.</w:t>
+      </w:r>
+      <w:r>
+        <w:t xml:space="preserve"> </w:t>
+      </w:r>
+      <w:hyperlink r:id="rId136">
+        <w:r>
+          <w:rPr>
+            <w:rStyle w:val="Hyperlink"/>
+          </w:rPr>
+          <w:t xml:space="preserve">https://doi.org/10.1021/pr9006365</w:t>
+        </w:r>
+      </w:hyperlink>
+      <w:r>
+        <w:t xml:space="preserve">.</w:t>
+      </w:r>
+    </w:p>
+    <w:bookmarkEnd w:id="137"/>
+    <w:bookmarkStart w:id="139" w:name="X4b2652bd788d2cffe93c113d57ef4f847046aae"/>
+    <w:p>
+      <w:pPr>
+        <w:pStyle w:val="Bibliography"/>
+      </w:pPr>
+      <w:r>
         <w:t xml:space="preserve">Timonen, Juho, Nikolas Siccha, Ben Bales, Harri Lähdesm äki, and Aki Vehtari. 2022.</w:t>
       </w:r>
       <w:r>
@@ -9664,7 +9797,7 @@
       <w:r>
         <w:t xml:space="preserve"> </w:t>
       </w:r>
-      <w:hyperlink r:id="rId137">
+      <w:hyperlink r:id="rId138">
         <w:r>
           <w:rPr>
             <w:rStyle w:val="Hyperlink"/>
@@ -9676,8 +9809,8 @@
         <w:t xml:space="preserve">.</w:t>
       </w:r>
     </w:p>
-    <w:bookmarkEnd w:id="138"/>
-    <w:bookmarkStart w:id="139" w:name="ref-vanrossumPythonReferenceManual2009"/>
+    <w:bookmarkEnd w:id="139"/>
+    <w:bookmarkStart w:id="140" w:name="ref-vanrossumPythonReferenceManual2009"/>
     <w:p>
       <w:pPr>
         <w:pStyle w:val="Bibliography"/>
@@ -9731,8 +9864,8 @@
         <w:t xml:space="preserve">.</w:t>
       </w:r>
     </w:p>
-    <w:bookmarkEnd w:id="139"/>
-    <w:bookmarkStart w:id="141" w:name="Xb381b5d8d6d3401bbb0133a1c086c6f6782b533"/>
+    <w:bookmarkEnd w:id="140"/>
+    <w:bookmarkStart w:id="142" w:name="Xb381b5d8d6d3401bbb0133a1c086c6f6782b533"/>
     <w:p>
       <w:pPr>
         <w:pStyle w:val="Bibliography"/>
@@ -9837,7 +9970,7 @@
       <w:r>
         <w:t xml:space="preserve"> </w:t>
       </w:r>
-      <w:hyperlink r:id="rId140">
+      <w:hyperlink r:id="rId141">
         <w:r>
           <w:rPr>
             <w:rStyle w:val="Hyperlink"/>
@@ -9849,8 +9982,8 @@
         <w:t xml:space="preserve">.</w:t>
       </w:r>
     </w:p>
-    <w:bookmarkEnd w:id="141"/>
-    <w:bookmarkStart w:id="143" w:name="ref-visser_dynamic_2003"/>
+    <w:bookmarkEnd w:id="142"/>
+    <w:bookmarkStart w:id="144" w:name="ref-visser_dynamic_2003"/>
     <w:p>
       <w:pPr>
         <w:pStyle w:val="Bibliography"/>
@@ -9883,7 +10016,7 @@
       <w:r>
         <w:t xml:space="preserve"> </w:t>
       </w:r>
-      <w:hyperlink r:id="rId142">
+      <w:hyperlink r:id="rId143">
         <w:r>
           <w:rPr>
             <w:rStyle w:val="Hyperlink"/>
@@ -9895,8 +10028,8 @@
         <w:t xml:space="preserve">.</w:t>
       </w:r>
     </w:p>
-    <w:bookmarkEnd w:id="143"/>
-    <w:bookmarkStart w:id="145" w:name="ref-white_2016"/>
+    <w:bookmarkEnd w:id="144"/>
+    <w:bookmarkStart w:id="146" w:name="ref-white_2016"/>
     <w:p>
       <w:pPr>
         <w:pStyle w:val="Bibliography"/>
@@ -9929,7 +10062,7 @@
       <w:r>
         <w:t xml:space="preserve"> </w:t>
       </w:r>
-      <w:hyperlink r:id="rId144">
+      <w:hyperlink r:id="rId145">
         <w:r>
           <w:rPr>
             <w:rStyle w:val="Hyperlink"/>
@@ -9941,9 +10074,9 @@
         <w:t xml:space="preserve">.</w:t>
       </w:r>
     </w:p>
-    <w:bookmarkEnd w:id="145"/>
     <w:bookmarkEnd w:id="146"/>
     <w:bookmarkEnd w:id="147"/>
+    <w:bookmarkEnd w:id="148"/>
     <w:sectPr/>
   </w:body>
 </w:document>

</xml_diff>

<commit_message>
Paper comments with Lars
</commit_message>
<xml_diff>
--- a/paper/main.docx
+++ b/paper/main.docx
@@ -7,12 +7,6 @@
         <w:pStyle w:val="Title"/>
       </w:pPr>
       <w:r>
-        <w:t xml:space="preserve">Maud:</w:t>
-      </w:r>
-      <w:r>
-        <w:t xml:space="preserve"> </w:t>
-      </w:r>
-      <w:r>
         <w:t xml:space="preserve">Bayesian</w:t>
       </w:r>
       <w:r>
@@ -20,12 +14,6 @@
       </w:r>
       <w:r>
         <w:t xml:space="preserve">regression</w:t>
-      </w:r>
-      <w:r>
-        <w:t xml:space="preserve"> </w:t>
-      </w:r>
-      <w:r>
-        <w:t xml:space="preserve">modelling</w:t>
       </w:r>
       <w:r>
         <w:t xml:space="preserve"> </w:t>
@@ -1603,7 +1591,7 @@
         <w:pStyle w:val="BodyText"/>
       </w:pPr>
       <w:r>
-        <w:t xml:space="preserve">Our application Maud provides the first Bayesian kinetic model to combine</w:t>
+        <w:t xml:space="preserve">Our application Maud provides a Bayesian kinetic model that combines</w:t>
       </w:r>
       <w:r>
         <w:t xml:space="preserve"> </w:t>
@@ -2510,19 +2498,7 @@
         </w:r>
       </w:hyperlink>
       <w:r>
-        <w:t xml:space="preserve">, which shows two marginally independent parameters. This kind of</w:t>
-      </w:r>
-      <w:r>
-        <w:t xml:space="preserve"> </w:t>
-      </w:r>
-      <w:r>
-        <w:t xml:space="preserve">marginal independence does not mean that the parameters are independent in the</w:t>
-      </w:r>
-      <w:r>
-        <w:t xml:space="preserve"> </w:t>
-      </w:r>
-      <w:r>
-        <w:t xml:space="preserve">full joint posterior distribution.</w:t>
+        <w:t xml:space="preserve">, which shows two marginally independent parameters.</w:t>
       </w:r>
     </w:p>
     <w:p>
@@ -2789,7 +2765,7 @@
               <w:t xml:space="preserve"> </w:t>
             </w:r>
             <w:r>
-              <w:t xml:space="preserve">for two pairwise correlated parameters, namely</w:t>
+              <w:t xml:space="preserve">for two correlated parameters, namely</w:t>
             </w:r>
             <w:r>
               <w:t xml:space="preserve"> </w:t>
@@ -2924,7 +2900,7 @@
               <w:t xml:space="preserve"> </w:t>
             </w:r>
             <w:r>
-              <w:t xml:space="preserve">for two pairwise-uncorrelated parameters, namely</w:t>
+              <w:t xml:space="preserve">for two uncorrelated parameters, namely</w:t>
             </w:r>
             <w:r>
               <w:t xml:space="preserve"> </w:t>
@@ -5702,43 +5678,7 @@
         <w:t xml:space="preserve"> </w:t>
       </w:r>
       <w:r>
-        <w:t xml:space="preserve">and their dimensions. Note that some quantities in Maud’s kinetic model are</w:t>
-      </w:r>
-      <w:r>
-        <w:t xml:space="preserve"> </w:t>
-      </w:r>
-      <w:r>
-        <w:t xml:space="preserve">not treated as parameters: for example, temperatures, compartment volumes and</w:t>
-      </w:r>
-      <w:r>
-        <w:t xml:space="preserve"> </w:t>
-      </w:r>
-      <w:r>
-        <w:t xml:space="preserve">the formation energy of water. Maud treats these quantities as if they were</w:t>
-      </w:r>
-      <w:r>
-        <w:t xml:space="preserve"> </w:t>
-      </w:r>
-      <w:r>
-        <w:t xml:space="preserve">known precisely: they can be configured by the user or default values can be</w:t>
-      </w:r>
-      <w:r>
-        <w:t xml:space="preserve"> </w:t>
-      </w:r>
-      <w:r>
-        <w:t xml:space="preserve">used. Although in practice there can be considerable uncertainty regarding</w:t>
-      </w:r>
-      <w:r>
-        <w:t xml:space="preserve"> </w:t>
-      </w:r>
-      <w:r>
-        <w:t xml:space="preserve">these quantities, we chose to disregard this uncertainty in the interest of</w:t>
-      </w:r>
-      <w:r>
-        <w:t xml:space="preserve"> </w:t>
-      </w:r>
-      <w:r>
-        <w:t xml:space="preserve">simplicity.</w:t>
+        <w:t xml:space="preserve">and their dimensions.</w:t>
       </w:r>
     </w:p>
     <w:p>

</xml_diff>

<commit_message>
update gh action and fix equations
</commit_message>
<xml_diff>
--- a/paper/main.docx
+++ b/paper/main.docx
@@ -5663,7 +5663,7 @@
         <m:r>
           <m:rPr>
             <m:sty m:val="p"/>
-            <m:scr m:val="fraktur"/>
+            <m:scr m:val="script"/>
           </m:rPr>
           <m:t>Y</m:t>
         </m:r>
@@ -5681,7 +5681,7 @@
             <m:r>
               <m:rPr>
                 <m:sty m:val="p"/>
-                <m:scr m:val="fraktur"/>
+                <m:scr m:val="script"/>
               </m:rPr>
               <m:t>Y</m:t>
             </m:r>
@@ -5729,7 +5729,7 @@
         <m:r>
           <m:rPr>
             <m:sty m:val="p"/>
-            <m:scr m:val="fraktur"/>
+            <m:scr m:val="script"/>
           </m:rPr>
           <m:t>Y</m:t>
         </m:r>
@@ -5752,7 +5752,7 @@
             <m:r>
               <m:rPr>
                 <m:sty m:val="p"/>
-                <m:scr m:val="fraktur"/>
+                <m:scr m:val="script"/>
               </m:rPr>
               <m:t>Y</m:t>
             </m:r>
@@ -5815,37 +5815,9 @@
         <m:r>
           <m:rPr>
             <m:sty m:val="p"/>
-            <m:scr m:val="fraktur"/>
+            <m:scr m:val="script"/>
           </m:rPr>
-          <m:t>t</m:t>
-        </m:r>
-        <m:r>
-          <m:rPr>
-            <m:sty m:val="p"/>
-            <m:scr m:val="fraktur"/>
-          </m:rPr>
-          <m:t>h</m:t>
-        </m:r>
-        <m:r>
-          <m:rPr>
-            <m:sty m:val="p"/>
-            <m:scr m:val="fraktur"/>
-          </m:rPr>
-          <m:t>e</m:t>
-        </m:r>
-        <m:r>
-          <m:rPr>
-            <m:sty m:val="p"/>
-            <m:scr m:val="fraktur"/>
-          </m:rPr>
-          <m:t>t</m:t>
-        </m:r>
-        <m:r>
-          <m:rPr>
-            <m:sty m:val="p"/>
-            <m:scr m:val="fraktur"/>
-          </m:rPr>
-          <m:t>a</m:t>
+          <m:t>θ</m:t>
         </m:r>
         <m:r>
           <m:rPr>
@@ -5865,30 +5837,10 @@
           </m:accPr>
           <m:e>
             <m:r>
-              <m:t>m</m:t>
-            </m:r>
-            <m:r>
-              <m:t>a</m:t>
-            </m:r>
-            <m:r>
-              <m:t>t</m:t>
-            </m:r>
-            <m:r>
-              <m:t>h</m:t>
-            </m:r>
-            <m:r>
-              <m:t>f</m:t>
-            </m:r>
-            <m:r>
-              <m:t>r</m:t>
-            </m:r>
-            <m:r>
-              <m:t>a</m:t>
-            </m:r>
-            <m:r>
-              <m:t>k</m:t>
-            </m:r>
-            <m:r>
+              <m:rPr>
+                <m:sty m:val="p"/>
+                <m:scr m:val="script"/>
+              </m:rPr>
               <m:t>Y</m:t>
             </m:r>
           </m:e>
@@ -5936,37 +5888,9 @@
         <m:r>
           <m:rPr>
             <m:sty m:val="p"/>
-            <m:scr m:val="fraktur"/>
+            <m:scr m:val="script"/>
           </m:rPr>
-          <m:t>t</m:t>
-        </m:r>
-        <m:r>
-          <m:rPr>
-            <m:sty m:val="p"/>
-            <m:scr m:val="fraktur"/>
-          </m:rPr>
-          <m:t>h</m:t>
-        </m:r>
-        <m:r>
-          <m:rPr>
-            <m:sty m:val="p"/>
-            <m:scr m:val="fraktur"/>
-          </m:rPr>
-          <m:t>e</m:t>
-        </m:r>
-        <m:r>
-          <m:rPr>
-            <m:sty m:val="p"/>
-            <m:scr m:val="fraktur"/>
-          </m:rPr>
-          <m:t>t</m:t>
-        </m:r>
-        <m:r>
-          <m:rPr>
-            <m:sty m:val="p"/>
-            <m:scr m:val="fraktur"/>
-          </m:rPr>
-          <m:t>a</m:t>
+          <m:t>θ</m:t>
         </m:r>
         <m:r>
           <m:rPr>
@@ -6030,7 +5954,7 @@
         <m:r>
           <m:rPr>
             <m:sty m:val="p"/>
-            <m:scr m:val="fraktur"/>
+            <m:scr m:val="script"/>
           </m:rPr>
           <m:t>Y</m:t>
         </m:r>
@@ -6043,37 +5967,9 @@
         <m:r>
           <m:rPr>
             <m:sty m:val="p"/>
-            <m:scr m:val="fraktur"/>
+            <m:scr m:val="script"/>
           </m:rPr>
-          <m:t>t</m:t>
-        </m:r>
-        <m:r>
-          <m:rPr>
-            <m:sty m:val="p"/>
-            <m:scr m:val="fraktur"/>
-          </m:rPr>
-          <m:t>h</m:t>
-        </m:r>
-        <m:r>
-          <m:rPr>
-            <m:sty m:val="p"/>
-            <m:scr m:val="fraktur"/>
-          </m:rPr>
-          <m:t>e</m:t>
-        </m:r>
-        <m:r>
-          <m:rPr>
-            <m:sty m:val="p"/>
-            <m:scr m:val="fraktur"/>
-          </m:rPr>
-          <m:t>t</m:t>
-        </m:r>
-        <m:r>
-          <m:rPr>
-            <m:sty m:val="p"/>
-            <m:scr m:val="fraktur"/>
-          </m:rPr>
-          <m:t>a</m:t>
+          <m:t>θ</m:t>
         </m:r>
         <m:r>
           <m:rPr>
@@ -6292,35 +6188,35 @@
         <m:r>
           <m:rPr>
             <m:sty m:val="p"/>
-            <m:scr m:val="fraktur"/>
+            <m:scr m:val="script"/>
           </m:rPr>
           <m:t>t</m:t>
         </m:r>
         <m:r>
           <m:rPr>
             <m:sty m:val="p"/>
-            <m:scr m:val="fraktur"/>
+            <m:scr m:val="script"/>
           </m:rPr>
           <m:t>h</m:t>
         </m:r>
         <m:r>
           <m:rPr>
             <m:sty m:val="p"/>
-            <m:scr m:val="fraktur"/>
+            <m:scr m:val="script"/>
           </m:rPr>
           <m:t>e</m:t>
         </m:r>
         <m:r>
           <m:rPr>
             <m:sty m:val="p"/>
-            <m:scr m:val="fraktur"/>
+            <m:scr m:val="script"/>
           </m:rPr>
           <m:t>t</m:t>
         </m:r>
         <m:r>
           <m:rPr>
             <m:sty m:val="p"/>
-            <m:scr m:val="fraktur"/>
+            <m:scr m:val="script"/>
           </m:rPr>
           <m:t>a</m:t>
         </m:r>

</xml_diff>

<commit_message>
Add callout blocks for new material
</commit_message>
<xml_diff>
--- a/paper/main.docx
+++ b/paper/main.docx
@@ -6550,6 +6550,9 @@
       <w:r>
         <w:t xml:space="preserve">models.</w:t>
       </w:r>
+      <w:r>
+        <w:t xml:space="preserve"> </w:t>
+      </w:r>
     </w:p>
     <w:bookmarkEnd w:id="54"/>
     <w:bookmarkStart w:id="55" w:name="prior-model"/>
@@ -7811,6 +7814,9 @@
       </w:pPr>
       <w:r>
         <w:t xml:space="preserve">The authors declare no competing financial interest.</w:t>
+      </w:r>
+      <w:r>
+        <w:t xml:space="preserve"> </w:t>
       </w:r>
     </w:p>
     <w:bookmarkEnd w:id="65"/>

</xml_diff>